<commit_message>
god help me with the essay
</commit_message>
<xml_diff>
--- a/Ethics/documents/Internet censorship in South Korea.docx
+++ b/Ethics/documents/Internet censorship in South Korea.docx
@@ -1,6 +1,6 @@
 
 <file path=word/document.xml><?xml version="1.0" encoding="utf-8"?>
-<w:document xmlns:wpc="http://schemas.microsoft.com/office/word/2010/wordprocessingCanvas" xmlns:mc="http://schemas.openxmlformats.org/markup-compatibility/2006" xmlns:o="urn:schemas-microsoft-com:office:office" xmlns:r="http://schemas.openxmlformats.org/officeDocument/2006/relationships" xmlns:m="http://schemas.openxmlformats.org/officeDocument/2006/math" xmlns:v="urn:schemas-microsoft-com:vml" xmlns:wp14="http://schemas.microsoft.com/office/word/2010/wordprocessingDrawing" xmlns:wp="http://schemas.openxmlformats.org/drawingml/2006/wordprocessingDrawing" xmlns:w10="urn:schemas-microsoft-com:office:word" xmlns:w="http://schemas.openxmlformats.org/wordprocessingml/2006/main" xmlns:w14="http://schemas.microsoft.com/office/word/2010/wordml" xmlns:w15="http://schemas.microsoft.com/office/word/2012/wordml" xmlns:wpg="http://schemas.microsoft.com/office/word/2010/wordprocessingGroup" xmlns:wpi="http://schemas.microsoft.com/office/word/2010/wordprocessingInk" xmlns:wne="http://schemas.microsoft.com/office/word/2006/wordml" xmlns:wps="http://schemas.microsoft.com/office/word/2010/wordprocessingShape" mc:Ignorable="w14 w15 wp14">
+<w:document xmlns:ve="http://schemas.openxmlformats.org/markup-compatibility/2006" xmlns:o="urn:schemas-microsoft-com:office:office" xmlns:r="http://schemas.openxmlformats.org/officeDocument/2006/relationships" xmlns:m="http://schemas.openxmlformats.org/officeDocument/2006/math" xmlns:v="urn:schemas-microsoft-com:vml" xmlns:wp="http://schemas.openxmlformats.org/drawingml/2006/wordprocessingDrawing" xmlns:w10="urn:schemas-microsoft-com:office:word" xmlns:w="http://schemas.openxmlformats.org/wordprocessingml/2006/main" xmlns:wne="http://schemas.microsoft.com/office/word/2006/wordml">
   <w:body>
     <w:p>
       <w:pPr>
@@ -534,7 +534,13 @@
     </w:p>
     <w:p>
       <w:r>
-        <w:t>The areas covered by the regulation are child protection, access to the internet, North Korea and bullying. All violations of this areas are offences and carry a prison sentence</w:t>
+        <w:t xml:space="preserve">The areas covered by the regulation are child protection, access to the internet, </w:t>
+      </w:r>
+      <w:r>
+        <w:t xml:space="preserve">Copyright, </w:t>
+      </w:r>
+      <w:r>
+        <w:t>North Korea and bullying. All violations of this areas are offences and carry a prison sentence</w:t>
       </w:r>
       <w:r>
         <w:fldChar w:fldCharType="begin"/>
@@ -613,65 +619,162 @@
         <w:rPr>
           <w:noProof/>
         </w:rPr>
-        <w:t>(</w:t>
-      </w:r>
-      <w:proofErr w:type="spellStart"/>
+        <w:t>(Berthrong 2016)</w:t>
+      </w:r>
+      <w:r>
+        <w:fldChar w:fldCharType="end"/>
+      </w:r>
+      <w:r>
+        <w:t xml:space="preserve"> contract which is in its basic form neither a philosophy nor a religion,. Just a set of rules and values to follow based on the idea of </w:t>
+      </w:r>
+      <w:r>
+        <w:t>collectivism</w:t>
+      </w:r>
+      <w:r>
+        <w:fldChar w:fldCharType="begin"/>
+      </w:r>
+      <w:r>
+        <w:instrText xml:space="preserve"> ADDIN EN.CITE &lt;EndNote&gt;&lt;Cite&gt;&lt;Author&gt;Triandis&lt;/Author&gt;&lt;Year&gt;1995&lt;/Year&gt;&lt;IDText&gt;Individualism &amp;amp; collectivism&lt;/IDText&gt;&lt;DisplayText&gt;(Triandis 1995)&lt;/DisplayText&gt;&lt;record&gt;&lt;isbn&gt;0813318491&lt;/isbn&gt;&lt;titles&gt;&lt;title&gt;Individualism &amp;amp; collectivism&lt;/title&gt;&lt;/titles&gt;&lt;contributors&gt;&lt;authors&gt;&lt;author&gt;Triandis, Harry Charalambos&lt;/author&gt;&lt;/authors&gt;&lt;/contributors&gt;&lt;added-date format="utc"&gt;1459598960&lt;/added-date&gt;&lt;ref-type name="Book"&gt;6&lt;/ref-type&gt;&lt;dates&gt;&lt;year&gt;1995&lt;/year&gt;&lt;/dates&gt;&lt;rec-number&gt;75&lt;/rec-number&gt;&lt;publisher&gt;Westview press&lt;/publisher&gt;&lt;last-updated-date format="utc"&gt;1459599002&lt;/last-updated-date&gt;&lt;/record&gt;&lt;/Cite&gt;&lt;/EndNote&gt;</w:instrText>
+      </w:r>
+      <w:r>
+        <w:fldChar w:fldCharType="separate"/>
+      </w:r>
       <w:r>
         <w:rPr>
           <w:noProof/>
         </w:rPr>
-        <w:t>Berthrong</w:t>
-      </w:r>
-      <w:proofErr w:type="spellEnd"/>
+        <w:t>(Triandis 1995)</w:t>
+      </w:r>
+      <w:r>
+        <w:fldChar w:fldCharType="end"/>
+      </w:r>
+      <w:r>
+        <w:t xml:space="preserve">, which does emphasise the ideas of harmony and conflict resolution. </w:t>
+      </w:r>
+      <w:r>
+        <w:t xml:space="preserve">As a </w:t>
+      </w:r>
+      <w:r>
+        <w:lastRenderedPageBreak/>
+        <w:t xml:space="preserve">result people living in collectivism are more likely to conform </w:t>
+      </w:r>
+      <w:r>
+        <w:t>to rules and regulations</w:t>
+      </w:r>
+      <w:r>
+        <w:t>. Confucius gave society a hierarchical organisation of Ruler</w:t>
+      </w:r>
+      <w:r>
+        <w:t xml:space="preserve">, </w:t>
+      </w:r>
+      <w:r>
+        <w:t xml:space="preserve">subject, father, </w:t>
+      </w:r>
+      <w:proofErr w:type="gramStart"/>
+      <w:r>
+        <w:t xml:space="preserve">son </w:t>
+      </w:r>
+      <w:r>
+        <w:t xml:space="preserve"> (</w:t>
+      </w:r>
+      <w:proofErr w:type="gramEnd"/>
+      <w:r>
+        <w:t>“Let the ruler be a ruler, the subject a subject, a father a father, and a son a son.”)</w:t>
+      </w:r>
+      <w:r>
+        <w:t>. Each of which is in their position, because they have earned their position by earning the respect of those under them. Respect is measured in terms of conduct and morality</w:t>
+      </w:r>
+      <w:r>
+        <w:t xml:space="preserve"> (“Direct the people with moral force and regulate them with ritual, and they will possess shame, and moreover, they will be righteous.”)</w:t>
+      </w:r>
+      <w:r>
+        <w:t>.</w:t>
+      </w:r>
+    </w:p>
+    <w:p>
+      <w:r>
+        <w:t>From this found</w:t>
+      </w:r>
+      <w:r>
+        <w:t>ation in Korean society there are</w:t>
+      </w:r>
+      <w:r>
+        <w:t xml:space="preserve"> no problems following regulations and they are actually welcome </w:t>
+      </w:r>
+      <w:r>
+        <w:t>as a guide to a righteous life.</w:t>
+      </w:r>
+    </w:p>
+    <w:p>
+      <w:r>
+        <w:t xml:space="preserve">More and more Koreans convert to Christianity and as such the force of individualism become stronger and </w:t>
+      </w:r>
+      <w:proofErr w:type="gramStart"/>
+      <w:r>
+        <w:t>is</w:t>
+      </w:r>
+      <w:proofErr w:type="gramEnd"/>
+      <w:r>
+        <w:t xml:space="preserve"> enforced by the Korean War which is still going on. </w:t>
+      </w:r>
+    </w:p>
+    <w:p>
+      <w:pPr>
+        <w:pStyle w:val="Heading1"/>
+      </w:pPr>
+      <w:r>
+        <w:t>Consequences</w:t>
+      </w:r>
+    </w:p>
+    <w:p>
+      <w:r>
+        <w:t>The consequences of the laws and regulations are mostly assigned to the ISPs, which have to filter content and communications according to the law.</w:t>
+      </w:r>
+      <w:r>
+        <w:br/>
+        <w:t>A real name login scheme was developed by the four biggest ISPs together with the government. This ensures the law can be enforced</w:t>
+      </w:r>
+      <w:r>
+        <w:t xml:space="preserve"> </w:t>
+      </w:r>
+      <w:r>
+        <w:fldChar w:fldCharType="begin"/>
+      </w:r>
+      <w:r>
+        <w:instrText xml:space="preserve"> ADDIN EN.CITE &lt;EndNote&gt;&lt;Cite&gt;&lt;Author&gt;OpenNet&lt;/Author&gt;&lt;Year&gt;2012&lt;/Year&gt;&lt;IDText&gt;South Korea | OpenNet Initiative&lt;/IDText&gt;&lt;DisplayText&gt;(Initiative 2012)&lt;/DisplayText&gt;&lt;record&gt;&lt;urls&gt;&lt;related-urls&gt;&lt;url&gt;https://opennet.net/research/profiles/south-korea&lt;/url&gt;&lt;/related-urls&gt;&lt;/urls&gt;&lt;titles&gt;&lt;title&gt;South Korea | OpenNet Initiative&lt;/title&gt;&lt;/titles&gt;&lt;contributors&gt;&lt;authors&gt;&lt;author&gt;OpenNet Initiative&lt;/author&gt;&lt;/authors&gt;&lt;/contributors&gt;&lt;added-date format="utc"&gt;1455634147&lt;/added-date&gt;&lt;ref-type name="Web Page"&gt;12&lt;/ref-type&gt;&lt;dates&gt;&lt;year&gt;2012&lt;/year&gt;&lt;/dates&gt;&lt;rec-number&gt;56&lt;/rec-number&gt;&lt;last-updated-date format="utc"&gt;1459789443&lt;/last-updated-date&gt;&lt;/record&gt;&lt;/Cite&gt;&lt;/EndNote&gt;</w:instrText>
+      </w:r>
+      <w:r>
+        <w:fldChar w:fldCharType="separate"/>
+      </w:r>
       <w:r>
         <w:rPr>
           <w:noProof/>
         </w:rPr>
-        <w:t xml:space="preserve"> 2016)</w:t>
+        <w:t>(Initiative 2012)</w:t>
       </w:r>
       <w:r>
         <w:fldChar w:fldCharType="end"/>
       </w:r>
       <w:r>
-        <w:t xml:space="preserve"> contract which is in its basic form neither a philosophy nor a religion,. Just a set of rules and values to follow based on the idea of </w:t>
-      </w:r>
-      <w:r>
-        <w:t>collectivism</w:t>
-      </w:r>
-      <w:r>
-        <w:fldChar w:fldCharType="begin"/>
-      </w:r>
-      <w:r>
-        <w:instrText xml:space="preserve"> ADDIN EN.CITE &lt;EndNote&gt;&lt;Cite&gt;&lt;Author&gt;Triandis&lt;/Author&gt;&lt;Year&gt;1995&lt;/Year&gt;&lt;IDText&gt;Individualism &amp;amp; collectivism&lt;/IDText&gt;&lt;DisplayText&gt;(Triandis 1995)&lt;/DisplayText&gt;&lt;record&gt;&lt;isbn&gt;0813318491&lt;/isbn&gt;&lt;titles&gt;&lt;title&gt;Individualism &amp;amp; collectivism&lt;/title&gt;&lt;/titles&gt;&lt;contributors&gt;&lt;authors&gt;&lt;author&gt;Triandis, Harry Charalambos&lt;/author&gt;&lt;/authors&gt;&lt;/contributors&gt;&lt;added-date format="utc"&gt;1459598960&lt;/added-date&gt;&lt;ref-type name="Book"&gt;6&lt;/ref-type&gt;&lt;dates&gt;&lt;year&gt;1995&lt;/year&gt;&lt;/dates&gt;&lt;rec-number&gt;75&lt;/rec-number&gt;&lt;publisher&gt;Westview press&lt;/publisher&gt;&lt;last-updated-date format="utc"&gt;1459599002&lt;/last-updated-date&gt;&lt;/record&gt;&lt;/Cite&gt;&lt;/EndNote&gt;</w:instrText>
-      </w:r>
-      <w:r>
-        <w:fldChar w:fldCharType="separate"/>
-      </w:r>
-      <w:r>
-        <w:rPr>
-          <w:noProof/>
-        </w:rPr>
-        <w:t>(</w:t>
-      </w:r>
-      <w:proofErr w:type="spellStart"/>
-      <w:r>
-        <w:rPr>
-          <w:noProof/>
-        </w:rPr>
-        <w:t>Triandis</w:t>
-      </w:r>
-      <w:proofErr w:type="spellEnd"/>
-      <w:r>
-        <w:rPr>
-          <w:noProof/>
-        </w:rPr>
-        <w:t xml:space="preserve"> 1995)</w:t>
-      </w:r>
-      <w:r>
-        <w:fldChar w:fldCharType="end"/>
-      </w:r>
-      <w:r>
-        <w:t xml:space="preserve">, which does emphasise the ideas of harmony and conflict resolution. As a result people living in collectivism are more likely to conform and discourages personal gain and status. Confucius gave society a hierarchical organisation of Ruler, </w:t>
+        <w:t>.</w:t>
+      </w:r>
+    </w:p>
+    <w:p>
+      <w:r>
+        <w:t>Free speech restrictions apply to North Korea, which cannot be discussed or m</w:t>
+      </w:r>
+      <w:r>
+        <w:t>entioned on the internet, slanderous and defaming speech, which puts down others or disturbs the peace. Again filtering and monitoring is assigned to the ISP providing the services and carry hefty fines including shutting down of the service.</w:t>
+      </w:r>
+    </w:p>
+    <w:p>
+      <w:r>
+        <w:t>Child protection is done through age verification using the real name login scheme and monitoring of unlawful content or deemed harmful to children of different ages.</w:t>
+      </w:r>
+    </w:p>
+    <w:p>
+      <w:r>
+        <w:t>The internet user carries the risk of imprisonment, if he/she violates the laws and regulations.</w:t>
       </w:r>
     </w:p>
     <w:p>
@@ -679,13 +782,8 @@
         <w:pStyle w:val="Heading1"/>
       </w:pPr>
       <w:r>
-        <w:t>Consequences</w:t>
-      </w:r>
-    </w:p>
-    <w:p>
-      <w:pPr>
-        <w:pStyle w:val="Heading1"/>
-      </w:pPr>
+        <w:t xml:space="preserve">  </w:t>
+      </w:r>
       <w:r>
         <w:t>Conclusions</w:t>
       </w:r>
@@ -712,7 +810,6 @@
       <w:r>
         <w:fldChar w:fldCharType="separate"/>
       </w:r>
-      <w:bookmarkStart w:id="0" w:name="_ENREF_1"/>
       <w:r>
         <w:t xml:space="preserve">Berthrong, J. H. (2016) </w:t>
       </w:r>
@@ -725,27 +822,18 @@
       <w:r>
         <w:t xml:space="preserve"> [online], available: </w:t>
       </w:r>
-      <w:hyperlink r:id="rId4" w:history="1">
+      <w:hyperlink r:id="rId6" w:history="1">
         <w:r>
           <w:rPr>
             <w:rStyle w:val="Hyperlink"/>
           </w:rPr>
-          <w:t>http://www.iep.utm</w:t>
-        </w:r>
-        <w:bookmarkStart w:id="1" w:name="_GoBack"/>
-        <w:bookmarkEnd w:id="1"/>
-        <w:r>
-          <w:rPr>
-            <w:rStyle w:val="Hyperlink"/>
-          </w:rPr>
-          <w:t>.edu/confuciu/</w:t>
+          <w:t>http://www.iep.utm.edu/confuciu/</w:t>
         </w:r>
       </w:hyperlink>
       <w:r>
         <w:t xml:space="preserve"> [accessed.</w:t>
       </w:r>
     </w:p>
-    <w:bookmarkEnd w:id="0"/>
     <w:p>
       <w:pPr>
         <w:pStyle w:val="EndNoteBibliography"/>
@@ -757,7 +845,6 @@
         <w:pStyle w:val="EndNoteBibliography"/>
         <w:ind w:left="720" w:hanging="720"/>
       </w:pPr>
-      <w:bookmarkStart w:id="2" w:name="_ENREF_2"/>
       <w:r>
         <w:t xml:space="preserve">Friend, C. (2016) </w:t>
       </w:r>
@@ -770,7 +857,7 @@
       <w:r>
         <w:t xml:space="preserve"> [online], available: </w:t>
       </w:r>
-      <w:hyperlink r:id="rId5" w:history="1">
+      <w:hyperlink r:id="rId7" w:history="1">
         <w:r>
           <w:rPr>
             <w:rStyle w:val="Hyperlink"/>
@@ -782,7 +869,6 @@
         <w:t xml:space="preserve"> [accessed.</w:t>
       </w:r>
     </w:p>
-    <w:bookmarkEnd w:id="2"/>
     <w:p>
       <w:pPr>
         <w:pStyle w:val="EndNoteBibliography"/>
@@ -794,7 +880,6 @@
         <w:pStyle w:val="EndNoteBibliography"/>
         <w:ind w:left="720" w:hanging="720"/>
       </w:pPr>
-      <w:bookmarkStart w:id="3" w:name="_ENREF_3"/>
       <w:r>
         <w:t xml:space="preserve">Initiative, O. (2012) </w:t>
       </w:r>
@@ -805,10 +890,20 @@
         <w:t>South Korea | OpenNet Initiative</w:t>
       </w:r>
       <w:r>
-        <w:t xml:space="preserve"> [online], available: https://opennet.net/research/profiles/south-korea [accessed.</w:t>
-      </w:r>
-    </w:p>
-    <w:bookmarkEnd w:id="3"/>
+        <w:t xml:space="preserve"> [online], available: </w:t>
+      </w:r>
+      <w:hyperlink r:id="rId8" w:history="1">
+        <w:r>
+          <w:rPr>
+            <w:rStyle w:val="Hyperlink"/>
+          </w:rPr>
+          <w:t>https://opennet.net/research/profiles/south-korea</w:t>
+        </w:r>
+      </w:hyperlink>
+      <w:r>
+        <w:t xml:space="preserve"> [accessed.</w:t>
+      </w:r>
+    </w:p>
     <w:p>
       <w:pPr>
         <w:pStyle w:val="EndNoteBibliography"/>
@@ -820,7 +915,6 @@
         <w:pStyle w:val="EndNoteBibliography"/>
         <w:ind w:left="720" w:hanging="720"/>
       </w:pPr>
-      <w:bookmarkStart w:id="4" w:name="_ENREF_4"/>
       <w:r>
         <w:t xml:space="preserve">Korea, S. (1987) </w:t>
       </w:r>
@@ -833,7 +927,7 @@
       <w:r>
         <w:t xml:space="preserve"> [online], available: </w:t>
       </w:r>
-      <w:hyperlink r:id="rId6" w:history="1">
+      <w:hyperlink r:id="rId9" w:history="1">
         <w:r>
           <w:rPr>
             <w:rStyle w:val="Hyperlink"/>
@@ -845,7 +939,6 @@
         <w:t xml:space="preserve"> [accessed.</w:t>
       </w:r>
     </w:p>
-    <w:bookmarkEnd w:id="4"/>
     <w:p>
       <w:pPr>
         <w:pStyle w:val="EndNoteBibliography"/>
@@ -857,12 +950,10 @@
         <w:pStyle w:val="EndNoteBibliography"/>
         <w:ind w:left="720" w:hanging="720"/>
       </w:pPr>
-      <w:bookmarkStart w:id="5" w:name="_ENREF_5"/>
       <w:r>
         <w:t>Korea, S. (1997) 'TELECOMMUNICATIONS BUSINESS ACT'.</w:t>
       </w:r>
     </w:p>
-    <w:bookmarkEnd w:id="5"/>
     <w:p>
       <w:pPr>
         <w:pStyle w:val="EndNoteBibliography"/>
@@ -874,8 +965,8 @@
         <w:pStyle w:val="EndNoteBibliography"/>
         <w:ind w:left="720" w:hanging="720"/>
       </w:pPr>
-      <w:bookmarkStart w:id="6" w:name="_ENREF_6"/>
-      <w:r>
+      <w:r>
+        <w:lastRenderedPageBreak/>
         <w:t xml:space="preserve">Triandis, H. C. (1995) </w:t>
       </w:r>
       <w:r>
@@ -888,7 +979,6 @@
         <w:t>, Westview press.</w:t>
       </w:r>
     </w:p>
-    <w:bookmarkEnd w:id="6"/>
     <w:p>
       <w:pPr>
         <w:pStyle w:val="EndNoteBibliography"/>
@@ -900,6 +990,7 @@
       </w:r>
     </w:p>
     <w:sectPr>
+      <w:headerReference w:type="default" r:id="rId10"/>
       <w:pgSz w:w="11906" w:h="16838"/>
       <w:pgMar w:top="1440" w:right="1440" w:bottom="1440" w:left="1440" w:header="708" w:footer="708" w:gutter="0"/>
       <w:cols w:space="708"/>
@@ -909,8 +1000,85 @@
 </w:document>
 </file>
 
+<file path=word/endnotes.xml><?xml version="1.0" encoding="utf-8"?>
+<w:endnotes xmlns:ve="http://schemas.openxmlformats.org/markup-compatibility/2006" xmlns:o="urn:schemas-microsoft-com:office:office" xmlns:r="http://schemas.openxmlformats.org/officeDocument/2006/relationships" xmlns:m="http://schemas.openxmlformats.org/officeDocument/2006/math" xmlns:v="urn:schemas-microsoft-com:vml" xmlns:wp="http://schemas.openxmlformats.org/drawingml/2006/wordprocessingDrawing" xmlns:w10="urn:schemas-microsoft-com:office:word" xmlns:w="http://schemas.openxmlformats.org/wordprocessingml/2006/main" xmlns:wne="http://schemas.microsoft.com/office/word/2006/wordml">
+  <w:endnote w:type="separator" w:id="-1">
+    <w:p>
+      <w:pPr>
+        <w:spacing w:after="0" w:line="240" w:lineRule="auto"/>
+      </w:pPr>
+      <w:r>
+        <w:separator/>
+      </w:r>
+    </w:p>
+  </w:endnote>
+  <w:endnote w:type="continuationSeparator" w:id="0">
+    <w:p>
+      <w:pPr>
+        <w:spacing w:after="0" w:line="240" w:lineRule="auto"/>
+      </w:pPr>
+      <w:r>
+        <w:continuationSeparator/>
+      </w:r>
+    </w:p>
+  </w:endnote>
+</w:endnotes>
+</file>
+
+<file path=word/footnotes.xml><?xml version="1.0" encoding="utf-8"?>
+<w:footnotes xmlns:ve="http://schemas.openxmlformats.org/markup-compatibility/2006" xmlns:o="urn:schemas-microsoft-com:office:office" xmlns:r="http://schemas.openxmlformats.org/officeDocument/2006/relationships" xmlns:m="http://schemas.openxmlformats.org/officeDocument/2006/math" xmlns:v="urn:schemas-microsoft-com:vml" xmlns:wp="http://schemas.openxmlformats.org/drawingml/2006/wordprocessingDrawing" xmlns:w10="urn:schemas-microsoft-com:office:word" xmlns:w="http://schemas.openxmlformats.org/wordprocessingml/2006/main" xmlns:wne="http://schemas.microsoft.com/office/word/2006/wordml">
+  <w:footnote w:type="separator" w:id="-1">
+    <w:p>
+      <w:pPr>
+        <w:spacing w:after="0" w:line="240" w:lineRule="auto"/>
+      </w:pPr>
+      <w:r>
+        <w:separator/>
+      </w:r>
+    </w:p>
+  </w:footnote>
+  <w:footnote w:type="continuationSeparator" w:id="0">
+    <w:p>
+      <w:pPr>
+        <w:spacing w:after="0" w:line="240" w:lineRule="auto"/>
+      </w:pPr>
+      <w:r>
+        <w:continuationSeparator/>
+      </w:r>
+    </w:p>
+  </w:footnote>
+</w:footnotes>
+</file>
+
+<file path=word/header1.xml><?xml version="1.0" encoding="utf-8"?>
+<w:hdr xmlns:ve="http://schemas.openxmlformats.org/markup-compatibility/2006" xmlns:o="urn:schemas-microsoft-com:office:office" xmlns:r="http://schemas.openxmlformats.org/officeDocument/2006/relationships" xmlns:m="http://schemas.openxmlformats.org/officeDocument/2006/math" xmlns:v="urn:schemas-microsoft-com:vml" xmlns:wp="http://schemas.openxmlformats.org/drawingml/2006/wordprocessingDrawing" xmlns:w10="urn:schemas-microsoft-com:office:word" xmlns:w="http://schemas.openxmlformats.org/wordprocessingml/2006/main" xmlns:wne="http://schemas.microsoft.com/office/word/2006/wordml">
+  <w:p>
+    <w:pPr>
+      <w:pStyle w:val="Header"/>
+    </w:pPr>
+    <w:r>
+      <w:t xml:space="preserve">L00131070, </w:t>
+    </w:r>
+    <w:proofErr w:type="spellStart"/>
+    <w:r>
+      <w:t>Dietmar</w:t>
+    </w:r>
+    <w:proofErr w:type="spellEnd"/>
+    <w:r>
+      <w:t xml:space="preserve"> Steiner</w:t>
+    </w:r>
+    <w:r>
+      <w:tab/>
+    </w:r>
+    <w:r>
+      <w:tab/>
+    </w:r>
+  </w:p>
+</w:hdr>
+</file>
+
 <file path=word/styles.xml><?xml version="1.0" encoding="utf-8"?>
-<w:styles xmlns:mc="http://schemas.openxmlformats.org/markup-compatibility/2006" xmlns:r="http://schemas.openxmlformats.org/officeDocument/2006/relationships" xmlns:w="http://schemas.openxmlformats.org/wordprocessingml/2006/main" xmlns:w14="http://schemas.microsoft.com/office/word/2010/wordml" xmlns:w15="http://schemas.microsoft.com/office/word/2012/wordml" mc:Ignorable="w14 w15">
+<w:styles xmlns:r="http://schemas.openxmlformats.org/officeDocument/2006/relationships" xmlns:w="http://schemas.openxmlformats.org/wordprocessingml/2006/main">
   <w:docDefaults>
     <w:rPrDefault>
       <w:rPr>
@@ -926,378 +1094,144 @@
       </w:pPr>
     </w:pPrDefault>
   </w:docDefaults>
-  <w:latentStyles w:defLockedState="0" w:defUIPriority="99" w:defSemiHidden="0" w:defUnhideWhenUsed="0" w:defQFormat="0" w:count="371">
-    <w:lsdException w:name="Normal" w:uiPriority="0" w:qFormat="1"/>
-    <w:lsdException w:name="heading 1" w:uiPriority="9" w:qFormat="1"/>
-    <w:lsdException w:name="heading 2" w:semiHidden="1" w:uiPriority="9" w:unhideWhenUsed="1" w:qFormat="1"/>
-    <w:lsdException w:name="heading 3" w:semiHidden="1" w:uiPriority="9" w:unhideWhenUsed="1" w:qFormat="1"/>
-    <w:lsdException w:name="heading 4" w:semiHidden="1" w:uiPriority="9" w:unhideWhenUsed="1" w:qFormat="1"/>
-    <w:lsdException w:name="heading 5" w:semiHidden="1" w:uiPriority="9" w:unhideWhenUsed="1" w:qFormat="1"/>
-    <w:lsdException w:name="heading 6" w:semiHidden="1" w:uiPriority="9" w:unhideWhenUsed="1" w:qFormat="1"/>
-    <w:lsdException w:name="heading 7" w:semiHidden="1" w:uiPriority="9" w:unhideWhenUsed="1" w:qFormat="1"/>
-    <w:lsdException w:name="heading 8" w:semiHidden="1" w:uiPriority="9" w:unhideWhenUsed="1" w:qFormat="1"/>
-    <w:lsdException w:name="heading 9" w:semiHidden="1" w:uiPriority="9" w:unhideWhenUsed="1" w:qFormat="1"/>
-    <w:lsdException w:name="index 1" w:semiHidden="1" w:unhideWhenUsed="1"/>
-    <w:lsdException w:name="index 2" w:semiHidden="1" w:unhideWhenUsed="1"/>
-    <w:lsdException w:name="index 3" w:semiHidden="1" w:unhideWhenUsed="1"/>
-    <w:lsdException w:name="index 4" w:semiHidden="1" w:unhideWhenUsed="1"/>
-    <w:lsdException w:name="index 5" w:semiHidden="1" w:unhideWhenUsed="1"/>
-    <w:lsdException w:name="index 6" w:semiHidden="1" w:unhideWhenUsed="1"/>
-    <w:lsdException w:name="index 7" w:semiHidden="1" w:unhideWhenUsed="1"/>
-    <w:lsdException w:name="index 8" w:semiHidden="1" w:unhideWhenUsed="1"/>
-    <w:lsdException w:name="index 9" w:semiHidden="1" w:unhideWhenUsed="1"/>
-    <w:lsdException w:name="toc 1" w:semiHidden="1" w:uiPriority="39" w:unhideWhenUsed="1"/>
-    <w:lsdException w:name="toc 2" w:semiHidden="1" w:uiPriority="39" w:unhideWhenUsed="1"/>
-    <w:lsdException w:name="toc 3" w:semiHidden="1" w:uiPriority="39" w:unhideWhenUsed="1"/>
-    <w:lsdException w:name="toc 4" w:semiHidden="1" w:uiPriority="39" w:unhideWhenUsed="1"/>
-    <w:lsdException w:name="toc 5" w:semiHidden="1" w:uiPriority="39" w:unhideWhenUsed="1"/>
-    <w:lsdException w:name="toc 6" w:semiHidden="1" w:uiPriority="39" w:unhideWhenUsed="1"/>
-    <w:lsdException w:name="toc 7" w:semiHidden="1" w:uiPriority="39" w:unhideWhenUsed="1"/>
-    <w:lsdException w:name="toc 8" w:semiHidden="1" w:uiPriority="39" w:unhideWhenUsed="1"/>
-    <w:lsdException w:name="toc 9" w:semiHidden="1" w:uiPriority="39" w:unhideWhenUsed="1"/>
-    <w:lsdException w:name="Normal Indent" w:semiHidden="1" w:unhideWhenUsed="1"/>
-    <w:lsdException w:name="footnote text" w:semiHidden="1" w:unhideWhenUsed="1"/>
-    <w:lsdException w:name="annotation text" w:semiHidden="1" w:unhideWhenUsed="1"/>
-    <w:lsdException w:name="header" w:semiHidden="1" w:unhideWhenUsed="1"/>
-    <w:lsdException w:name="footer" w:semiHidden="1" w:unhideWhenUsed="1"/>
-    <w:lsdException w:name="index heading" w:semiHidden="1" w:unhideWhenUsed="1"/>
-    <w:lsdException w:name="caption" w:semiHidden="1" w:uiPriority="35" w:unhideWhenUsed="1" w:qFormat="1"/>
-    <w:lsdException w:name="table of figures" w:semiHidden="1" w:unhideWhenUsed="1"/>
-    <w:lsdException w:name="envelope address" w:semiHidden="1" w:unhideWhenUsed="1"/>
-    <w:lsdException w:name="envelope return" w:semiHidden="1" w:unhideWhenUsed="1"/>
-    <w:lsdException w:name="footnote reference" w:semiHidden="1" w:unhideWhenUsed="1"/>
-    <w:lsdException w:name="annotation reference" w:semiHidden="1" w:unhideWhenUsed="1"/>
-    <w:lsdException w:name="line number" w:semiHidden="1" w:unhideWhenUsed="1"/>
-    <w:lsdException w:name="page number" w:semiHidden="1" w:unhideWhenUsed="1"/>
-    <w:lsdException w:name="endnote reference" w:semiHidden="1" w:unhideWhenUsed="1"/>
-    <w:lsdException w:name="endnote text" w:semiHidden="1" w:unhideWhenUsed="1"/>
-    <w:lsdException w:name="table of authorities" w:semiHidden="1" w:unhideWhenUsed="1"/>
-    <w:lsdException w:name="macro" w:semiHidden="1" w:unhideWhenUsed="1"/>
-    <w:lsdException w:name="toa heading" w:semiHidden="1" w:unhideWhenUsed="1"/>
-    <w:lsdException w:name="List" w:semiHidden="1" w:unhideWhenUsed="1"/>
-    <w:lsdException w:name="List Bullet" w:semiHidden="1" w:unhideWhenUsed="1"/>
-    <w:lsdException w:name="List Number" w:semiHidden="1" w:unhideWhenUsed="1"/>
-    <w:lsdException w:name="List 2" w:semiHidden="1" w:unhideWhenUsed="1"/>
-    <w:lsdException w:name="List 3" w:semiHidden="1" w:unhideWhenUsed="1"/>
-    <w:lsdException w:name="List 4" w:semiHidden="1" w:unhideWhenUsed="1"/>
-    <w:lsdException w:name="List 5" w:semiHidden="1" w:unhideWhenUsed="1"/>
-    <w:lsdException w:name="List Bullet 2" w:semiHidden="1" w:unhideWhenUsed="1"/>
-    <w:lsdException w:name="List Bullet 3" w:semiHidden="1" w:unhideWhenUsed="1"/>
-    <w:lsdException w:name="List Bullet 4" w:semiHidden="1" w:unhideWhenUsed="1"/>
-    <w:lsdException w:name="List Bullet 5" w:semiHidden="1" w:unhideWhenUsed="1"/>
-    <w:lsdException w:name="List Number 2" w:semiHidden="1" w:unhideWhenUsed="1"/>
-    <w:lsdException w:name="List Number 3" w:semiHidden="1" w:unhideWhenUsed="1"/>
-    <w:lsdException w:name="List Number 4" w:semiHidden="1" w:unhideWhenUsed="1"/>
-    <w:lsdException w:name="List Number 5" w:semiHidden="1" w:unhideWhenUsed="1"/>
-    <w:lsdException w:name="Title" w:uiPriority="10" w:qFormat="1"/>
-    <w:lsdException w:name="Closing" w:semiHidden="1" w:unhideWhenUsed="1"/>
-    <w:lsdException w:name="Signature" w:semiHidden="1" w:unhideWhenUsed="1"/>
-    <w:lsdException w:name="Default Paragraph Font" w:semiHidden="1" w:uiPriority="1" w:unhideWhenUsed="1"/>
-    <w:lsdException w:name="Body Text" w:semiHidden="1" w:unhideWhenUsed="1"/>
-    <w:lsdException w:name="Body Text Indent" w:semiHidden="1" w:unhideWhenUsed="1"/>
-    <w:lsdException w:name="List Continue" w:semiHidden="1" w:unhideWhenUsed="1"/>
-    <w:lsdException w:name="List Continue 2" w:semiHidden="1" w:unhideWhenUsed="1"/>
-    <w:lsdException w:name="List Continue 3" w:semiHidden="1" w:unhideWhenUsed="1"/>
-    <w:lsdException w:name="List Continue 4" w:semiHidden="1" w:unhideWhenUsed="1"/>
-    <w:lsdException w:name="List Continue 5" w:semiHidden="1" w:unhideWhenUsed="1"/>
-    <w:lsdException w:name="Message Header" w:semiHidden="1" w:unhideWhenUsed="1"/>
-    <w:lsdException w:name="Subtitle" w:uiPriority="11" w:qFormat="1"/>
-    <w:lsdException w:name="Salutation" w:semiHidden="1" w:unhideWhenUsed="1"/>
-    <w:lsdException w:name="Date" w:semiHidden="1" w:unhideWhenUsed="1"/>
-    <w:lsdException w:name="Body Text First Indent" w:semiHidden="1" w:unhideWhenUsed="1"/>
-    <w:lsdException w:name="Body Text First Indent 2" w:semiHidden="1" w:unhideWhenUsed="1"/>
-    <w:lsdException w:name="Note Heading" w:semiHidden="1" w:unhideWhenUsed="1"/>
-    <w:lsdException w:name="Body Text 2" w:semiHidden="1" w:unhideWhenUsed="1"/>
-    <w:lsdException w:name="Body Text 3" w:semiHidden="1" w:unhideWhenUsed="1"/>
-    <w:lsdException w:name="Body Text Indent 2" w:semiHidden="1" w:unhideWhenUsed="1"/>
-    <w:lsdException w:name="Body Text Indent 3" w:semiHidden="1" w:unhideWhenUsed="1"/>
-    <w:lsdException w:name="Block Text" w:semiHidden="1" w:unhideWhenUsed="1"/>
-    <w:lsdException w:name="Hyperlink" w:semiHidden="1" w:unhideWhenUsed="1"/>
-    <w:lsdException w:name="FollowedHyperlink" w:semiHidden="1" w:unhideWhenUsed="1"/>
-    <w:lsdException w:name="Strong" w:uiPriority="22" w:qFormat="1"/>
-    <w:lsdException w:name="Emphasis" w:uiPriority="20" w:qFormat="1"/>
-    <w:lsdException w:name="Document Map" w:semiHidden="1" w:unhideWhenUsed="1"/>
-    <w:lsdException w:name="Plain Text" w:semiHidden="1" w:unhideWhenUsed="1"/>
-    <w:lsdException w:name="E-mail Signature" w:semiHidden="1" w:unhideWhenUsed="1"/>
-    <w:lsdException w:name="HTML Top of Form" w:semiHidden="1" w:unhideWhenUsed="1"/>
-    <w:lsdException w:name="HTML Bottom of Form" w:semiHidden="1" w:unhideWhenUsed="1"/>
-    <w:lsdException w:name="Normal (Web)" w:semiHidden="1" w:unhideWhenUsed="1"/>
-    <w:lsdException w:name="HTML Acronym" w:semiHidden="1" w:unhideWhenUsed="1"/>
-    <w:lsdException w:name="HTML Address" w:semiHidden="1" w:unhideWhenUsed="1"/>
-    <w:lsdException w:name="HTML Cite" w:semiHidden="1" w:unhideWhenUsed="1"/>
-    <w:lsdException w:name="HTML Code" w:semiHidden="1" w:unhideWhenUsed="1"/>
-    <w:lsdException w:name="HTML Definition" w:semiHidden="1" w:unhideWhenUsed="1"/>
-    <w:lsdException w:name="HTML Keyboard" w:semiHidden="1" w:unhideWhenUsed="1"/>
-    <w:lsdException w:name="HTML Preformatted" w:semiHidden="1" w:unhideWhenUsed="1"/>
-    <w:lsdException w:name="HTML Sample" w:semiHidden="1" w:unhideWhenUsed="1"/>
-    <w:lsdException w:name="HTML Typewriter" w:semiHidden="1" w:unhideWhenUsed="1"/>
-    <w:lsdException w:name="HTML Variable" w:semiHidden="1" w:unhideWhenUsed="1"/>
-    <w:lsdException w:name="Normal Table" w:semiHidden="1" w:unhideWhenUsed="1"/>
-    <w:lsdException w:name="annotation subject" w:semiHidden="1" w:unhideWhenUsed="1"/>
-    <w:lsdException w:name="No List" w:semiHidden="1" w:unhideWhenUsed="1"/>
-    <w:lsdException w:name="Outline List 1" w:semiHidden="1" w:unhideWhenUsed="1"/>
-    <w:lsdException w:name="Outline List 2" w:semiHidden="1" w:unhideWhenUsed="1"/>
-    <w:lsdException w:name="Outline List 3" w:semiHidden="1" w:unhideWhenUsed="1"/>
-    <w:lsdException w:name="Table Simple 1" w:semiHidden="1" w:unhideWhenUsed="1"/>
-    <w:lsdException w:name="Table Simple 2" w:semiHidden="1" w:unhideWhenUsed="1"/>
-    <w:lsdException w:name="Table Simple 3" w:semiHidden="1" w:unhideWhenUsed="1"/>
-    <w:lsdException w:name="Table Classic 1" w:semiHidden="1" w:unhideWhenUsed="1"/>
-    <w:lsdException w:name="Table Classic 2" w:semiHidden="1" w:unhideWhenUsed="1"/>
-    <w:lsdException w:name="Table Classic 3" w:semiHidden="1" w:unhideWhenUsed="1"/>
-    <w:lsdException w:name="Table Classic 4" w:semiHidden="1" w:unhideWhenUsed="1"/>
-    <w:lsdException w:name="Table Colorful 1" w:semiHidden="1" w:unhideWhenUsed="1"/>
-    <w:lsdException w:name="Table Colorful 2" w:semiHidden="1" w:unhideWhenUsed="1"/>
-    <w:lsdException w:name="Table Colorful 3" w:semiHidden="1" w:unhideWhenUsed="1"/>
-    <w:lsdException w:name="Table Columns 1" w:semiHidden="1" w:unhideWhenUsed="1"/>
-    <w:lsdException w:name="Table Columns 2" w:semiHidden="1" w:unhideWhenUsed="1"/>
-    <w:lsdException w:name="Table Columns 3" w:semiHidden="1" w:unhideWhenUsed="1"/>
-    <w:lsdException w:name="Table Columns 4" w:semiHidden="1" w:unhideWhenUsed="1"/>
-    <w:lsdException w:name="Table Columns 5" w:semiHidden="1" w:unhideWhenUsed="1"/>
-    <w:lsdException w:name="Table Grid 1" w:semiHidden="1" w:unhideWhenUsed="1"/>
-    <w:lsdException w:name="Table Grid 2" w:semiHidden="1" w:unhideWhenUsed="1"/>
-    <w:lsdException w:name="Table Grid 3" w:semiHidden="1" w:unhideWhenUsed="1"/>
-    <w:lsdException w:name="Table Grid 4" w:semiHidden="1" w:unhideWhenUsed="1"/>
-    <w:lsdException w:name="Table Grid 5" w:semiHidden="1" w:unhideWhenUsed="1"/>
-    <w:lsdException w:name="Table Grid 6" w:semiHidden="1" w:unhideWhenUsed="1"/>
-    <w:lsdException w:name="Table Grid 7" w:semiHidden="1" w:unhideWhenUsed="1"/>
-    <w:lsdException w:name="Table Grid 8" w:semiHidden="1" w:unhideWhenUsed="1"/>
-    <w:lsdException w:name="Table List 1" w:semiHidden="1" w:unhideWhenUsed="1"/>
-    <w:lsdException w:name="Table List 2" w:semiHidden="1" w:unhideWhenUsed="1"/>
-    <w:lsdException w:name="Table List 3" w:semiHidden="1" w:unhideWhenUsed="1"/>
-    <w:lsdException w:name="Table List 4" w:semiHidden="1" w:unhideWhenUsed="1"/>
-    <w:lsdException w:name="Table List 5" w:semiHidden="1" w:unhideWhenUsed="1"/>
-    <w:lsdException w:name="Table List 6" w:semiHidden="1" w:unhideWhenUsed="1"/>
-    <w:lsdException w:name="Table List 7" w:semiHidden="1" w:unhideWhenUsed="1"/>
-    <w:lsdException w:name="Table List 8" w:semiHidden="1" w:unhideWhenUsed="1"/>
-    <w:lsdException w:name="Table 3D effects 1" w:semiHidden="1" w:unhideWhenUsed="1"/>
-    <w:lsdException w:name="Table 3D effects 2" w:semiHidden="1" w:unhideWhenUsed="1"/>
-    <w:lsdException w:name="Table 3D effects 3" w:semiHidden="1" w:unhideWhenUsed="1"/>
-    <w:lsdException w:name="Table Contemporary" w:semiHidden="1" w:unhideWhenUsed="1"/>
-    <w:lsdException w:name="Table Elegant" w:semiHidden="1" w:unhideWhenUsed="1"/>
-    <w:lsdException w:name="Table Professional" w:semiHidden="1" w:unhideWhenUsed="1"/>
-    <w:lsdException w:name="Table Subtle 1" w:semiHidden="1" w:unhideWhenUsed="1"/>
-    <w:lsdException w:name="Table Subtle 2" w:semiHidden="1" w:unhideWhenUsed="1"/>
-    <w:lsdException w:name="Table Web 1" w:semiHidden="1" w:unhideWhenUsed="1"/>
-    <w:lsdException w:name="Table Web 2" w:semiHidden="1" w:unhideWhenUsed="1"/>
-    <w:lsdException w:name="Table Web 3" w:semiHidden="1" w:unhideWhenUsed="1"/>
-    <w:lsdException w:name="Balloon Text" w:semiHidden="1" w:unhideWhenUsed="1"/>
-    <w:lsdException w:name="Table Grid" w:uiPriority="39"/>
-    <w:lsdException w:name="Table Theme" w:semiHidden="1" w:unhideWhenUsed="1"/>
-    <w:lsdException w:name="Placeholder Text" w:semiHidden="1"/>
-    <w:lsdException w:name="No Spacing" w:uiPriority="1" w:qFormat="1"/>
-    <w:lsdException w:name="Light Shading" w:uiPriority="60"/>
-    <w:lsdException w:name="Light List" w:uiPriority="61"/>
-    <w:lsdException w:name="Light Grid" w:uiPriority="62"/>
-    <w:lsdException w:name="Medium Shading 1" w:uiPriority="63"/>
-    <w:lsdException w:name="Medium Shading 2" w:uiPriority="64"/>
-    <w:lsdException w:name="Medium List 1" w:uiPriority="65"/>
-    <w:lsdException w:name="Medium List 2" w:uiPriority="66"/>
-    <w:lsdException w:name="Medium Grid 1" w:uiPriority="67"/>
-    <w:lsdException w:name="Medium Grid 2" w:uiPriority="68"/>
-    <w:lsdException w:name="Medium Grid 3" w:uiPriority="69"/>
-    <w:lsdException w:name="Dark List" w:uiPriority="70"/>
-    <w:lsdException w:name="Colorful Shading" w:uiPriority="71"/>
-    <w:lsdException w:name="Colorful List" w:uiPriority="72"/>
-    <w:lsdException w:name="Colorful Grid" w:uiPriority="73"/>
-    <w:lsdException w:name="Light Shading Accent 1" w:uiPriority="60"/>
-    <w:lsdException w:name="Light List Accent 1" w:uiPriority="61"/>
-    <w:lsdException w:name="Light Grid Accent 1" w:uiPriority="62"/>
-    <w:lsdException w:name="Medium Shading 1 Accent 1" w:uiPriority="63"/>
-    <w:lsdException w:name="Medium Shading 2 Accent 1" w:uiPriority="64"/>
-    <w:lsdException w:name="Medium List 1 Accent 1" w:uiPriority="65"/>
-    <w:lsdException w:name="Revision" w:semiHidden="1"/>
-    <w:lsdException w:name="List Paragraph" w:uiPriority="34" w:qFormat="1"/>
-    <w:lsdException w:name="Quote" w:uiPriority="29" w:qFormat="1"/>
-    <w:lsdException w:name="Intense Quote" w:uiPriority="30" w:qFormat="1"/>
-    <w:lsdException w:name="Medium List 2 Accent 1" w:uiPriority="66"/>
-    <w:lsdException w:name="Medium Grid 1 Accent 1" w:uiPriority="67"/>
-    <w:lsdException w:name="Medium Grid 2 Accent 1" w:uiPriority="68"/>
-    <w:lsdException w:name="Medium Grid 3 Accent 1" w:uiPriority="69"/>
-    <w:lsdException w:name="Dark List Accent 1" w:uiPriority="70"/>
-    <w:lsdException w:name="Colorful Shading Accent 1" w:uiPriority="71"/>
-    <w:lsdException w:name="Colorful List Accent 1" w:uiPriority="72"/>
-    <w:lsdException w:name="Colorful Grid Accent 1" w:uiPriority="73"/>
-    <w:lsdException w:name="Light Shading Accent 2" w:uiPriority="60"/>
-    <w:lsdException w:name="Light List Accent 2" w:uiPriority="61"/>
-    <w:lsdException w:name="Light Grid Accent 2" w:uiPriority="62"/>
-    <w:lsdException w:name="Medium Shading 1 Accent 2" w:uiPriority="63"/>
-    <w:lsdException w:name="Medium Shading 2 Accent 2" w:uiPriority="64"/>
-    <w:lsdException w:name="Medium List 1 Accent 2" w:uiPriority="65"/>
-    <w:lsdException w:name="Medium List 2 Accent 2" w:uiPriority="66"/>
-    <w:lsdException w:name="Medium Grid 1 Accent 2" w:uiPriority="67"/>
-    <w:lsdException w:name="Medium Grid 2 Accent 2" w:uiPriority="68"/>
-    <w:lsdException w:name="Medium Grid 3 Accent 2" w:uiPriority="69"/>
-    <w:lsdException w:name="Dark List Accent 2" w:uiPriority="70"/>
-    <w:lsdException w:name="Colorful Shading Accent 2" w:uiPriority="71"/>
-    <w:lsdException w:name="Colorful List Accent 2" w:uiPriority="72"/>
-    <w:lsdException w:name="Colorful Grid Accent 2" w:uiPriority="73"/>
-    <w:lsdException w:name="Light Shading Accent 3" w:uiPriority="60"/>
-    <w:lsdException w:name="Light List Accent 3" w:uiPriority="61"/>
-    <w:lsdException w:name="Light Grid Accent 3" w:uiPriority="62"/>
-    <w:lsdException w:name="Medium Shading 1 Accent 3" w:uiPriority="63"/>
-    <w:lsdException w:name="Medium Shading 2 Accent 3" w:uiPriority="64"/>
-    <w:lsdException w:name="Medium List 1 Accent 3" w:uiPriority="65"/>
-    <w:lsdException w:name="Medium List 2 Accent 3" w:uiPriority="66"/>
-    <w:lsdException w:name="Medium Grid 1 Accent 3" w:uiPriority="67"/>
-    <w:lsdException w:name="Medium Grid 2 Accent 3" w:uiPriority="68"/>
-    <w:lsdException w:name="Medium Grid 3 Accent 3" w:uiPriority="69"/>
-    <w:lsdException w:name="Dark List Accent 3" w:uiPriority="70"/>
-    <w:lsdException w:name="Colorful Shading Accent 3" w:uiPriority="71"/>
-    <w:lsdException w:name="Colorful List Accent 3" w:uiPriority="72"/>
-    <w:lsdException w:name="Colorful Grid Accent 3" w:uiPriority="73"/>
-    <w:lsdException w:name="Light Shading Accent 4" w:uiPriority="60"/>
-    <w:lsdException w:name="Light List Accent 4" w:uiPriority="61"/>
-    <w:lsdException w:name="Light Grid Accent 4" w:uiPriority="62"/>
-    <w:lsdException w:name="Medium Shading 1 Accent 4" w:uiPriority="63"/>
-    <w:lsdException w:name="Medium Shading 2 Accent 4" w:uiPriority="64"/>
-    <w:lsdException w:name="Medium List 1 Accent 4" w:uiPriority="65"/>
-    <w:lsdException w:name="Medium List 2 Accent 4" w:uiPriority="66"/>
-    <w:lsdException w:name="Medium Grid 1 Accent 4" w:uiPriority="67"/>
-    <w:lsdException w:name="Medium Grid 2 Accent 4" w:uiPriority="68"/>
-    <w:lsdException w:name="Medium Grid 3 Accent 4" w:uiPriority="69"/>
-    <w:lsdException w:name="Dark List Accent 4" w:uiPriority="70"/>
-    <w:lsdException w:name="Colorful Shading Accent 4" w:uiPriority="71"/>
-    <w:lsdException w:name="Colorful List Accent 4" w:uiPriority="72"/>
-    <w:lsdException w:name="Colorful Grid Accent 4" w:uiPriority="73"/>
-    <w:lsdException w:name="Light Shading Accent 5" w:uiPriority="60"/>
-    <w:lsdException w:name="Light List Accent 5" w:uiPriority="61"/>
-    <w:lsdException w:name="Light Grid Accent 5" w:uiPriority="62"/>
-    <w:lsdException w:name="Medium Shading 1 Accent 5" w:uiPriority="63"/>
-    <w:lsdException w:name="Medium Shading 2 Accent 5" w:uiPriority="64"/>
-    <w:lsdException w:name="Medium List 1 Accent 5" w:uiPriority="65"/>
-    <w:lsdException w:name="Medium List 2 Accent 5" w:uiPriority="66"/>
-    <w:lsdException w:name="Medium Grid 1 Accent 5" w:uiPriority="67"/>
-    <w:lsdException w:name="Medium Grid 2 Accent 5" w:uiPriority="68"/>
-    <w:lsdException w:name="Medium Grid 3 Accent 5" w:uiPriority="69"/>
-    <w:lsdException w:name="Dark List Accent 5" w:uiPriority="70"/>
-    <w:lsdException w:name="Colorful Shading Accent 5" w:uiPriority="71"/>
-    <w:lsdException w:name="Colorful List Accent 5" w:uiPriority="72"/>
-    <w:lsdException w:name="Colorful Grid Accent 5" w:uiPriority="73"/>
-    <w:lsdException w:name="Light Shading Accent 6" w:uiPriority="60"/>
-    <w:lsdException w:name="Light List Accent 6" w:uiPriority="61"/>
-    <w:lsdException w:name="Light Grid Accent 6" w:uiPriority="62"/>
-    <w:lsdException w:name="Medium Shading 1 Accent 6" w:uiPriority="63"/>
-    <w:lsdException w:name="Medium Shading 2 Accent 6" w:uiPriority="64"/>
-    <w:lsdException w:name="Medium List 1 Accent 6" w:uiPriority="65"/>
-    <w:lsdException w:name="Medium List 2 Accent 6" w:uiPriority="66"/>
-    <w:lsdException w:name="Medium Grid 1 Accent 6" w:uiPriority="67"/>
-    <w:lsdException w:name="Medium Grid 2 Accent 6" w:uiPriority="68"/>
-    <w:lsdException w:name="Medium Grid 3 Accent 6" w:uiPriority="69"/>
-    <w:lsdException w:name="Dark List Accent 6" w:uiPriority="70"/>
-    <w:lsdException w:name="Colorful Shading Accent 6" w:uiPriority="71"/>
-    <w:lsdException w:name="Colorful List Accent 6" w:uiPriority="72"/>
-    <w:lsdException w:name="Colorful Grid Accent 6" w:uiPriority="73"/>
-    <w:lsdException w:name="Subtle Emphasis" w:uiPriority="19" w:qFormat="1"/>
-    <w:lsdException w:name="Intense Emphasis" w:uiPriority="21" w:qFormat="1"/>
-    <w:lsdException w:name="Subtle Reference" w:uiPriority="31" w:qFormat="1"/>
-    <w:lsdException w:name="Intense Reference" w:uiPriority="32" w:qFormat="1"/>
-    <w:lsdException w:name="Book Title" w:uiPriority="33" w:qFormat="1"/>
-    <w:lsdException w:name="Bibliography" w:semiHidden="1" w:uiPriority="37" w:unhideWhenUsed="1"/>
-    <w:lsdException w:name="TOC Heading" w:semiHidden="1" w:uiPriority="39" w:unhideWhenUsed="1" w:qFormat="1"/>
-    <w:lsdException w:name="Plain Table 1" w:uiPriority="41"/>
-    <w:lsdException w:name="Plain Table 2" w:uiPriority="42"/>
-    <w:lsdException w:name="Plain Table 3" w:uiPriority="43"/>
-    <w:lsdException w:name="Plain Table 4" w:uiPriority="44"/>
-    <w:lsdException w:name="Plain Table 5" w:uiPriority="45"/>
-    <w:lsdException w:name="Grid Table Light" w:uiPriority="40"/>
-    <w:lsdException w:name="Grid Table 1 Light" w:uiPriority="46"/>
-    <w:lsdException w:name="Grid Table 2" w:uiPriority="47"/>
-    <w:lsdException w:name="Grid Table 3" w:uiPriority="48"/>
-    <w:lsdException w:name="Grid Table 4" w:uiPriority="49"/>
-    <w:lsdException w:name="Grid Table 5 Dark" w:uiPriority="50"/>
-    <w:lsdException w:name="Grid Table 6 Colorful" w:uiPriority="51"/>
-    <w:lsdException w:name="Grid Table 7 Colorful" w:uiPriority="52"/>
-    <w:lsdException w:name="Grid Table 1 Light Accent 1" w:uiPriority="46"/>
-    <w:lsdException w:name="Grid Table 2 Accent 1" w:uiPriority="47"/>
-    <w:lsdException w:name="Grid Table 3 Accent 1" w:uiPriority="48"/>
-    <w:lsdException w:name="Grid Table 4 Accent 1" w:uiPriority="49"/>
-    <w:lsdException w:name="Grid Table 5 Dark Accent 1" w:uiPriority="50"/>
-    <w:lsdException w:name="Grid Table 6 Colorful Accent 1" w:uiPriority="51"/>
-    <w:lsdException w:name="Grid Table 7 Colorful Accent 1" w:uiPriority="52"/>
-    <w:lsdException w:name="Grid Table 1 Light Accent 2" w:uiPriority="46"/>
-    <w:lsdException w:name="Grid Table 2 Accent 2" w:uiPriority="47"/>
-    <w:lsdException w:name="Grid Table 3 Accent 2" w:uiPriority="48"/>
-    <w:lsdException w:name="Grid Table 4 Accent 2" w:uiPriority="49"/>
-    <w:lsdException w:name="Grid Table 5 Dark Accent 2" w:uiPriority="50"/>
-    <w:lsdException w:name="Grid Table 6 Colorful Accent 2" w:uiPriority="51"/>
-    <w:lsdException w:name="Grid Table 7 Colorful Accent 2" w:uiPriority="52"/>
-    <w:lsdException w:name="Grid Table 1 Light Accent 3" w:uiPriority="46"/>
-    <w:lsdException w:name="Grid Table 2 Accent 3" w:uiPriority="47"/>
-    <w:lsdException w:name="Grid Table 3 Accent 3" w:uiPriority="48"/>
-    <w:lsdException w:name="Grid Table 4 Accent 3" w:uiPriority="49"/>
-    <w:lsdException w:name="Grid Table 5 Dark Accent 3" w:uiPriority="50"/>
-    <w:lsdException w:name="Grid Table 6 Colorful Accent 3" w:uiPriority="51"/>
-    <w:lsdException w:name="Grid Table 7 Colorful Accent 3" w:uiPriority="52"/>
-    <w:lsdException w:name="Grid Table 1 Light Accent 4" w:uiPriority="46"/>
-    <w:lsdException w:name="Grid Table 2 Accent 4" w:uiPriority="47"/>
-    <w:lsdException w:name="Grid Table 3 Accent 4" w:uiPriority="48"/>
-    <w:lsdException w:name="Grid Table 4 Accent 4" w:uiPriority="49"/>
-    <w:lsdException w:name="Grid Table 5 Dark Accent 4" w:uiPriority="50"/>
-    <w:lsdException w:name="Grid Table 6 Colorful Accent 4" w:uiPriority="51"/>
-    <w:lsdException w:name="Grid Table 7 Colorful Accent 4" w:uiPriority="52"/>
-    <w:lsdException w:name="Grid Table 1 Light Accent 5" w:uiPriority="46"/>
-    <w:lsdException w:name="Grid Table 2 Accent 5" w:uiPriority="47"/>
-    <w:lsdException w:name="Grid Table 3 Accent 5" w:uiPriority="48"/>
-    <w:lsdException w:name="Grid Table 4 Accent 5" w:uiPriority="49"/>
-    <w:lsdException w:name="Grid Table 5 Dark Accent 5" w:uiPriority="50"/>
-    <w:lsdException w:name="Grid Table 6 Colorful Accent 5" w:uiPriority="51"/>
-    <w:lsdException w:name="Grid Table 7 Colorful Accent 5" w:uiPriority="52"/>
-    <w:lsdException w:name="Grid Table 1 Light Accent 6" w:uiPriority="46"/>
-    <w:lsdException w:name="Grid Table 2 Accent 6" w:uiPriority="47"/>
-    <w:lsdException w:name="Grid Table 3 Accent 6" w:uiPriority="48"/>
-    <w:lsdException w:name="Grid Table 4 Accent 6" w:uiPriority="49"/>
-    <w:lsdException w:name="Grid Table 5 Dark Accent 6" w:uiPriority="50"/>
-    <w:lsdException w:name="Grid Table 6 Colorful Accent 6" w:uiPriority="51"/>
-    <w:lsdException w:name="Grid Table 7 Colorful Accent 6" w:uiPriority="52"/>
-    <w:lsdException w:name="List Table 1 Light" w:uiPriority="46"/>
-    <w:lsdException w:name="List Table 2" w:uiPriority="47"/>
-    <w:lsdException w:name="List Table 3" w:uiPriority="48"/>
-    <w:lsdException w:name="List Table 4" w:uiPriority="49"/>
-    <w:lsdException w:name="List Table 5 Dark" w:uiPriority="50"/>
-    <w:lsdException w:name="List Table 6 Colorful" w:uiPriority="51"/>
-    <w:lsdException w:name="List Table 7 Colorful" w:uiPriority="52"/>
-    <w:lsdException w:name="List Table 1 Light Accent 1" w:uiPriority="46"/>
-    <w:lsdException w:name="List Table 2 Accent 1" w:uiPriority="47"/>
-    <w:lsdException w:name="List Table 3 Accent 1" w:uiPriority="48"/>
-    <w:lsdException w:name="List Table 4 Accent 1" w:uiPriority="49"/>
-    <w:lsdException w:name="List Table 5 Dark Accent 1" w:uiPriority="50"/>
-    <w:lsdException w:name="List Table 6 Colorful Accent 1" w:uiPriority="51"/>
-    <w:lsdException w:name="List Table 7 Colorful Accent 1" w:uiPriority="52"/>
-    <w:lsdException w:name="List Table 1 Light Accent 2" w:uiPriority="46"/>
-    <w:lsdException w:name="List Table 2 Accent 2" w:uiPriority="47"/>
-    <w:lsdException w:name="List Table 3 Accent 2" w:uiPriority="48"/>
-    <w:lsdException w:name="List Table 4 Accent 2" w:uiPriority="49"/>
-    <w:lsdException w:name="List Table 5 Dark Accent 2" w:uiPriority="50"/>
-    <w:lsdException w:name="List Table 6 Colorful Accent 2" w:uiPriority="51"/>
-    <w:lsdException w:name="List Table 7 Colorful Accent 2" w:uiPriority="52"/>
-    <w:lsdException w:name="List Table 1 Light Accent 3" w:uiPriority="46"/>
-    <w:lsdException w:name="List Table 2 Accent 3" w:uiPriority="47"/>
-    <w:lsdException w:name="List Table 3 Accent 3" w:uiPriority="48"/>
-    <w:lsdException w:name="List Table 4 Accent 3" w:uiPriority="49"/>
-    <w:lsdException w:name="List Table 5 Dark Accent 3" w:uiPriority="50"/>
-    <w:lsdException w:name="List Table 6 Colorful Accent 3" w:uiPriority="51"/>
-    <w:lsdException w:name="List Table 7 Colorful Accent 3" w:uiPriority="52"/>
-    <w:lsdException w:name="List Table 1 Light Accent 4" w:uiPriority="46"/>
-    <w:lsdException w:name="List Table 2 Accent 4" w:uiPriority="47"/>
-    <w:lsdException w:name="List Table 3 Accent 4" w:uiPriority="48"/>
-    <w:lsdException w:name="List Table 4 Accent 4" w:uiPriority="49"/>
-    <w:lsdException w:name="List Table 5 Dark Accent 4" w:uiPriority="50"/>
-    <w:lsdException w:name="List Table 6 Colorful Accent 4" w:uiPriority="51"/>
-    <w:lsdException w:name="List Table 7 Colorful Accent 4" w:uiPriority="52"/>
-    <w:lsdException w:name="List Table 1 Light Accent 5" w:uiPriority="46"/>
-    <w:lsdException w:name="List Table 2 Accent 5" w:uiPriority="47"/>
-    <w:lsdException w:name="List Table 3 Accent 5" w:uiPriority="48"/>
-    <w:lsdException w:name="List Table 4 Accent 5" w:uiPriority="49"/>
-    <w:lsdException w:name="List Table 5 Dark Accent 5" w:uiPriority="50"/>
-    <w:lsdException w:name="List Table 6 Colorful Accent 5" w:uiPriority="51"/>
-    <w:lsdException w:name="List Table 7 Colorful Accent 5" w:uiPriority="52"/>
-    <w:lsdException w:name="List Table 1 Light Accent 6" w:uiPriority="46"/>
-    <w:lsdException w:name="List Table 2 Accent 6" w:uiPriority="47"/>
-    <w:lsdException w:name="List Table 3 Accent 6" w:uiPriority="48"/>
-    <w:lsdException w:name="List Table 4 Accent 6" w:uiPriority="49"/>
-    <w:lsdException w:name="List Table 5 Dark Accent 6" w:uiPriority="50"/>
-    <w:lsdException w:name="List Table 6 Colorful Accent 6" w:uiPriority="51"/>
-    <w:lsdException w:name="List Table 7 Colorful Accent 6" w:uiPriority="52"/>
+  <w:latentStyles w:defLockedState="0" w:defUIPriority="99" w:defSemiHidden="1" w:defUnhideWhenUsed="1" w:defQFormat="0" w:count="267">
+    <w:lsdException w:name="Normal" w:semiHidden="0" w:uiPriority="0" w:unhideWhenUsed="0" w:qFormat="1"/>
+    <w:lsdException w:name="heading 1" w:semiHidden="0" w:uiPriority="9" w:unhideWhenUsed="0" w:qFormat="1"/>
+    <w:lsdException w:name="heading 2" w:uiPriority="9" w:qFormat="1"/>
+    <w:lsdException w:name="heading 3" w:uiPriority="9" w:qFormat="1"/>
+    <w:lsdException w:name="heading 4" w:uiPriority="9" w:qFormat="1"/>
+    <w:lsdException w:name="heading 5" w:uiPriority="9" w:qFormat="1"/>
+    <w:lsdException w:name="heading 6" w:uiPriority="9" w:qFormat="1"/>
+    <w:lsdException w:name="heading 7" w:uiPriority="9" w:qFormat="1"/>
+    <w:lsdException w:name="heading 8" w:uiPriority="9" w:qFormat="1"/>
+    <w:lsdException w:name="heading 9" w:uiPriority="9" w:qFormat="1"/>
+    <w:lsdException w:name="toc 1" w:uiPriority="39"/>
+    <w:lsdException w:name="toc 2" w:uiPriority="39"/>
+    <w:lsdException w:name="toc 3" w:uiPriority="39"/>
+    <w:lsdException w:name="toc 4" w:uiPriority="39"/>
+    <w:lsdException w:name="toc 5" w:uiPriority="39"/>
+    <w:lsdException w:name="toc 6" w:uiPriority="39"/>
+    <w:lsdException w:name="toc 7" w:uiPriority="39"/>
+    <w:lsdException w:name="toc 8" w:uiPriority="39"/>
+    <w:lsdException w:name="toc 9" w:uiPriority="39"/>
+    <w:lsdException w:name="caption" w:uiPriority="35" w:qFormat="1"/>
+    <w:lsdException w:name="Title" w:semiHidden="0" w:uiPriority="10" w:unhideWhenUsed="0" w:qFormat="1"/>
+    <w:lsdException w:name="Default Paragraph Font" w:uiPriority="1"/>
+    <w:lsdException w:name="Subtitle" w:semiHidden="0" w:uiPriority="11" w:unhideWhenUsed="0" w:qFormat="1"/>
+    <w:lsdException w:name="Strong" w:semiHidden="0" w:uiPriority="22" w:unhideWhenUsed="0" w:qFormat="1"/>
+    <w:lsdException w:name="Emphasis" w:semiHidden="0" w:uiPriority="20" w:unhideWhenUsed="0" w:qFormat="1"/>
+    <w:lsdException w:name="Table Grid" w:semiHidden="0" w:uiPriority="39" w:unhideWhenUsed="0"/>
+    <w:lsdException w:name="Placeholder Text" w:unhideWhenUsed="0"/>
+    <w:lsdException w:name="No Spacing" w:semiHidden="0" w:uiPriority="1" w:unhideWhenUsed="0" w:qFormat="1"/>
+    <w:lsdException w:name="Light Shading" w:semiHidden="0" w:uiPriority="60" w:unhideWhenUsed="0"/>
+    <w:lsdException w:name="Light List" w:semiHidden="0" w:uiPriority="61" w:unhideWhenUsed="0"/>
+    <w:lsdException w:name="Light Grid" w:semiHidden="0" w:uiPriority="62" w:unhideWhenUsed="0"/>
+    <w:lsdException w:name="Medium Shading 1" w:semiHidden="0" w:uiPriority="63" w:unhideWhenUsed="0"/>
+    <w:lsdException w:name="Medium Shading 2" w:semiHidden="0" w:uiPriority="64" w:unhideWhenUsed="0"/>
+    <w:lsdException w:name="Medium List 1" w:semiHidden="0" w:uiPriority="65" w:unhideWhenUsed="0"/>
+    <w:lsdException w:name="Medium List 2" w:semiHidden="0" w:uiPriority="66" w:unhideWhenUsed="0"/>
+    <w:lsdException w:name="Medium Grid 1" w:semiHidden="0" w:uiPriority="67" w:unhideWhenUsed="0"/>
+    <w:lsdException w:name="Medium Grid 2" w:semiHidden="0" w:uiPriority="68" w:unhideWhenUsed="0"/>
+    <w:lsdException w:name="Medium Grid 3" w:semiHidden="0" w:uiPriority="69" w:unhideWhenUsed="0"/>
+    <w:lsdException w:name="Dark List" w:semiHidden="0" w:uiPriority="70" w:unhideWhenUsed="0"/>
+    <w:lsdException w:name="Colorful Shading" w:semiHidden="0" w:uiPriority="71" w:unhideWhenUsed="0"/>
+    <w:lsdException w:name="Colorful List" w:semiHidden="0" w:uiPriority="72" w:unhideWhenUsed="0"/>
+    <w:lsdException w:name="Colorful Grid" w:semiHidden="0" w:uiPriority="73" w:unhideWhenUsed="0"/>
+    <w:lsdException w:name="Light Shading Accent 1" w:semiHidden="0" w:uiPriority="60" w:unhideWhenUsed="0"/>
+    <w:lsdException w:name="Light List Accent 1" w:semiHidden="0" w:uiPriority="61" w:unhideWhenUsed="0"/>
+    <w:lsdException w:name="Light Grid Accent 1" w:semiHidden="0" w:uiPriority="62" w:unhideWhenUsed="0"/>
+    <w:lsdException w:name="Medium Shading 1 Accent 1" w:semiHidden="0" w:uiPriority="63" w:unhideWhenUsed="0"/>
+    <w:lsdException w:name="Medium Shading 2 Accent 1" w:semiHidden="0" w:uiPriority="64" w:unhideWhenUsed="0"/>
+    <w:lsdException w:name="Medium List 1 Accent 1" w:semiHidden="0" w:uiPriority="65" w:unhideWhenUsed="0"/>
+    <w:lsdException w:name="Revision" w:unhideWhenUsed="0"/>
+    <w:lsdException w:name="List Paragraph" w:semiHidden="0" w:uiPriority="34" w:unhideWhenUsed="0" w:qFormat="1"/>
+    <w:lsdException w:name="Quote" w:semiHidden="0" w:uiPriority="29" w:unhideWhenUsed="0" w:qFormat="1"/>
+    <w:lsdException w:name="Intense Quote" w:semiHidden="0" w:uiPriority="30" w:unhideWhenUsed="0" w:qFormat="1"/>
+    <w:lsdException w:name="Medium List 2 Accent 1" w:semiHidden="0" w:uiPriority="66" w:unhideWhenUsed="0"/>
+    <w:lsdException w:name="Medium Grid 1 Accent 1" w:semiHidden="0" w:uiPriority="67" w:unhideWhenUsed="0"/>
+    <w:lsdException w:name="Medium Grid 2 Accent 1" w:semiHidden="0" w:uiPriority="68" w:unhideWhenUsed="0"/>
+    <w:lsdException w:name="Medium Grid 3 Accent 1" w:semiHidden="0" w:uiPriority="69" w:unhideWhenUsed="0"/>
+    <w:lsdException w:name="Dark List Accent 1" w:semiHidden="0" w:uiPriority="70" w:unhideWhenUsed="0"/>
+    <w:lsdException w:name="Colorful Shading Accent 1" w:semiHidden="0" w:uiPriority="71" w:unhideWhenUsed="0"/>
+    <w:lsdException w:name="Colorful List Accent 1" w:semiHidden="0" w:uiPriority="72" w:unhideWhenUsed="0"/>
+    <w:lsdException w:name="Colorful Grid Accent 1" w:semiHidden="0" w:uiPriority="73" w:unhideWhenUsed="0"/>
+    <w:lsdException w:name="Light Shading Accent 2" w:semiHidden="0" w:uiPriority="60" w:unhideWhenUsed="0"/>
+    <w:lsdException w:name="Light List Accent 2" w:semiHidden="0" w:uiPriority="61" w:unhideWhenUsed="0"/>
+    <w:lsdException w:name="Light Grid Accent 2" w:semiHidden="0" w:uiPriority="62" w:unhideWhenUsed="0"/>
+    <w:lsdException w:name="Medium Shading 1 Accent 2" w:semiHidden="0" w:uiPriority="63" w:unhideWhenUsed="0"/>
+    <w:lsdException w:name="Medium Shading 2 Accent 2" w:semiHidden="0" w:uiPriority="64" w:unhideWhenUsed="0"/>
+    <w:lsdException w:name="Medium List 1 Accent 2" w:semiHidden="0" w:uiPriority="65" w:unhideWhenUsed="0"/>
+    <w:lsdException w:name="Medium List 2 Accent 2" w:semiHidden="0" w:uiPriority="66" w:unhideWhenUsed="0"/>
+    <w:lsdException w:name="Medium Grid 1 Accent 2" w:semiHidden="0" w:uiPriority="67" w:unhideWhenUsed="0"/>
+    <w:lsdException w:name="Medium Grid 2 Accent 2" w:semiHidden="0" w:uiPriority="68" w:unhideWhenUsed="0"/>
+    <w:lsdException w:name="Medium Grid 3 Accent 2" w:semiHidden="0" w:uiPriority="69" w:unhideWhenUsed="0"/>
+    <w:lsdException w:name="Dark List Accent 2" w:semiHidden="0" w:uiPriority="70" w:unhideWhenUsed="0"/>
+    <w:lsdException w:name="Colorful Shading Accent 2" w:semiHidden="0" w:uiPriority="71" w:unhideWhenUsed="0"/>
+    <w:lsdException w:name="Colorful List Accent 2" w:semiHidden="0" w:uiPriority="72" w:unhideWhenUsed="0"/>
+    <w:lsdException w:name="Colorful Grid Accent 2" w:semiHidden="0" w:uiPriority="73" w:unhideWhenUsed="0"/>
+    <w:lsdException w:name="Light Shading Accent 3" w:semiHidden="0" w:uiPriority="60" w:unhideWhenUsed="0"/>
+    <w:lsdException w:name="Light List Accent 3" w:semiHidden="0" w:uiPriority="61" w:unhideWhenUsed="0"/>
+    <w:lsdException w:name="Light Grid Accent 3" w:semiHidden="0" w:uiPriority="62" w:unhideWhenUsed="0"/>
+    <w:lsdException w:name="Medium Shading 1 Accent 3" w:semiHidden="0" w:uiPriority="63" w:unhideWhenUsed="0"/>
+    <w:lsdException w:name="Medium Shading 2 Accent 3" w:semiHidden="0" w:uiPriority="64" w:unhideWhenUsed="0"/>
+    <w:lsdException w:name="Medium List 1 Accent 3" w:semiHidden="0" w:uiPriority="65" w:unhideWhenUsed="0"/>
+    <w:lsdException w:name="Medium List 2 Accent 3" w:semiHidden="0" w:uiPriority="66" w:unhideWhenUsed="0"/>
+    <w:lsdException w:name="Medium Grid 1 Accent 3" w:semiHidden="0" w:uiPriority="67" w:unhideWhenUsed="0"/>
+    <w:lsdException w:name="Medium Grid 2 Accent 3" w:semiHidden="0" w:uiPriority="68" w:unhideWhenUsed="0"/>
+    <w:lsdException w:name="Medium Grid 3 Accent 3" w:semiHidden="0" w:uiPriority="69" w:unhideWhenUsed="0"/>
+    <w:lsdException w:name="Dark List Accent 3" w:semiHidden="0" w:uiPriority="70" w:unhideWhenUsed="0"/>
+    <w:lsdException w:name="Colorful Shading Accent 3" w:semiHidden="0" w:uiPriority="71" w:unhideWhenUsed="0"/>
+    <w:lsdException w:name="Colorful List Accent 3" w:semiHidden="0" w:uiPriority="72" w:unhideWhenUsed="0"/>
+    <w:lsdException w:name="Colorful Grid Accent 3" w:semiHidden="0" w:uiPriority="73" w:unhideWhenUsed="0"/>
+    <w:lsdException w:name="Light Shading Accent 4" w:semiHidden="0" w:uiPriority="60" w:unhideWhenUsed="0"/>
+    <w:lsdException w:name="Light List Accent 4" w:semiHidden="0" w:uiPriority="61" w:unhideWhenUsed="0"/>
+    <w:lsdException w:name="Light Grid Accent 4" w:semiHidden="0" w:uiPriority="62" w:unhideWhenUsed="0"/>
+    <w:lsdException w:name="Medium Shading 1 Accent 4" w:semiHidden="0" w:uiPriority="63" w:unhideWhenUsed="0"/>
+    <w:lsdException w:name="Medium Shading 2 Accent 4" w:semiHidden="0" w:uiPriority="64" w:unhideWhenUsed="0"/>
+    <w:lsdException w:name="Medium List 1 Accent 4" w:semiHidden="0" w:uiPriority="65" w:unhideWhenUsed="0"/>
+    <w:lsdException w:name="Medium List 2 Accent 4" w:semiHidden="0" w:uiPriority="66" w:unhideWhenUsed="0"/>
+    <w:lsdException w:name="Medium Grid 1 Accent 4" w:semiHidden="0" w:uiPriority="67" w:unhideWhenUsed="0"/>
+    <w:lsdException w:name="Medium Grid 2 Accent 4" w:semiHidden="0" w:uiPriority="68" w:unhideWhenUsed="0"/>
+    <w:lsdException w:name="Medium Grid 3 Accent 4" w:semiHidden="0" w:uiPriority="69" w:unhideWhenUsed="0"/>
+    <w:lsdException w:name="Dark List Accent 4" w:semiHidden="0" w:uiPriority="70" w:unhideWhenUsed="0"/>
+    <w:lsdException w:name="Colorful Shading Accent 4" w:semiHidden="0" w:uiPriority="71" w:unhideWhenUsed="0"/>
+    <w:lsdException w:name="Colorful List Accent 4" w:semiHidden="0" w:uiPriority="72" w:unhideWhenUsed="0"/>
+    <w:lsdException w:name="Colorful Grid Accent 4" w:semiHidden="0" w:uiPriority="73" w:unhideWhenUsed="0"/>
+    <w:lsdException w:name="Light Shading Accent 5" w:semiHidden="0" w:uiPriority="60" w:unhideWhenUsed="0"/>
+    <w:lsdException w:name="Light List Accent 5" w:semiHidden="0" w:uiPriority="61" w:unhideWhenUsed="0"/>
+    <w:lsdException w:name="Light Grid Accent 5" w:semiHidden="0" w:uiPriority="62" w:unhideWhenUsed="0"/>
+    <w:lsdException w:name="Medium Shading 1 Accent 5" w:semiHidden="0" w:uiPriority="63" w:unhideWhenUsed="0"/>
+    <w:lsdException w:name="Medium Shading 2 Accent 5" w:semiHidden="0" w:uiPriority="64" w:unhideWhenUsed="0"/>
+    <w:lsdException w:name="Medium List 1 Accent 5" w:semiHidden="0" w:uiPriority="65" w:unhideWhenUsed="0"/>
+    <w:lsdException w:name="Medium List 2 Accent 5" w:semiHidden="0" w:uiPriority="66" w:unhideWhenUsed="0"/>
+    <w:lsdException w:name="Medium Grid 1 Accent 5" w:semiHidden="0" w:uiPriority="67" w:unhideWhenUsed="0"/>
+    <w:lsdException w:name="Medium Grid 2 Accent 5" w:semiHidden="0" w:uiPriority="68" w:unhideWhenUsed="0"/>
+    <w:lsdException w:name="Medium Grid 3 Accent 5" w:semiHidden="0" w:uiPriority="69" w:unhideWhenUsed="0"/>
+    <w:lsdException w:name="Dark List Accent 5" w:semiHidden="0" w:uiPriority="70" w:unhideWhenUsed="0"/>
+    <w:lsdException w:name="Colorful Shading Accent 5" w:semiHidden="0" w:uiPriority="71" w:unhideWhenUsed="0"/>
+    <w:lsdException w:name="Colorful List Accent 5" w:semiHidden="0" w:uiPriority="72" w:unhideWhenUsed="0"/>
+    <w:lsdException w:name="Colorful Grid Accent 5" w:semiHidden="0" w:uiPriority="73" w:unhideWhenUsed="0"/>
+    <w:lsdException w:name="Light Shading Accent 6" w:semiHidden="0" w:uiPriority="60" w:unhideWhenUsed="0"/>
+    <w:lsdException w:name="Light List Accent 6" w:semiHidden="0" w:uiPriority="61" w:unhideWhenUsed="0"/>
+    <w:lsdException w:name="Light Grid Accent 6" w:semiHidden="0" w:uiPriority="62" w:unhideWhenUsed="0"/>
+    <w:lsdException w:name="Medium Shading 1 Accent 6" w:semiHidden="0" w:uiPriority="63" w:unhideWhenUsed="0"/>
+    <w:lsdException w:name="Medium Shading 2 Accent 6" w:semiHidden="0" w:uiPriority="64" w:unhideWhenUsed="0"/>
+    <w:lsdException w:name="Medium List 1 Accent 6" w:semiHidden="0" w:uiPriority="65" w:unhideWhenUsed="0"/>
+    <w:lsdException w:name="Medium List 2 Accent 6" w:semiHidden="0" w:uiPriority="66" w:unhideWhenUsed="0"/>
+    <w:lsdException w:name="Medium Grid 1 Accent 6" w:semiHidden="0" w:uiPriority="67" w:unhideWhenUsed="0"/>
+    <w:lsdException w:name="Medium Grid 2 Accent 6" w:semiHidden="0" w:uiPriority="68" w:unhideWhenUsed="0"/>
+    <w:lsdException w:name="Medium Grid 3 Accent 6" w:semiHidden="0" w:uiPriority="69" w:unhideWhenUsed="0"/>
+    <w:lsdException w:name="Dark List Accent 6" w:semiHidden="0" w:uiPriority="70" w:unhideWhenUsed="0"/>
+    <w:lsdException w:name="Colorful Shading Accent 6" w:semiHidden="0" w:uiPriority="71" w:unhideWhenUsed="0"/>
+    <w:lsdException w:name="Colorful List Accent 6" w:semiHidden="0" w:uiPriority="72" w:unhideWhenUsed="0"/>
+    <w:lsdException w:name="Colorful Grid Accent 6" w:semiHidden="0" w:uiPriority="73" w:unhideWhenUsed="0"/>
+    <w:lsdException w:name="Subtle Emphasis" w:semiHidden="0" w:uiPriority="19" w:unhideWhenUsed="0" w:qFormat="1"/>
+    <w:lsdException w:name="Intense Emphasis" w:semiHidden="0" w:uiPriority="21" w:unhideWhenUsed="0" w:qFormat="1"/>
+    <w:lsdException w:name="Subtle Reference" w:semiHidden="0" w:uiPriority="31" w:unhideWhenUsed="0" w:qFormat="1"/>
+    <w:lsdException w:name="Intense Reference" w:semiHidden="0" w:uiPriority="32" w:unhideWhenUsed="0" w:qFormat="1"/>
+    <w:lsdException w:name="Book Title" w:semiHidden="0" w:uiPriority="33" w:unhideWhenUsed="0" w:qFormat="1"/>
+    <w:lsdException w:name="Bibliography" w:uiPriority="37"/>
+    <w:lsdException w:name="TOC Heading" w:uiPriority="39" w:qFormat="1"/>
   </w:latentStyles>
   <w:style w:type="paragraph" w:default="1" w:styleId="Normal">
     <w:name w:val="Normal"/>
@@ -1359,6 +1293,7 @@
     <w:uiPriority w:val="99"/>
     <w:semiHidden/>
     <w:unhideWhenUsed/>
+    <w:qFormat/>
     <w:tblPr>
       <w:tblInd w:w="0" w:type="dxa"/>
       <w:tblCellMar>
@@ -1510,6 +1445,54 @@
       <w:color w:val="954F72" w:themeColor="followedHyperlink"/>
       <w:u w:val="single"/>
     </w:rPr>
+  </w:style>
+  <w:style w:type="paragraph" w:styleId="Header">
+    <w:name w:val="header"/>
+    <w:basedOn w:val="Normal"/>
+    <w:link w:val="HeaderChar"/>
+    <w:uiPriority w:val="99"/>
+    <w:semiHidden/>
+    <w:unhideWhenUsed/>
+    <w:rsid w:val="00D70326"/>
+    <w:pPr>
+      <w:tabs>
+        <w:tab w:val="center" w:pos="4513"/>
+        <w:tab w:val="right" w:pos="9026"/>
+      </w:tabs>
+      <w:spacing w:after="0" w:line="240" w:lineRule="auto"/>
+    </w:pPr>
+  </w:style>
+  <w:style w:type="character" w:customStyle="1" w:styleId="HeaderChar">
+    <w:name w:val="Header Char"/>
+    <w:basedOn w:val="DefaultParagraphFont"/>
+    <w:link w:val="Header"/>
+    <w:uiPriority w:val="99"/>
+    <w:semiHidden/>
+    <w:rsid w:val="00D70326"/>
+  </w:style>
+  <w:style w:type="paragraph" w:styleId="Footer">
+    <w:name w:val="footer"/>
+    <w:basedOn w:val="Normal"/>
+    <w:link w:val="FooterChar"/>
+    <w:uiPriority w:val="99"/>
+    <w:semiHidden/>
+    <w:unhideWhenUsed/>
+    <w:rsid w:val="00D70326"/>
+    <w:pPr>
+      <w:tabs>
+        <w:tab w:val="center" w:pos="4513"/>
+        <w:tab w:val="right" w:pos="9026"/>
+      </w:tabs>
+      <w:spacing w:after="0" w:line="240" w:lineRule="auto"/>
+    </w:pPr>
+  </w:style>
+  <w:style w:type="character" w:customStyle="1" w:styleId="FooterChar">
+    <w:name w:val="Footer Char"/>
+    <w:basedOn w:val="DefaultParagraphFont"/>
+    <w:link w:val="Footer"/>
+    <w:uiPriority w:val="99"/>
+    <w:semiHidden/>
+    <w:rsid w:val="00D70326"/>
   </w:style>
 </w:styles>
 </file>
@@ -1769,7 +1752,7 @@
   <a:extraClrSchemeLst/>
   <a:extLst>
     <a:ext uri="{05A4C25C-085E-4340-85A3-A5531E510DB2}">
-      <thm15:themeFamily xmlns:thm15="http://schemas.microsoft.com/office/thememl/2012/main" name="Office Theme" id="{62F939B6-93AF-4DB8-9C6B-D6C7DFDC589F}" vid="{4A3C46E8-61CC-4603-A589-7422A47A8E4A}"/>
+      <thm15:themeFamily xmlns:thm15="http://schemas.microsoft.com/office/thememl/2012/main" xmlns="" name="Office Theme" id="{62F939B6-93AF-4DB8-9C6B-D6C7DFDC589F}" vid="{4A3C46E8-61CC-4603-A589-7422A47A8E4A}"/>
     </a:ext>
   </a:extLst>
 </a:theme>

</xml_diff>

<commit_message>
God help me with this still
</commit_message>
<xml_diff>
--- a/Ethics/documents/Internet censorship in South Korea.docx
+++ b/Ethics/documents/Internet censorship in South Korea.docx
@@ -1,6 +1,6 @@
 
 <file path=word/document.xml><?xml version="1.0" encoding="utf-8"?>
-<w:document xmlns:ve="http://schemas.openxmlformats.org/markup-compatibility/2006" xmlns:o="urn:schemas-microsoft-com:office:office" xmlns:r="http://schemas.openxmlformats.org/officeDocument/2006/relationships" xmlns:m="http://schemas.openxmlformats.org/officeDocument/2006/math" xmlns:v="urn:schemas-microsoft-com:vml" xmlns:wp="http://schemas.openxmlformats.org/drawingml/2006/wordprocessingDrawing" xmlns:w10="urn:schemas-microsoft-com:office:word" xmlns:w="http://schemas.openxmlformats.org/wordprocessingml/2006/main" xmlns:wne="http://schemas.microsoft.com/office/word/2006/wordml">
+<w:document xmlns:wpc="http://schemas.microsoft.com/office/word/2010/wordprocessingCanvas" xmlns:mc="http://schemas.openxmlformats.org/markup-compatibility/2006" xmlns:o="urn:schemas-microsoft-com:office:office" xmlns:r="http://schemas.openxmlformats.org/officeDocument/2006/relationships" xmlns:m="http://schemas.openxmlformats.org/officeDocument/2006/math" xmlns:v="urn:schemas-microsoft-com:vml" xmlns:wp14="http://schemas.microsoft.com/office/word/2010/wordprocessingDrawing" xmlns:wp="http://schemas.openxmlformats.org/drawingml/2006/wordprocessingDrawing" xmlns:w10="urn:schemas-microsoft-com:office:word" xmlns:w="http://schemas.openxmlformats.org/wordprocessingml/2006/main" xmlns:w14="http://schemas.microsoft.com/office/word/2010/wordml" xmlns:w15="http://schemas.microsoft.com/office/word/2012/wordml" xmlns:wpg="http://schemas.microsoft.com/office/word/2010/wordprocessingGroup" xmlns:wpi="http://schemas.microsoft.com/office/word/2010/wordprocessingInk" xmlns:wne="http://schemas.microsoft.com/office/word/2006/wordml" xmlns:wps="http://schemas.microsoft.com/office/word/2010/wordprocessingShape" mc:Ignorable="w14 w15 wp14">
   <w:body>
     <w:p>
       <w:pPr>
@@ -130,6 +130,9 @@
         <w:t xml:space="preserve">in Article 21. This right is qualified in Article 21 as such </w:t>
       </w:r>
       <w:r>
+        <w:t>“</w:t>
+      </w:r>
+      <w:r>
         <w:rPr>
           <w:lang w:eastAsia="en-IE"/>
         </w:rPr>
@@ -379,6 +382,12 @@
         <w:rPr>
           <w:lang w:eastAsia="en-IE"/>
         </w:rPr>
+        <w:t>”</w:t>
+      </w:r>
+      <w:r>
+        <w:rPr>
+          <w:lang w:eastAsia="en-IE"/>
+        </w:rPr>
         <w:t>.</w:t>
       </w:r>
     </w:p>
@@ -435,13 +444,7 @@
         <w:rPr>
           <w:lang w:eastAsia="en-IE"/>
         </w:rPr>
-        <w:t xml:space="preserve">“ </w:t>
-      </w:r>
-      <w:r>
-        <w:rPr>
-          <w:lang w:eastAsia="en-IE"/>
-        </w:rPr>
-        <w:t xml:space="preserve"> </w:t>
+        <w:t>“</w:t>
       </w:r>
       <w:r>
         <w:rPr>
@@ -459,7 +462,7 @@
         <w:rPr>
           <w:lang w:eastAsia="en-IE"/>
         </w:rPr>
-        <w:t>telecommunications shall not make communications with contents that harm the public peace and order or social morals and good customs. ”</w:t>
+        <w:t>telecommunications shall not make communications with contents that harm the public peace and order or social morals and good customs.”</w:t>
       </w:r>
       <w:r>
         <w:rPr>
@@ -707,15 +710,7 @@
     </w:p>
     <w:p>
       <w:r>
-        <w:t xml:space="preserve">More and more Koreans convert to Christianity and as such the force of individualism become stronger and </w:t>
-      </w:r>
-      <w:proofErr w:type="gramStart"/>
-      <w:r>
-        <w:t>is</w:t>
-      </w:r>
-      <w:proofErr w:type="gramEnd"/>
-      <w:r>
-        <w:t xml:space="preserve"> enforced by the Korean War which is still going on. </w:t>
+        <w:t xml:space="preserve">More and more Koreans convert to Christianity and as such the force of individualism become stronger and is enforced by the Korean War which is still going on. </w:t>
       </w:r>
     </w:p>
     <w:p>
@@ -789,6 +784,896 @@
       </w:r>
     </w:p>
     <w:p>
+      <w:r>
+        <w:t xml:space="preserve">For a South Korean in general citizen there is no problem with complying </w:t>
+      </w:r>
+      <w:proofErr w:type="gramStart"/>
+      <w:r>
+        <w:t>to</w:t>
+      </w:r>
+      <w:proofErr w:type="gramEnd"/>
+      <w:r>
+        <w:t xml:space="preserve"> rules and regulations as the Confucian tradition embraces rules and regulation as a means to uphold harmony within the community.</w:t>
+      </w:r>
+    </w:p>
+    <w:p>
+      <w:r>
+        <w:t>South Korea undergoes a large transition since the Korean War in both economic and social terms. The influence of individualism</w:t>
+      </w:r>
+      <w:r>
+        <w:fldChar w:fldCharType="begin"/>
+      </w:r>
+      <w:r>
+        <w:instrText xml:space="preserve"> ADDIN EN.CITE &lt;EndNote&gt;&lt;Cite&gt;&lt;Author&gt;Triandis&lt;/Author&gt;&lt;Year&gt;1995&lt;/Year&gt;&lt;IDText&gt;Individualism &amp;amp; collectivism&lt;/IDText&gt;&lt;DisplayText&gt;(Triandis 1995)&lt;/DisplayText&gt;&lt;record&gt;&lt;isbn&gt;0813318491&lt;/isbn&gt;&lt;titles&gt;&lt;title&gt;Individualism &amp;amp; collectivism&lt;/title&gt;&lt;/titles&gt;&lt;contributors&gt;&lt;authors&gt;&lt;author&gt;Triandis, Harry Charalambos&lt;/author&gt;&lt;/authors&gt;&lt;/contributors&gt;&lt;added-date format="utc"&gt;1459598960&lt;/added-date&gt;&lt;ref-type name="Book"&gt;6&lt;/ref-type&gt;&lt;dates&gt;&lt;year&gt;1995&lt;/year&gt;&lt;/dates&gt;&lt;rec-number&gt;75&lt;/rec-number&gt;&lt;publisher&gt;Westview press&lt;/publisher&gt;&lt;last-updated-date format="utc"&gt;1459599002&lt;/last-updated-date&gt;&lt;/record&gt;&lt;/Cite&gt;&lt;/EndNote&gt;</w:instrText>
+      </w:r>
+      <w:r>
+        <w:fldChar w:fldCharType="separate"/>
+      </w:r>
+      <w:r>
+        <w:rPr>
+          <w:noProof/>
+        </w:rPr>
+        <w:t>(</w:t>
+      </w:r>
+      <w:proofErr w:type="spellStart"/>
+      <w:r>
+        <w:rPr>
+          <w:noProof/>
+        </w:rPr>
+        <w:t>Triandis</w:t>
+      </w:r>
+      <w:proofErr w:type="spellEnd"/>
+      <w:r>
+        <w:rPr>
+          <w:noProof/>
+        </w:rPr>
+        <w:t xml:space="preserve"> 1995)</w:t>
+      </w:r>
+      <w:r>
+        <w:fldChar w:fldCharType="end"/>
+      </w:r>
+      <w:r>
+        <w:t xml:space="preserve"> through Christianity and economic dependence on the western societies, which are mostly individualism societies, has developed a tension in society between the rights </w:t>
+      </w:r>
+      <w:r>
+        <w:t xml:space="preserve">of an individual person and the rights of the society living in harmony. </w:t>
+      </w:r>
+    </w:p>
+    <w:p>
+      <w:r>
+        <w:t>We all in the west have the same tension growing as the call for more regulation of the internet is getting louder. Most of the advocates of internet regulation would welcome some of the laws and regulations</w:t>
+      </w:r>
+      <w:r>
+        <w:t xml:space="preserve"> which are implemented in South Korea, especially in child protection and bullying. </w:t>
+      </w:r>
+    </w:p>
+    <w:p>
+      <w:r>
+        <w:t>There is very little difference in opinion on child protection just the approach is different. In South Korea a state agency makes the decision what is appropriate for a child at a certain to be exposed to and what not. In the western societies this is down to the individual parent. As such Korean parents have a less stressful time as there is no decision to be made than a western parent who lives under permanent  pressure to decide what to allow and what to deny. It is understandable that more and more parents ask for help from society to get out of this continuous tension.</w:t>
+      </w:r>
+    </w:p>
+    <w:p>
+      <w:pPr>
+        <w:rPr>
+          <w:lang w:eastAsia="en-IE"/>
+        </w:rPr>
+      </w:pPr>
+      <w:r>
+        <w:t>Bullying</w:t>
+      </w:r>
+      <w:r>
+        <w:fldChar w:fldCharType="begin"/>
+      </w:r>
+      <w:r>
+        <w:instrText xml:space="preserve"> ADDIN EN.CITE &lt;EndNote&gt;&lt;Cite&gt;&lt;Author&gt;Aalsma&lt;/Author&gt;&lt;Year&gt;2008&lt;/Year&gt;&lt;IDText&gt;What is bullying?&lt;/IDText&gt;&lt;DisplayText&gt;(Aalsma and Brown 2008)&lt;/DisplayText&gt;&lt;record&gt;&lt;isbn&gt;1054-139X&lt;/isbn&gt;&lt;titles&gt;&lt;title&gt;What is bullying?&lt;/title&gt;&lt;secondary-title&gt;Journal of Adolescent Health&lt;/secondary-title&gt;&lt;/titles&gt;&lt;pages&gt;101-102&lt;/pages&gt;&lt;number&gt;2&lt;/number&gt;&lt;contributors&gt;&lt;authors&gt;&lt;author&gt;Aalsma, Matthew C.&lt;/author&gt;&lt;author&gt;Brown, James R.&lt;/author&gt;&lt;/authors&gt;&lt;/contributors&gt;&lt;added-date format="utc"&gt;1459851040&lt;/added-date&gt;&lt;ref-type name="Journal Article"&gt;17&lt;/ref-type&gt;&lt;dates&gt;&lt;year&gt;2008&lt;/year&gt;&lt;/dates&gt;&lt;rec-number&gt;82&lt;/rec-number&gt;&lt;publisher&gt;Elsevier&lt;/publisher&gt;&lt;last-updated-date format="utc"&gt;1459851040&lt;/last-updated-date&gt;&lt;volume&gt;43&lt;/volume&gt;&lt;/record&gt;&lt;/Cite&gt;&lt;/EndNote&gt;</w:instrText>
+      </w:r>
+      <w:r>
+        <w:fldChar w:fldCharType="separate"/>
+      </w:r>
+      <w:r>
+        <w:rPr>
+          <w:noProof/>
+        </w:rPr>
+        <w:t>(</w:t>
+      </w:r>
+      <w:proofErr w:type="spellStart"/>
+      <w:r>
+        <w:rPr>
+          <w:noProof/>
+        </w:rPr>
+        <w:t>Aalsma</w:t>
+      </w:r>
+      <w:proofErr w:type="spellEnd"/>
+      <w:r>
+        <w:rPr>
+          <w:noProof/>
+        </w:rPr>
+        <w:t xml:space="preserve"> and Brown 2008)</w:t>
+      </w:r>
+      <w:r>
+        <w:fldChar w:fldCharType="end"/>
+      </w:r>
+      <w:r>
+        <w:t xml:space="preserve"> is a very different matter as the understanding of what bullying is differs from person to person </w:t>
+      </w:r>
+      <w:r>
+        <w:fldChar w:fldCharType="begin"/>
+      </w:r>
+      <w:r>
+        <w:instrText xml:space="preserve"> ADDIN EN.CITE &lt;EndNote&gt;&lt;Cite&gt;&lt;Author&gt;Vaillancourt&lt;/Author&gt;&lt;Year&gt;2008&lt;/Year&gt;&lt;IDText&gt;Bullying: Are researchers and children/youth talking about the same thing?&lt;/IDText&gt;&lt;DisplayText&gt;(Vaillancourt&lt;style face="italic"&gt; et al.&lt;/style&gt; 2008)&lt;/DisplayText&gt;&lt;record&gt;&lt;isbn&gt;0165-0254&lt;/isbn&gt;&lt;titles&gt;&lt;title&gt;Bullying: Are researchers and children/youth talking about the same thing?&lt;/title&gt;&lt;secondary-title&gt;International Journal of Behavioral Development&lt;/secondary-title&gt;&lt;/titles&gt;&lt;pages&gt;486-495&lt;/pages&gt;&lt;number&gt;6&lt;/number&gt;&lt;contributors&gt;&lt;authors&gt;&lt;author&gt;Vaillancourt, Tracy&lt;/author&gt;&lt;author&gt;McDougall, Patricia&lt;/author&gt;&lt;author&gt;Hymel, Shelley&lt;/author&gt;&lt;author&gt;Krygsman, Amanda&lt;/author&gt;&lt;author&gt;Miller, Jessie&lt;/author&gt;&lt;author&gt;Stiver, Kelley&lt;/author&gt;&lt;author&gt;Davis, Clinton&lt;/author&gt;&lt;/authors&gt;&lt;/contributors&gt;&lt;added-date format="utc"&gt;1459851147&lt;/added-date&gt;&lt;ref-type name="Journal Article"&gt;17&lt;/ref-type&gt;&lt;dates&gt;&lt;year&gt;2008&lt;/year&gt;&lt;/dates&gt;&lt;rec-number&gt;83&lt;/rec-number&gt;&lt;publisher&gt;Sage Publications&lt;/publisher&gt;&lt;last-updated-date format="utc"&gt;1459851147&lt;/last-updated-date&gt;&lt;volume&gt;32&lt;/volume&gt;&lt;/record&gt;&lt;/Cite&gt;&lt;/EndNote&gt;</w:instrText>
+      </w:r>
+      <w:r>
+        <w:fldChar w:fldCharType="separate"/>
+      </w:r>
+      <w:r>
+        <w:rPr>
+          <w:noProof/>
+        </w:rPr>
+        <w:t>(Vaillancourt</w:t>
+      </w:r>
+      <w:r>
+        <w:rPr>
+          <w:i/>
+          <w:noProof/>
+        </w:rPr>
+        <w:t xml:space="preserve"> et al.</w:t>
+      </w:r>
+      <w:r>
+        <w:rPr>
+          <w:noProof/>
+        </w:rPr>
+        <w:t xml:space="preserve"> 2008)</w:t>
+      </w:r>
+      <w:r>
+        <w:fldChar w:fldCharType="end"/>
+      </w:r>
+      <w:r>
+        <w:t xml:space="preserve">. In terms of regulating  the internet in terms of cyber-bullying </w:t>
+      </w:r>
+      <w:r>
+        <w:fldChar w:fldCharType="begin"/>
+      </w:r>
+      <w:r>
+        <w:instrText xml:space="preserve"> ADDIN EN.CITE &lt;EndNote&gt;&lt;Cite&gt;&lt;Author&gt;Vandebosch&lt;/Author&gt;&lt;Year&gt;2008&lt;/Year&gt;&lt;IDText&gt;Defining cyberbullying: A qualitative research into the perceptions of youngsters&lt;/IDText&gt;&lt;DisplayText&gt;(Vandebosch and Van Cleemput 2008)&lt;/DisplayText&gt;&lt;record&gt;&lt;isbn&gt;1094-9313&lt;/isbn&gt;&lt;titles&gt;&lt;title&gt;Defining cyberbullying: A qualitative research into the perceptions of youngsters&lt;/title&gt;&lt;secondary-title&gt;CyberPsychology &amp;amp; Behavior&lt;/secondary-title&gt;&lt;/titles&gt;&lt;pages&gt;499-503&lt;/pages&gt;&lt;number&gt;4&lt;/number&gt;&lt;contributors&gt;&lt;authors&gt;&lt;author&gt;Vandebosch, Heidi&lt;/author&gt;&lt;author&gt;Van Cleemput, Katrien&lt;/author&gt;&lt;/authors&gt;&lt;/contributors&gt;&lt;added-date format="utc"&gt;1459851467&lt;/added-date&gt;&lt;ref-type name="Journal Article"&gt;17&lt;/ref-type&gt;&lt;dates&gt;&lt;year&gt;2008&lt;/year&gt;&lt;/dates&gt;&lt;rec-number&gt;84&lt;/rec-number&gt;&lt;publisher&gt;Mary Ann Liebert, Inc. 140 Huguenot Street, 3rd Floor New Rochelle, NY 10801-5215 USA&lt;/publisher&gt;&lt;last-updated-date format="utc"&gt;1459851467&lt;/last-updated-date&gt;&lt;volume&gt;11&lt;/volume&gt;&lt;/record&gt;&lt;/Cite&gt;&lt;/EndNote&gt;</w:instrText>
+      </w:r>
+      <w:r>
+        <w:fldChar w:fldCharType="separate"/>
+      </w:r>
+      <w:r>
+        <w:rPr>
+          <w:noProof/>
+        </w:rPr>
+        <w:t>(Vandebosch and Van Cleemput 2008)</w:t>
+      </w:r>
+      <w:r>
+        <w:fldChar w:fldCharType="end"/>
+      </w:r>
+      <w:r>
+        <w:t xml:space="preserve"> the task is even bigger. In South Korea the law is very clear </w:t>
+      </w:r>
+      <w:r>
+        <w:t>(from the constitution</w:t>
+      </w:r>
+      <w:r>
+        <w:fldChar w:fldCharType="begin"/>
+      </w:r>
+      <w:r>
+        <w:instrText xml:space="preserve"> ADDIN EN.CITE &lt;EndNote&gt;&lt;Cite&gt;&lt;Author&gt;South&lt;/Author&gt;&lt;Year&gt;1987&lt;/Year&gt;&lt;IDText&gt;Constitution_of_the_Republic_of_Korea.pdf&lt;/IDText&gt;&lt;DisplayText&gt;(Korea 1987)&lt;/DisplayText&gt;&lt;record&gt;&lt;keywords&gt;&lt;keyword&gt;:-&lt;/keyword&gt;&lt;/keywords&gt;&lt;urls&gt;&lt;related-urls&gt;&lt;url&gt;http://english.ccourt.go.kr/cckhome/images/eng/main/Constitution_of_the_Republic_of_Korea.pdf&lt;/url&gt;&lt;/related-urls&gt;&lt;/urls&gt;&lt;titles&gt;&lt;title&gt;Constitution_of_the_Republic_of_Korea.pdf&lt;/title&gt;&lt;/titles&gt;&lt;contributors&gt;&lt;authors&gt;&lt;author&gt;South Korea&lt;/author&gt;&lt;/authors&gt;&lt;/contributors&gt;&lt;added-date format="utc"&gt;1459708300&lt;/added-date&gt;&lt;ref-type name="Web Page"&gt;12&lt;/ref-type&gt;&lt;dates&gt;&lt;year&gt;1987&lt;/year&gt;&lt;/dates&gt;&lt;rec-number&gt;79&lt;/rec-number&gt;&lt;last-updated-date format="utc"&gt;1459708300&lt;/last-updated-date&gt;&lt;/record&gt;&lt;/Cite&gt;&lt;/EndNote&gt;</w:instrText>
+      </w:r>
+      <w:r>
+        <w:fldChar w:fldCharType="separate"/>
+      </w:r>
+      <w:r>
+        <w:rPr>
+          <w:noProof/>
+        </w:rPr>
+        <w:t>(Korea 1987)</w:t>
+      </w:r>
+      <w:r>
+        <w:fldChar w:fldCharType="end"/>
+      </w:r>
+      <w:r>
+        <w:t xml:space="preserve">: </w:t>
+      </w:r>
+      <w:r>
+        <w:t>“</w:t>
+      </w:r>
+      <w:r>
+        <w:rPr>
+          <w:lang w:eastAsia="en-IE"/>
+        </w:rPr>
+        <w:t>neither</w:t>
+      </w:r>
+      <w:r>
+        <w:rPr>
+          <w:lang w:eastAsia="en-IE"/>
+        </w:rPr>
+        <w:t xml:space="preserve"> </w:t>
+      </w:r>
+      <w:r>
+        <w:rPr>
+          <w:lang w:eastAsia="en-IE"/>
+        </w:rPr>
+        <w:t>speech</w:t>
+      </w:r>
+      <w:r>
+        <w:rPr>
+          <w:lang w:eastAsia="en-IE"/>
+        </w:rPr>
+        <w:t xml:space="preserve"> </w:t>
+      </w:r>
+      <w:r>
+        <w:rPr>
+          <w:lang w:eastAsia="en-IE"/>
+        </w:rPr>
+        <w:t>nor</w:t>
+      </w:r>
+      <w:r>
+        <w:rPr>
+          <w:lang w:eastAsia="en-IE"/>
+        </w:rPr>
+        <w:t xml:space="preserve"> </w:t>
+      </w:r>
+      <w:r>
+        <w:rPr>
+          <w:lang w:eastAsia="en-IE"/>
+        </w:rPr>
+        <w:t>the</w:t>
+      </w:r>
+      <w:r>
+        <w:rPr>
+          <w:lang w:eastAsia="en-IE"/>
+        </w:rPr>
+        <w:t xml:space="preserve"> </w:t>
+      </w:r>
+      <w:r>
+        <w:rPr>
+          <w:lang w:eastAsia="en-IE"/>
+        </w:rPr>
+        <w:t>press</w:t>
+      </w:r>
+      <w:r>
+        <w:rPr>
+          <w:lang w:eastAsia="en-IE"/>
+        </w:rPr>
+        <w:t xml:space="preserve"> </w:t>
+      </w:r>
+      <w:r>
+        <w:rPr>
+          <w:lang w:eastAsia="en-IE"/>
+        </w:rPr>
+        <w:t>shall</w:t>
+      </w:r>
+      <w:r>
+        <w:rPr>
+          <w:lang w:eastAsia="en-IE"/>
+        </w:rPr>
+        <w:t xml:space="preserve"> </w:t>
+      </w:r>
+      <w:r>
+        <w:rPr>
+          <w:lang w:eastAsia="en-IE"/>
+        </w:rPr>
+        <w:t>violate</w:t>
+      </w:r>
+      <w:r>
+        <w:rPr>
+          <w:lang w:eastAsia="en-IE"/>
+        </w:rPr>
+        <w:t xml:space="preserve"> </w:t>
+      </w:r>
+      <w:r>
+        <w:rPr>
+          <w:lang w:eastAsia="en-IE"/>
+        </w:rPr>
+        <w:t>the</w:t>
+      </w:r>
+      <w:r>
+        <w:rPr>
+          <w:lang w:eastAsia="en-IE"/>
+        </w:rPr>
+        <w:t xml:space="preserve"> </w:t>
+      </w:r>
+      <w:r>
+        <w:rPr>
+          <w:lang w:eastAsia="en-IE"/>
+        </w:rPr>
+        <w:t>honour</w:t>
+      </w:r>
+      <w:r>
+        <w:rPr>
+          <w:lang w:eastAsia="en-IE"/>
+        </w:rPr>
+        <w:t xml:space="preserve"> </w:t>
+      </w:r>
+      <w:r>
+        <w:rPr>
+          <w:lang w:eastAsia="en-IE"/>
+        </w:rPr>
+        <w:t>or</w:t>
+      </w:r>
+      <w:r>
+        <w:rPr>
+          <w:lang w:eastAsia="en-IE"/>
+        </w:rPr>
+        <w:t xml:space="preserve"> </w:t>
+      </w:r>
+      <w:r>
+        <w:rPr>
+          <w:lang w:eastAsia="en-IE"/>
+        </w:rPr>
+        <w:t>Rights</w:t>
+      </w:r>
+      <w:r>
+        <w:rPr>
+          <w:lang w:eastAsia="en-IE"/>
+        </w:rPr>
+        <w:t xml:space="preserve"> </w:t>
+      </w:r>
+      <w:r>
+        <w:rPr>
+          <w:lang w:eastAsia="en-IE"/>
+        </w:rPr>
+        <w:t>of</w:t>
+      </w:r>
+      <w:r>
+        <w:rPr>
+          <w:lang w:eastAsia="en-IE"/>
+        </w:rPr>
+        <w:t xml:space="preserve"> </w:t>
+      </w:r>
+      <w:r>
+        <w:rPr>
+          <w:lang w:eastAsia="en-IE"/>
+        </w:rPr>
+        <w:t>other</w:t>
+      </w:r>
+      <w:r>
+        <w:rPr>
+          <w:lang w:eastAsia="en-IE"/>
+        </w:rPr>
+        <w:t xml:space="preserve"> </w:t>
+      </w:r>
+      <w:r>
+        <w:rPr>
+          <w:lang w:eastAsia="en-IE"/>
+        </w:rPr>
+        <w:t>persons</w:t>
+      </w:r>
+      <w:r>
+        <w:rPr>
+          <w:lang w:eastAsia="en-IE"/>
+        </w:rPr>
+        <w:t xml:space="preserve"> </w:t>
+      </w:r>
+      <w:r>
+        <w:rPr>
+          <w:lang w:eastAsia="en-IE"/>
+        </w:rPr>
+        <w:t>nor</w:t>
+      </w:r>
+      <w:r>
+        <w:rPr>
+          <w:lang w:eastAsia="en-IE"/>
+        </w:rPr>
+        <w:t xml:space="preserve"> </w:t>
+      </w:r>
+      <w:r>
+        <w:rPr>
+          <w:lang w:eastAsia="en-IE"/>
+        </w:rPr>
+        <w:t>undermine</w:t>
+      </w:r>
+      <w:r>
+        <w:rPr>
+          <w:lang w:eastAsia="en-IE"/>
+        </w:rPr>
+        <w:t xml:space="preserve"> </w:t>
+      </w:r>
+      <w:r>
+        <w:rPr>
+          <w:lang w:eastAsia="en-IE"/>
+        </w:rPr>
+        <w:t>public</w:t>
+      </w:r>
+      <w:r>
+        <w:rPr>
+          <w:lang w:eastAsia="en-IE"/>
+        </w:rPr>
+        <w:t xml:space="preserve"> </w:t>
+      </w:r>
+      <w:r>
+        <w:rPr>
+          <w:lang w:eastAsia="en-IE"/>
+        </w:rPr>
+        <w:t>morals</w:t>
+      </w:r>
+      <w:r>
+        <w:rPr>
+          <w:lang w:eastAsia="en-IE"/>
+        </w:rPr>
+        <w:t xml:space="preserve"> </w:t>
+      </w:r>
+      <w:r>
+        <w:rPr>
+          <w:lang w:eastAsia="en-IE"/>
+        </w:rPr>
+        <w:t>or</w:t>
+      </w:r>
+      <w:r>
+        <w:rPr>
+          <w:lang w:eastAsia="en-IE"/>
+        </w:rPr>
+        <w:t xml:space="preserve"> </w:t>
+      </w:r>
+      <w:r>
+        <w:rPr>
+          <w:lang w:eastAsia="en-IE"/>
+        </w:rPr>
+        <w:t>social</w:t>
+      </w:r>
+      <w:r>
+        <w:rPr>
+          <w:lang w:eastAsia="en-IE"/>
+        </w:rPr>
+        <w:t xml:space="preserve"> </w:t>
+      </w:r>
+      <w:r>
+        <w:rPr>
+          <w:lang w:eastAsia="en-IE"/>
+        </w:rPr>
+        <w:t>ethic</w:t>
+      </w:r>
+      <w:r>
+        <w:rPr>
+          <w:lang w:eastAsia="en-IE"/>
+        </w:rPr>
+        <w:t>”</w:t>
+      </w:r>
+      <w:r>
+        <w:rPr>
+          <w:lang w:eastAsia="en-IE"/>
+        </w:rPr>
+        <w:t>) and as such a person has to be very careful as violating the law carries a prison sentence</w:t>
+      </w:r>
+      <w:r>
+        <w:rPr>
+          <w:lang w:eastAsia="en-IE"/>
+        </w:rPr>
+        <w:fldChar w:fldCharType="begin"/>
+      </w:r>
+      <w:r>
+        <w:rPr>
+          <w:lang w:eastAsia="en-IE"/>
+        </w:rPr>
+        <w:instrText xml:space="preserve"> ADDIN EN.CITE &lt;EndNote&gt;&lt;Cite&gt;&lt;Author&gt;OpenNet&lt;/Author&gt;&lt;Year&gt;2012&lt;/Year&gt;&lt;IDText&gt;South Korea | OpenNet Initiative&lt;/IDText&gt;&lt;DisplayText&gt;(Initiative 2012)&lt;/DisplayText&gt;&lt;record&gt;&lt;urls&gt;&lt;related-urls&gt;&lt;url&gt;https://opennet.net/research/profiles/south-korea&lt;/url&gt;&lt;/related-urls&gt;&lt;/urls&gt;&lt;titles&gt;&lt;title&gt;South Korea | OpenNet Initiative&lt;/title&gt;&lt;/titles&gt;&lt;contributors&gt;&lt;authors&gt;&lt;author&gt;OpenNet Initiative&lt;/author&gt;&lt;/authors&gt;&lt;/contributors&gt;&lt;added-date format="utc"&gt;1455634147&lt;/added-date&gt;&lt;ref-type name="Web Page"&gt;12&lt;/ref-type&gt;&lt;dates&gt;&lt;year&gt;2012&lt;/year&gt;&lt;/dates&gt;&lt;rec-number&gt;56&lt;/rec-number&gt;&lt;last-updated-date format="utc"&gt;1459789443&lt;/last-updated-date&gt;&lt;/record&gt;&lt;/Cite&gt;&lt;/EndNote&gt;</w:instrText>
+      </w:r>
+      <w:r>
+        <w:rPr>
+          <w:lang w:eastAsia="en-IE"/>
+        </w:rPr>
+        <w:fldChar w:fldCharType="separate"/>
+      </w:r>
+      <w:r>
+        <w:rPr>
+          <w:noProof/>
+          <w:lang w:eastAsia="en-IE"/>
+        </w:rPr>
+        <w:t>(Initiative 2012)</w:t>
+      </w:r>
+      <w:r>
+        <w:rPr>
+          <w:lang w:eastAsia="en-IE"/>
+        </w:rPr>
+        <w:fldChar w:fldCharType="end"/>
+      </w:r>
+      <w:r>
+        <w:rPr>
+          <w:lang w:eastAsia="en-IE"/>
+        </w:rPr>
+        <w:t>. From an individualistic viewpoint this seems to violate the right of free speech</w:t>
+      </w:r>
+      <w:r>
+        <w:rPr>
+          <w:lang w:eastAsia="en-IE"/>
+        </w:rPr>
+        <w:fldChar w:fldCharType="begin"/>
+      </w:r>
+      <w:r>
+        <w:rPr>
+          <w:lang w:eastAsia="en-IE"/>
+        </w:rPr>
+        <w:instrText xml:space="preserve"> ADDIN EN.CITE &lt;EndNote&gt;&lt;Cite&gt;&lt;Author&gt;King&lt;/Author&gt;&lt;Year&gt;2010&lt;/Year&gt;&lt;IDText&gt;Constitutionality of cyberbullying laws: Keeping the online playground safe for both teens and free speech&lt;/IDText&gt;&lt;DisplayText&gt;(King 2010)&lt;/DisplayText&gt;&lt;record&gt;&lt;titles&gt;&lt;title&gt;Constitutionality of cyberbullying laws: Keeping the online playground safe for both teens and free speech&lt;/title&gt;&lt;secondary-title&gt;Vand. L. Rev.&lt;/secondary-title&gt;&lt;/titles&gt;&lt;pages&gt;845&lt;/pages&gt;&lt;contributors&gt;&lt;authors&gt;&lt;author&gt;King, Alison Virginia&lt;/author&gt;&lt;/authors&gt;&lt;/contributors&gt;&lt;added-date format="utc"&gt;1459852122&lt;/added-date&gt;&lt;ref-type name="Journal Article"&gt;17&lt;/ref-type&gt;&lt;dates&gt;&lt;year&gt;2010&lt;/year&gt;&lt;/dates&gt;&lt;rec-number&gt;85&lt;/rec-number&gt;&lt;publisher&gt;HeinOnline&lt;/publisher&gt;&lt;last-updated-date format="utc"&gt;1459852122&lt;/last-updated-date&gt;&lt;volume&gt;63&lt;/volume&gt;&lt;/record&gt;&lt;/Cite&gt;&lt;/EndNote&gt;</w:instrText>
+      </w:r>
+      <w:r>
+        <w:rPr>
+          <w:lang w:eastAsia="en-IE"/>
+        </w:rPr>
+        <w:fldChar w:fldCharType="separate"/>
+      </w:r>
+      <w:r>
+        <w:rPr>
+          <w:noProof/>
+          <w:lang w:eastAsia="en-IE"/>
+        </w:rPr>
+        <w:t>(King 2010)</w:t>
+      </w:r>
+      <w:r>
+        <w:rPr>
+          <w:lang w:eastAsia="en-IE"/>
+        </w:rPr>
+        <w:fldChar w:fldCharType="end"/>
+      </w:r>
+      <w:r>
+        <w:rPr>
+          <w:lang w:eastAsia="en-IE"/>
+        </w:rPr>
+        <w:t>. Then there are cultural differences in dealing with the abuse of speech</w:t>
+      </w:r>
+      <w:r>
+        <w:rPr>
+          <w:lang w:eastAsia="en-IE"/>
+        </w:rPr>
+        <w:fldChar w:fldCharType="begin"/>
+      </w:r>
+      <w:r>
+        <w:rPr>
+          <w:lang w:eastAsia="en-IE"/>
+        </w:rPr>
+        <w:instrText xml:space="preserve"> ADDIN EN.CITE &lt;EndNote&gt;&lt;Cite&gt;&lt;Author&gt;Eko&lt;/Author&gt;&lt;Year&gt;2006&lt;/Year&gt;&lt;IDText&gt;New Medium, Old Free Speech Regimes: The Historical and Ideological Foundations of French &amp;amp; American Regulation of Bias-Motivated Speech and Symbolic Expression on the Internet&lt;/IDText&gt;&lt;DisplayText&gt;(Eko 2006)&lt;/DisplayText&gt;&lt;record&gt;&lt;titles&gt;&lt;title&gt;New Medium, Old Free Speech Regimes: The Historical and Ideological Foundations of French &amp;amp; American Regulation of Bias-Motivated Speech and Symbolic Expression on the Internet&lt;/title&gt;&lt;secondary-title&gt;Loyola of Los Angeles International and Comparative Law Review&lt;/secondary-title&gt;&lt;/titles&gt;&lt;number&gt;69&lt;/number&gt;&lt;contributors&gt;&lt;authors&gt;&lt;author&gt;Eko, Lyombe S.&lt;/author&gt;&lt;/authors&gt;&lt;/contributors&gt;&lt;added-date format="utc"&gt;1459852600&lt;/added-date&gt;&lt;ref-type name="Journal Article"&gt;17&lt;/ref-type&gt;&lt;dates&gt;&lt;year&gt;2006&lt;/year&gt;&lt;/dates&gt;&lt;rec-number&gt;86&lt;/rec-number&gt;&lt;last-updated-date format="utc"&gt;1459852600&lt;/last-updated-date&gt;&lt;volume&gt;28&lt;/volume&gt;&lt;/record&gt;&lt;/Cite&gt;&lt;/EndNote&gt;</w:instrText>
+      </w:r>
+      <w:r>
+        <w:rPr>
+          <w:lang w:eastAsia="en-IE"/>
+        </w:rPr>
+        <w:fldChar w:fldCharType="separate"/>
+      </w:r>
+      <w:r>
+        <w:rPr>
+          <w:noProof/>
+          <w:lang w:eastAsia="en-IE"/>
+        </w:rPr>
+        <w:t>(</w:t>
+      </w:r>
+      <w:proofErr w:type="spellStart"/>
+      <w:r>
+        <w:rPr>
+          <w:noProof/>
+          <w:lang w:eastAsia="en-IE"/>
+        </w:rPr>
+        <w:t>Eko</w:t>
+      </w:r>
+      <w:proofErr w:type="spellEnd"/>
+      <w:r>
+        <w:rPr>
+          <w:noProof/>
+          <w:lang w:eastAsia="en-IE"/>
+        </w:rPr>
+        <w:t xml:space="preserve"> 2006)</w:t>
+      </w:r>
+      <w:r>
+        <w:rPr>
+          <w:lang w:eastAsia="en-IE"/>
+        </w:rPr>
+        <w:fldChar w:fldCharType="end"/>
+      </w:r>
+      <w:r>
+        <w:rPr>
+          <w:lang w:eastAsia="en-IE"/>
+        </w:rPr>
+        <w:t>.</w:t>
+      </w:r>
+      <w:r>
+        <w:rPr>
+          <w:lang w:eastAsia="en-IE"/>
+        </w:rPr>
+        <w:t xml:space="preserve"> There is no one fits all rule and as it is true everyone has encountered bullying at school at some time or another</w:t>
+      </w:r>
+      <w:r>
+        <w:rPr>
+          <w:lang w:eastAsia="en-IE"/>
+        </w:rPr>
+        <w:fldChar w:fldCharType="begin"/>
+      </w:r>
+      <w:r>
+        <w:rPr>
+          <w:lang w:eastAsia="en-IE"/>
+        </w:rPr>
+        <w:instrText xml:space="preserve"> ADDIN EN.CITE &lt;EndNote&gt;&lt;Cite&gt;&lt;Author&gt;Olweus&lt;/Author&gt;&lt;Year&gt;1994&lt;/Year&gt;&lt;IDText&gt;Bullying at school&lt;/IDText&gt;&lt;DisplayText&gt;(Olweus 1994)&lt;/DisplayText&gt;&lt;record&gt;&lt;isbn&gt;1475791186&lt;/isbn&gt;&lt;titles&gt;&lt;title&gt;Bullying at school&lt;/title&gt;&lt;/titles&gt;&lt;contributors&gt;&lt;authors&gt;&lt;author&gt;Olweus, Dan&lt;/author&gt;&lt;/authors&gt;&lt;/contributors&gt;&lt;added-date format="utc"&gt;1459852864&lt;/added-date&gt;&lt;ref-type name="Book"&gt;6&lt;/ref-type&gt;&lt;dates&gt;&lt;year&gt;1994&lt;/year&gt;&lt;/dates&gt;&lt;rec-number&gt;87&lt;/rec-number&gt;&lt;publisher&gt;Springer&lt;/publisher&gt;&lt;last-updated-date format="utc"&gt;1459852864&lt;/last-updated-date&gt;&lt;/record&gt;&lt;/Cite&gt;&lt;/EndNote&gt;</w:instrText>
+      </w:r>
+      <w:r>
+        <w:rPr>
+          <w:lang w:eastAsia="en-IE"/>
+        </w:rPr>
+        <w:fldChar w:fldCharType="separate"/>
+      </w:r>
+      <w:r>
+        <w:rPr>
+          <w:noProof/>
+          <w:lang w:eastAsia="en-IE"/>
+        </w:rPr>
+        <w:t>(</w:t>
+      </w:r>
+      <w:proofErr w:type="spellStart"/>
+      <w:r>
+        <w:rPr>
+          <w:noProof/>
+          <w:lang w:eastAsia="en-IE"/>
+        </w:rPr>
+        <w:t>Olweus</w:t>
+      </w:r>
+      <w:proofErr w:type="spellEnd"/>
+      <w:r>
+        <w:rPr>
+          <w:noProof/>
+          <w:lang w:eastAsia="en-IE"/>
+        </w:rPr>
+        <w:t xml:space="preserve"> 1994)</w:t>
+      </w:r>
+      <w:r>
+        <w:rPr>
+          <w:lang w:eastAsia="en-IE"/>
+        </w:rPr>
+        <w:fldChar w:fldCharType="end"/>
+      </w:r>
+      <w:r>
+        <w:rPr>
+          <w:lang w:eastAsia="en-IE"/>
+        </w:rPr>
+        <w:t>.</w:t>
+      </w:r>
+    </w:p>
+    <w:p>
+      <w:pPr>
+        <w:rPr>
+          <w:lang w:eastAsia="en-IE"/>
+        </w:rPr>
+      </w:pPr>
+      <w:r>
+        <w:rPr>
+          <w:lang w:eastAsia="en-IE"/>
+        </w:rPr>
+        <w:t>Most of the discussion in the western civilisations is around the bullying at school and the discussion on adult bullying is just starting</w:t>
+      </w:r>
+      <w:r>
+        <w:rPr>
+          <w:lang w:eastAsia="en-IE"/>
+        </w:rPr>
+        <w:fldChar w:fldCharType="begin"/>
+      </w:r>
+      <w:r>
+        <w:rPr>
+          <w:lang w:eastAsia="en-IE"/>
+        </w:rPr>
+        <w:instrText xml:space="preserve"> ADDIN EN.CITE &lt;EndNote&gt;&lt;Cite&gt;&lt;Author&gt;Randall&lt;/Author&gt;&lt;Year&gt;2003&lt;/Year&gt;&lt;IDText&gt;Adult bullying: Perpetrators and victims&lt;/IDText&gt;&lt;DisplayText&gt;(Randall 2003)&lt;/DisplayText&gt;&lt;record&gt;&lt;isbn&gt;1134799659&lt;/isbn&gt;&lt;titles&gt;&lt;title&gt;Adult bullying: Perpetrators and victims&lt;/title&gt;&lt;/titles&gt;&lt;contributors&gt;&lt;authors&gt;&lt;author&gt;Randall, Peter&lt;/author&gt;&lt;/authors&gt;&lt;/contributors&gt;&lt;added-date format="utc"&gt;1459854006&lt;/added-date&gt;&lt;ref-type name="Book"&gt;6&lt;/ref-type&gt;&lt;dates&gt;&lt;year&gt;2003&lt;/year&gt;&lt;/dates&gt;&lt;rec-number&gt;88&lt;/rec-number&gt;&lt;publisher&gt;Routledge&lt;/publisher&gt;&lt;last-updated-date format="utc"&gt;1459854006&lt;/last-updated-date&gt;&lt;/record&gt;&lt;/Cite&gt;&lt;/EndNote&gt;</w:instrText>
+      </w:r>
+      <w:r>
+        <w:rPr>
+          <w:lang w:eastAsia="en-IE"/>
+        </w:rPr>
+        <w:fldChar w:fldCharType="separate"/>
+      </w:r>
+      <w:r>
+        <w:rPr>
+          <w:noProof/>
+          <w:lang w:eastAsia="en-IE"/>
+        </w:rPr>
+        <w:t>(Randall 2003)</w:t>
+      </w:r>
+      <w:r>
+        <w:rPr>
+          <w:lang w:eastAsia="en-IE"/>
+        </w:rPr>
+        <w:fldChar w:fldCharType="end"/>
+      </w:r>
+      <w:r>
+        <w:rPr>
+          <w:lang w:eastAsia="en-IE"/>
+        </w:rPr>
+        <w:t xml:space="preserve"> contrary to </w:t>
+      </w:r>
+      <w:r>
+        <w:rPr>
+          <w:lang w:eastAsia="en-IE"/>
+        </w:rPr>
+        <w:t xml:space="preserve">South Korea where the </w:t>
+      </w:r>
+      <w:r>
+        <w:rPr>
+          <w:lang w:eastAsia="en-IE"/>
+        </w:rPr>
+        <w:t xml:space="preserve"> law </w:t>
+      </w:r>
+      <w:r>
+        <w:rPr>
+          <w:lang w:eastAsia="en-IE"/>
+        </w:rPr>
+        <w:t>was applied in</w:t>
+      </w:r>
+      <w:r>
+        <w:rPr>
+          <w:lang w:eastAsia="en-IE"/>
+        </w:rPr>
+        <w:t xml:space="preserve"> incidences of high profile</w:t>
+      </w:r>
+      <w:r>
+        <w:rPr>
+          <w:lang w:eastAsia="en-IE"/>
+        </w:rPr>
+        <w:fldChar w:fldCharType="begin"/>
+      </w:r>
+      <w:r>
+        <w:rPr>
+          <w:lang w:eastAsia="en-IE"/>
+        </w:rPr>
+        <w:instrText xml:space="preserve"> ADDIN EN.CITE &lt;EndNote&gt;&lt;Cite&gt;&lt;Author&gt;OpenNet&lt;/Author&gt;&lt;Year&gt;2012&lt;/Year&gt;&lt;IDText&gt;South Korea | OpenNet Initiative&lt;/IDText&gt;&lt;DisplayText&gt;(Initiative 2012)&lt;/DisplayText&gt;&lt;record&gt;&lt;urls&gt;&lt;related-urls&gt;&lt;url&gt;https://opennet.net/research/profiles/south-korea&lt;/url&gt;&lt;/related-urls&gt;&lt;/urls&gt;&lt;titles&gt;&lt;title&gt;South Korea | OpenNet Initiative&lt;/title&gt;&lt;/titles&gt;&lt;contributors&gt;&lt;authors&gt;&lt;author&gt;OpenNet Initiative&lt;/author&gt;&lt;/authors&gt;&lt;/contributors&gt;&lt;added-date format="utc"&gt;1455634147&lt;/added-date&gt;&lt;ref-type name="Web Page"&gt;12&lt;/ref-type&gt;&lt;dates&gt;&lt;year&gt;2012&lt;/year&gt;&lt;/dates&gt;&lt;rec-number&gt;56&lt;/rec-number&gt;&lt;last-updated-date format="utc"&gt;1459789443&lt;/last-updated-date&gt;&lt;/record&gt;&lt;/Cite&gt;&lt;/EndNote&gt;</w:instrText>
+      </w:r>
+      <w:r>
+        <w:rPr>
+          <w:lang w:eastAsia="en-IE"/>
+        </w:rPr>
+        <w:fldChar w:fldCharType="separate"/>
+      </w:r>
+      <w:r>
+        <w:rPr>
+          <w:noProof/>
+          <w:lang w:eastAsia="en-IE"/>
+        </w:rPr>
+        <w:t>(Initiative 2012)</w:t>
+      </w:r>
+      <w:r>
+        <w:rPr>
+          <w:lang w:eastAsia="en-IE"/>
+        </w:rPr>
+        <w:fldChar w:fldCharType="end"/>
+      </w:r>
+      <w:r>
+        <w:rPr>
+          <w:lang w:eastAsia="en-IE"/>
+        </w:rPr>
+        <w:t xml:space="preserve"> </w:t>
+      </w:r>
+      <w:r>
+        <w:rPr>
+          <w:lang w:eastAsia="en-IE"/>
+        </w:rPr>
+        <w:t>cyberbullying.</w:t>
+      </w:r>
+    </w:p>
+    <w:p>
+      <w:pPr>
+        <w:rPr>
+          <w:lang w:eastAsia="en-IE"/>
+        </w:rPr>
+      </w:pPr>
+      <w:r>
+        <w:rPr>
+          <w:lang w:eastAsia="en-IE"/>
+        </w:rPr>
+        <w:t>The South Korean law on internet copyright violation goes much further than in other countries and as a consequence YouTube.kr disabled the uploading feature in their application</w:t>
+      </w:r>
+      <w:r>
+        <w:rPr>
+          <w:lang w:eastAsia="en-IE"/>
+        </w:rPr>
+        <w:fldChar w:fldCharType="begin"/>
+      </w:r>
+      <w:r>
+        <w:rPr>
+          <w:lang w:eastAsia="en-IE"/>
+        </w:rPr>
+        <w:instrText xml:space="preserve"> ADDIN EN.CITE &lt;EndNote&gt;&lt;Cite&gt;&lt;Author&gt;OpenNet&lt;/Author&gt;&lt;Year&gt;2012&lt;/Year&gt;&lt;IDText&gt;South Korea | OpenNet Initiative&lt;/IDText&gt;&lt;DisplayText&gt;(Initiative 2012)&lt;/DisplayText&gt;&lt;record&gt;&lt;urls&gt;&lt;related-urls&gt;&lt;url&gt;https://opennet.net/research/profiles/south-korea&lt;/url&gt;&lt;/related-urls&gt;&lt;/urls&gt;&lt;titles&gt;&lt;title&gt;South Korea | OpenNet Initiative&lt;/title&gt;&lt;/titles&gt;&lt;contributors&gt;&lt;authors&gt;&lt;author&gt;OpenNet Initiative&lt;/author&gt;&lt;/authors&gt;&lt;/contributors&gt;&lt;added-date format="utc"&gt;1455634147&lt;/added-date&gt;&lt;ref-type name="Web Page"&gt;12&lt;/ref-type&gt;&lt;dates&gt;&lt;year&gt;2012&lt;/year&gt;&lt;/dates&gt;&lt;rec-number&gt;56&lt;/rec-number&gt;&lt;last-updated-date format="utc"&gt;1459789443&lt;/last-updated-date&gt;&lt;/record&gt;&lt;/Cite&gt;&lt;/EndNote&gt;</w:instrText>
+      </w:r>
+      <w:r>
+        <w:rPr>
+          <w:lang w:eastAsia="en-IE"/>
+        </w:rPr>
+        <w:fldChar w:fldCharType="separate"/>
+      </w:r>
+      <w:r>
+        <w:rPr>
+          <w:noProof/>
+          <w:lang w:eastAsia="en-IE"/>
+        </w:rPr>
+        <w:t>(Initiative 2012)</w:t>
+      </w:r>
+      <w:r>
+        <w:rPr>
+          <w:lang w:eastAsia="en-IE"/>
+        </w:rPr>
+        <w:fldChar w:fldCharType="end"/>
+      </w:r>
+      <w:r>
+        <w:rPr>
+          <w:lang w:eastAsia="en-IE"/>
+        </w:rPr>
+        <w:t>. The law is applied even if there is no complaint made by the copyright holder and sites can be shut down after three incidences of copyright violations. This goes much further than western laws as the copyright holder has to complain and send a cease and desist letter</w:t>
+      </w:r>
+      <w:r>
+        <w:rPr>
+          <w:lang w:eastAsia="en-IE"/>
+        </w:rPr>
+        <w:fldChar w:fldCharType="begin"/>
+      </w:r>
+      <w:r>
+        <w:rPr>
+          <w:lang w:eastAsia="en-IE"/>
+        </w:rPr>
+        <w:instrText xml:space="preserve"> ADDIN EN.CITE &lt;EndNote&gt;&lt;Cite&gt;&lt;Author&gt;Trimble&lt;/Author&gt;&lt;Year&gt;2010&lt;/Year&gt;&lt;IDText&gt;Setting Foot on Enemy Ground: Cease-and-Desist Letters, DMCA Notifications, and Personal Jurisdiction in Declaratory Judgment Actions&lt;/IDText&gt;&lt;DisplayText&gt;(Trimble 2010)&lt;/DisplayText&gt;&lt;record&gt;&lt;titles&gt;&lt;title&gt;Setting Foot on Enemy Ground: Cease-and-Desist Letters, DMCA Notifications, and Personal Jurisdiction in Declaratory Judgment Actions&lt;/title&gt;&lt;secondary-title&gt;IDEA: The Journal of Law and Technology&lt;/secondary-title&gt;&lt;/titles&gt;&lt;pages&gt;777&lt;/pages&gt;&lt;contributors&gt;&lt;authors&gt;&lt;author&gt;Trimble, Marketa&lt;/author&gt;&lt;/authors&gt;&lt;/contributors&gt;&lt;added-date format="utc"&gt;1459855057&lt;/added-date&gt;&lt;ref-type name="Journal Article"&gt;17&lt;/ref-type&gt;&lt;dates&gt;&lt;year&gt;2010&lt;/year&gt;&lt;/dates&gt;&lt;rec-number&gt;89&lt;/rec-number&gt;&lt;last-updated-date format="utc"&gt;1459855057&lt;/last-updated-date&gt;&lt;volume&gt;50&lt;/volume&gt;&lt;/record&gt;&lt;/Cite&gt;&lt;/EndNote&gt;</w:instrText>
+      </w:r>
+      <w:r>
+        <w:rPr>
+          <w:lang w:eastAsia="en-IE"/>
+        </w:rPr>
+        <w:fldChar w:fldCharType="separate"/>
+      </w:r>
+      <w:r>
+        <w:rPr>
+          <w:noProof/>
+          <w:lang w:eastAsia="en-IE"/>
+        </w:rPr>
+        <w:t>(Trimble 2010)</w:t>
+      </w:r>
+      <w:r>
+        <w:rPr>
+          <w:lang w:eastAsia="en-IE"/>
+        </w:rPr>
+        <w:fldChar w:fldCharType="end"/>
+      </w:r>
+      <w:r>
+        <w:rPr>
+          <w:lang w:eastAsia="en-IE"/>
+        </w:rPr>
+        <w:t xml:space="preserve"> to the offending site before </w:t>
+      </w:r>
+      <w:r>
+        <w:rPr>
+          <w:lang w:eastAsia="en-IE"/>
+        </w:rPr>
+        <w:t>any state authority can be involved</w:t>
+      </w:r>
+      <w:r>
+        <w:rPr>
+          <w:lang w:eastAsia="en-IE"/>
+        </w:rPr>
+        <w:t>.</w:t>
+      </w:r>
+    </w:p>
+    <w:p>
+      <w:pPr>
+        <w:rPr>
+          <w:lang w:eastAsia="en-IE"/>
+        </w:rPr>
+      </w:pPr>
+      <w:r>
+        <w:rPr>
+          <w:lang w:eastAsia="en-IE"/>
+        </w:rPr>
+        <w:t>South Korean internet regulation is l</w:t>
+      </w:r>
+      <w:bookmarkStart w:id="0" w:name="_GoBack"/>
+      <w:bookmarkEnd w:id="0"/>
+      <w:r>
+        <w:rPr>
+          <w:lang w:eastAsia="en-IE"/>
+        </w:rPr>
+        <w:t xml:space="preserve">arge and </w:t>
+      </w:r>
+    </w:p>
+    <w:p>
+      <w:pPr>
+        <w:rPr>
+          <w:lang w:eastAsia="en-IE"/>
+        </w:rPr>
+      </w:pPr>
+      <w:r>
+        <w:rPr>
+          <w:lang w:eastAsia="en-IE"/>
+        </w:rPr>
+        <w:t xml:space="preserve"> </w:t>
+      </w:r>
+    </w:p>
+    <w:p>
       <w:pPr>
         <w:pStyle w:val="Heading1"/>
       </w:pPr>
@@ -810,6 +1695,33 @@
       <w:r>
         <w:fldChar w:fldCharType="separate"/>
       </w:r>
+      <w:bookmarkStart w:id="1" w:name="_ENREF_1"/>
+      <w:r>
+        <w:t xml:space="preserve">Aalsma, M. C. and Brown, J. R. (2008) 'What is bullying?', </w:t>
+      </w:r>
+      <w:r>
+        <w:rPr>
+          <w:i/>
+        </w:rPr>
+        <w:t>Journal of Adolescent Health</w:t>
+      </w:r>
+      <w:r>
+        <w:t>, 43(2), 101-102.</w:t>
+      </w:r>
+    </w:p>
+    <w:bookmarkEnd w:id="1"/>
+    <w:p>
+      <w:pPr>
+        <w:pStyle w:val="EndNoteBibliography"/>
+        <w:spacing w:after="0"/>
+      </w:pPr>
+    </w:p>
+    <w:p>
+      <w:pPr>
+        <w:pStyle w:val="EndNoteBibliography"/>
+        <w:ind w:left="720" w:hanging="720"/>
+      </w:pPr>
+      <w:bookmarkStart w:id="2" w:name="_ENREF_2"/>
       <w:r>
         <w:t xml:space="preserve">Berthrong, J. H. (2016) </w:t>
       </w:r>
@@ -834,6 +1746,7 @@
         <w:t xml:space="preserve"> [accessed.</w:t>
       </w:r>
     </w:p>
+    <w:bookmarkEnd w:id="2"/>
     <w:p>
       <w:pPr>
         <w:pStyle w:val="EndNoteBibliography"/>
@@ -845,6 +1758,33 @@
         <w:pStyle w:val="EndNoteBibliography"/>
         <w:ind w:left="720" w:hanging="720"/>
       </w:pPr>
+      <w:bookmarkStart w:id="3" w:name="_ENREF_3"/>
+      <w:r>
+        <w:t xml:space="preserve">Eko, L. S. (2006) 'New Medium, Old Free Speech Regimes: The Historical and Ideological Foundations of French &amp; American Regulation of Bias-Motivated Speech and Symbolic Expression on the Internet', </w:t>
+      </w:r>
+      <w:r>
+        <w:rPr>
+          <w:i/>
+        </w:rPr>
+        <w:t>Loyola of Los Angeles International and Comparative Law Review</w:t>
+      </w:r>
+      <w:r>
+        <w:t>, 28(69).</w:t>
+      </w:r>
+    </w:p>
+    <w:bookmarkEnd w:id="3"/>
+    <w:p>
+      <w:pPr>
+        <w:pStyle w:val="EndNoteBibliography"/>
+        <w:spacing w:after="0"/>
+      </w:pPr>
+    </w:p>
+    <w:p>
+      <w:pPr>
+        <w:pStyle w:val="EndNoteBibliography"/>
+        <w:ind w:left="720" w:hanging="720"/>
+      </w:pPr>
+      <w:bookmarkStart w:id="4" w:name="_ENREF_4"/>
       <w:r>
         <w:t xml:space="preserve">Friend, C. (2016) </w:t>
       </w:r>
@@ -869,6 +1809,7 @@
         <w:t xml:space="preserve"> [accessed.</w:t>
       </w:r>
     </w:p>
+    <w:bookmarkEnd w:id="4"/>
     <w:p>
       <w:pPr>
         <w:pStyle w:val="EndNoteBibliography"/>
@@ -880,6 +1821,7 @@
         <w:pStyle w:val="EndNoteBibliography"/>
         <w:ind w:left="720" w:hanging="720"/>
       </w:pPr>
+      <w:bookmarkStart w:id="5" w:name="_ENREF_5"/>
       <w:r>
         <w:t xml:space="preserve">Initiative, O. (2012) </w:t>
       </w:r>
@@ -890,20 +1832,10 @@
         <w:t>South Korea | OpenNet Initiative</w:t>
       </w:r>
       <w:r>
-        <w:t xml:space="preserve"> [online], available: </w:t>
-      </w:r>
-      <w:hyperlink r:id="rId8" w:history="1">
-        <w:r>
-          <w:rPr>
-            <w:rStyle w:val="Hyperlink"/>
-          </w:rPr>
-          <w:t>https://opennet.net/research/profiles/south-korea</w:t>
-        </w:r>
-      </w:hyperlink>
-      <w:r>
-        <w:t xml:space="preserve"> [accessed.</w:t>
-      </w:r>
-    </w:p>
+        <w:t xml:space="preserve"> [online], available: https://opennet.net/research/profiles/south-korea [accessed.</w:t>
+      </w:r>
+    </w:p>
+    <w:bookmarkEnd w:id="5"/>
     <w:p>
       <w:pPr>
         <w:pStyle w:val="EndNoteBibliography"/>
@@ -915,6 +1847,33 @@
         <w:pStyle w:val="EndNoteBibliography"/>
         <w:ind w:left="720" w:hanging="720"/>
       </w:pPr>
+      <w:bookmarkStart w:id="6" w:name="_ENREF_6"/>
+      <w:r>
+        <w:t xml:space="preserve">King, A. V. (2010) 'Constitutionality of cyberbullying laws: Keeping the online playground safe for both teens and free speech', </w:t>
+      </w:r>
+      <w:r>
+        <w:rPr>
+          <w:i/>
+        </w:rPr>
+        <w:t>Vand. L. Rev.</w:t>
+      </w:r>
+      <w:r>
+        <w:t>, 63, 845.</w:t>
+      </w:r>
+    </w:p>
+    <w:bookmarkEnd w:id="6"/>
+    <w:p>
+      <w:pPr>
+        <w:pStyle w:val="EndNoteBibliography"/>
+        <w:spacing w:after="0"/>
+      </w:pPr>
+    </w:p>
+    <w:p>
+      <w:pPr>
+        <w:pStyle w:val="EndNoteBibliography"/>
+        <w:ind w:left="720" w:hanging="720"/>
+      </w:pPr>
+      <w:bookmarkStart w:id="7" w:name="_ENREF_7"/>
       <w:r>
         <w:t xml:space="preserve">Korea, S. (1987) </w:t>
       </w:r>
@@ -927,7 +1886,7 @@
       <w:r>
         <w:t xml:space="preserve"> [online], available: </w:t>
       </w:r>
-      <w:hyperlink r:id="rId9" w:history="1">
+      <w:hyperlink r:id="rId8" w:history="1">
         <w:r>
           <w:rPr>
             <w:rStyle w:val="Hyperlink"/>
@@ -939,6 +1898,7 @@
         <w:t xml:space="preserve"> [accessed.</w:t>
       </w:r>
     </w:p>
+    <w:bookmarkEnd w:id="7"/>
     <w:p>
       <w:pPr>
         <w:pStyle w:val="EndNoteBibliography"/>
@@ -950,10 +1910,12 @@
         <w:pStyle w:val="EndNoteBibliography"/>
         <w:ind w:left="720" w:hanging="720"/>
       </w:pPr>
+      <w:bookmarkStart w:id="8" w:name="_ENREF_8"/>
       <w:r>
         <w:t>Korea, S. (1997) 'TELECOMMUNICATIONS BUSINESS ACT'.</w:t>
       </w:r>
     </w:p>
+    <w:bookmarkEnd w:id="8"/>
     <w:p>
       <w:pPr>
         <w:pStyle w:val="EndNoteBibliography"/>
@@ -965,8 +1927,60 @@
         <w:pStyle w:val="EndNoteBibliography"/>
         <w:ind w:left="720" w:hanging="720"/>
       </w:pPr>
-      <w:r>
-        <w:lastRenderedPageBreak/>
+      <w:bookmarkStart w:id="9" w:name="_ENREF_9"/>
+      <w:r>
+        <w:t xml:space="preserve">Olweus, D. (1994) </w:t>
+      </w:r>
+      <w:r>
+        <w:rPr>
+          <w:i/>
+        </w:rPr>
+        <w:t>Bullying at school</w:t>
+      </w:r>
+      <w:r>
+        <w:t>, Springer.</w:t>
+      </w:r>
+    </w:p>
+    <w:bookmarkEnd w:id="9"/>
+    <w:p>
+      <w:pPr>
+        <w:pStyle w:val="EndNoteBibliography"/>
+        <w:spacing w:after="0"/>
+      </w:pPr>
+    </w:p>
+    <w:p>
+      <w:pPr>
+        <w:pStyle w:val="EndNoteBibliography"/>
+        <w:ind w:left="720" w:hanging="720"/>
+      </w:pPr>
+      <w:bookmarkStart w:id="10" w:name="_ENREF_10"/>
+      <w:r>
+        <w:t xml:space="preserve">Randall, P. (2003) </w:t>
+      </w:r>
+      <w:r>
+        <w:rPr>
+          <w:i/>
+        </w:rPr>
+        <w:t>Adult bullying: Perpetrators and victims</w:t>
+      </w:r>
+      <w:r>
+        <w:t>, Routledge.</w:t>
+      </w:r>
+    </w:p>
+    <w:bookmarkEnd w:id="10"/>
+    <w:p>
+      <w:pPr>
+        <w:pStyle w:val="EndNoteBibliography"/>
+        <w:spacing w:after="0"/>
+      </w:pPr>
+    </w:p>
+    <w:p>
+      <w:pPr>
+        <w:pStyle w:val="EndNoteBibliography"/>
+        <w:ind w:left="720" w:hanging="720"/>
+      </w:pPr>
+      <w:bookmarkStart w:id="11" w:name="_ENREF_11"/>
+      <w:r>
         <w:t xml:space="preserve">Triandis, H. C. (1995) </w:t>
       </w:r>
       <w:r>
@@ -979,9 +1993,88 @@
         <w:t>, Westview press.</w:t>
       </w:r>
     </w:p>
+    <w:bookmarkEnd w:id="11"/>
     <w:p>
       <w:pPr>
         <w:pStyle w:val="EndNoteBibliography"/>
+        <w:spacing w:after="0"/>
+      </w:pPr>
+    </w:p>
+    <w:p>
+      <w:pPr>
+        <w:pStyle w:val="EndNoteBibliography"/>
+        <w:ind w:left="720" w:hanging="720"/>
+      </w:pPr>
+      <w:bookmarkStart w:id="12" w:name="_ENREF_12"/>
+      <w:r>
+        <w:t xml:space="preserve">Trimble, M. (2010) 'Setting Foot on Enemy Ground: Cease-and-Desist Letters, DMCA Notifications, and Personal Jurisdiction in Declaratory Judgment Actions', </w:t>
+      </w:r>
+      <w:r>
+        <w:rPr>
+          <w:i/>
+        </w:rPr>
+        <w:t>IDEA: The Journal of Law and Technology</w:t>
+      </w:r>
+      <w:r>
+        <w:t>, 50, 777.</w:t>
+      </w:r>
+    </w:p>
+    <w:bookmarkEnd w:id="12"/>
+    <w:p>
+      <w:pPr>
+        <w:pStyle w:val="EndNoteBibliography"/>
+        <w:spacing w:after="0"/>
+      </w:pPr>
+    </w:p>
+    <w:p>
+      <w:pPr>
+        <w:pStyle w:val="EndNoteBibliography"/>
+        <w:ind w:left="720" w:hanging="720"/>
+      </w:pPr>
+      <w:bookmarkStart w:id="13" w:name="_ENREF_13"/>
+      <w:r>
+        <w:t xml:space="preserve">Vaillancourt, T., McDougall, P., Hymel, S., Krygsman, A., Miller, J., Stiver, K. and Davis, C. (2008) 'Bullying: Are researchers and children/youth talking about the same thing?', </w:t>
+      </w:r>
+      <w:r>
+        <w:rPr>
+          <w:i/>
+        </w:rPr>
+        <w:t>International Journal of Behavioral Development</w:t>
+      </w:r>
+      <w:r>
+        <w:t>, 32(6), 486-495.</w:t>
+      </w:r>
+    </w:p>
+    <w:bookmarkEnd w:id="13"/>
+    <w:p>
+      <w:pPr>
+        <w:pStyle w:val="EndNoteBibliography"/>
+        <w:spacing w:after="0"/>
+      </w:pPr>
+    </w:p>
+    <w:p>
+      <w:pPr>
+        <w:pStyle w:val="EndNoteBibliography"/>
+        <w:ind w:left="720" w:hanging="720"/>
+      </w:pPr>
+      <w:bookmarkStart w:id="14" w:name="_ENREF_14"/>
+      <w:r>
+        <w:t xml:space="preserve">Vandebosch, H. and Van Cleemput, K. (2008) 'Defining cyberbullying: A qualitative research into the perceptions of youngsters', </w:t>
+      </w:r>
+      <w:r>
+        <w:rPr>
+          <w:i/>
+        </w:rPr>
+        <w:t>CyberPsychology &amp; Behavior</w:t>
+      </w:r>
+      <w:r>
+        <w:t>, 11(4), 499-503.</w:t>
+      </w:r>
+    </w:p>
+    <w:bookmarkEnd w:id="14"/>
+    <w:p>
+      <w:pPr>
+        <w:pStyle w:val="EndNoteBibliography"/>
       </w:pPr>
     </w:p>
     <w:p>
@@ -990,7 +2083,7 @@
       </w:r>
     </w:p>
     <w:sectPr>
-      <w:headerReference w:type="default" r:id="rId10"/>
+      <w:headerReference w:type="default" r:id="rId9"/>
       <w:pgSz w:w="11906" w:h="16838"/>
       <w:pgMar w:top="1440" w:right="1440" w:bottom="1440" w:left="1440" w:header="708" w:footer="708" w:gutter="0"/>
       <w:cols w:space="708"/>
@@ -1001,7 +2094,7 @@
 </file>
 
 <file path=word/endnotes.xml><?xml version="1.0" encoding="utf-8"?>
-<w:endnotes xmlns:ve="http://schemas.openxmlformats.org/markup-compatibility/2006" xmlns:o="urn:schemas-microsoft-com:office:office" xmlns:r="http://schemas.openxmlformats.org/officeDocument/2006/relationships" xmlns:m="http://schemas.openxmlformats.org/officeDocument/2006/math" xmlns:v="urn:schemas-microsoft-com:vml" xmlns:wp="http://schemas.openxmlformats.org/drawingml/2006/wordprocessingDrawing" xmlns:w10="urn:schemas-microsoft-com:office:word" xmlns:w="http://schemas.openxmlformats.org/wordprocessingml/2006/main" xmlns:wne="http://schemas.microsoft.com/office/word/2006/wordml">
+<w:endnotes xmlns:wpc="http://schemas.microsoft.com/office/word/2010/wordprocessingCanvas" xmlns:mc="http://schemas.openxmlformats.org/markup-compatibility/2006" xmlns:o="urn:schemas-microsoft-com:office:office" xmlns:r="http://schemas.openxmlformats.org/officeDocument/2006/relationships" xmlns:m="http://schemas.openxmlformats.org/officeDocument/2006/math" xmlns:v="urn:schemas-microsoft-com:vml" xmlns:wp14="http://schemas.microsoft.com/office/word/2010/wordprocessingDrawing" xmlns:wp="http://schemas.openxmlformats.org/drawingml/2006/wordprocessingDrawing" xmlns:w10="urn:schemas-microsoft-com:office:word" xmlns:w="http://schemas.openxmlformats.org/wordprocessingml/2006/main" xmlns:w14="http://schemas.microsoft.com/office/word/2010/wordml" xmlns:w15="http://schemas.microsoft.com/office/word/2012/wordml" xmlns:wpg="http://schemas.microsoft.com/office/word/2010/wordprocessingGroup" xmlns:wpi="http://schemas.microsoft.com/office/word/2010/wordprocessingInk" xmlns:wne="http://schemas.microsoft.com/office/word/2006/wordml" xmlns:wps="http://schemas.microsoft.com/office/word/2010/wordprocessingShape" mc:Ignorable="w14 w15 wp14">
   <w:endnote w:type="separator" w:id="-1">
     <w:p>
       <w:pPr>
@@ -1026,7 +2119,7 @@
 </file>
 
 <file path=word/footnotes.xml><?xml version="1.0" encoding="utf-8"?>
-<w:footnotes xmlns:ve="http://schemas.openxmlformats.org/markup-compatibility/2006" xmlns:o="urn:schemas-microsoft-com:office:office" xmlns:r="http://schemas.openxmlformats.org/officeDocument/2006/relationships" xmlns:m="http://schemas.openxmlformats.org/officeDocument/2006/math" xmlns:v="urn:schemas-microsoft-com:vml" xmlns:wp="http://schemas.openxmlformats.org/drawingml/2006/wordprocessingDrawing" xmlns:w10="urn:schemas-microsoft-com:office:word" xmlns:w="http://schemas.openxmlformats.org/wordprocessingml/2006/main" xmlns:wne="http://schemas.microsoft.com/office/word/2006/wordml">
+<w:footnotes xmlns:wpc="http://schemas.microsoft.com/office/word/2010/wordprocessingCanvas" xmlns:mc="http://schemas.openxmlformats.org/markup-compatibility/2006" xmlns:o="urn:schemas-microsoft-com:office:office" xmlns:r="http://schemas.openxmlformats.org/officeDocument/2006/relationships" xmlns:m="http://schemas.openxmlformats.org/officeDocument/2006/math" xmlns:v="urn:schemas-microsoft-com:vml" xmlns:wp14="http://schemas.microsoft.com/office/word/2010/wordprocessingDrawing" xmlns:wp="http://schemas.openxmlformats.org/drawingml/2006/wordprocessingDrawing" xmlns:w10="urn:schemas-microsoft-com:office:word" xmlns:w="http://schemas.openxmlformats.org/wordprocessingml/2006/main" xmlns:w14="http://schemas.microsoft.com/office/word/2010/wordml" xmlns:w15="http://schemas.microsoft.com/office/word/2012/wordml" xmlns:wpg="http://schemas.microsoft.com/office/word/2010/wordprocessingGroup" xmlns:wpi="http://schemas.microsoft.com/office/word/2010/wordprocessingInk" xmlns:wne="http://schemas.microsoft.com/office/word/2006/wordml" xmlns:wps="http://schemas.microsoft.com/office/word/2010/wordprocessingShape" mc:Ignorable="w14 w15 wp14">
   <w:footnote w:type="separator" w:id="-1">
     <w:p>
       <w:pPr>
@@ -1051,7 +2144,7 @@
 </file>
 
 <file path=word/header1.xml><?xml version="1.0" encoding="utf-8"?>
-<w:hdr xmlns:ve="http://schemas.openxmlformats.org/markup-compatibility/2006" xmlns:o="urn:schemas-microsoft-com:office:office" xmlns:r="http://schemas.openxmlformats.org/officeDocument/2006/relationships" xmlns:m="http://schemas.openxmlformats.org/officeDocument/2006/math" xmlns:v="urn:schemas-microsoft-com:vml" xmlns:wp="http://schemas.openxmlformats.org/drawingml/2006/wordprocessingDrawing" xmlns:w10="urn:schemas-microsoft-com:office:word" xmlns:w="http://schemas.openxmlformats.org/wordprocessingml/2006/main" xmlns:wne="http://schemas.microsoft.com/office/word/2006/wordml">
+<w:hdr xmlns:wpc="http://schemas.microsoft.com/office/word/2010/wordprocessingCanvas" xmlns:mc="http://schemas.openxmlformats.org/markup-compatibility/2006" xmlns:o="urn:schemas-microsoft-com:office:office" xmlns:r="http://schemas.openxmlformats.org/officeDocument/2006/relationships" xmlns:m="http://schemas.openxmlformats.org/officeDocument/2006/math" xmlns:v="urn:schemas-microsoft-com:vml" xmlns:wp14="http://schemas.microsoft.com/office/word/2010/wordprocessingDrawing" xmlns:wp="http://schemas.openxmlformats.org/drawingml/2006/wordprocessingDrawing" xmlns:w10="urn:schemas-microsoft-com:office:word" xmlns:w="http://schemas.openxmlformats.org/wordprocessingml/2006/main" xmlns:w14="http://schemas.microsoft.com/office/word/2010/wordml" xmlns:w15="http://schemas.microsoft.com/office/word/2012/wordml" xmlns:wpg="http://schemas.microsoft.com/office/word/2010/wordprocessingGroup" xmlns:wpi="http://schemas.microsoft.com/office/word/2010/wordprocessingInk" xmlns:wne="http://schemas.microsoft.com/office/word/2006/wordml" xmlns:wps="http://schemas.microsoft.com/office/word/2010/wordprocessingShape" mc:Ignorable="w14 w15 wp14">
   <w:p>
     <w:pPr>
       <w:pStyle w:val="Header"/>
@@ -1078,7 +2171,7 @@
 </file>
 
 <file path=word/styles.xml><?xml version="1.0" encoding="utf-8"?>
-<w:styles xmlns:r="http://schemas.openxmlformats.org/officeDocument/2006/relationships" xmlns:w="http://schemas.openxmlformats.org/wordprocessingml/2006/main">
+<w:styles xmlns:mc="http://schemas.openxmlformats.org/markup-compatibility/2006" xmlns:r="http://schemas.openxmlformats.org/officeDocument/2006/relationships" xmlns:w="http://schemas.openxmlformats.org/wordprocessingml/2006/main" xmlns:w14="http://schemas.microsoft.com/office/word/2010/wordml" xmlns:w15="http://schemas.microsoft.com/office/word/2012/wordml" mc:Ignorable="w14 w15">
   <w:docDefaults>
     <w:rPrDefault>
       <w:rPr>
@@ -1094,144 +2187,378 @@
       </w:pPr>
     </w:pPrDefault>
   </w:docDefaults>
-  <w:latentStyles w:defLockedState="0" w:defUIPriority="99" w:defSemiHidden="1" w:defUnhideWhenUsed="1" w:defQFormat="0" w:count="267">
-    <w:lsdException w:name="Normal" w:semiHidden="0" w:uiPriority="0" w:unhideWhenUsed="0" w:qFormat="1"/>
-    <w:lsdException w:name="heading 1" w:semiHidden="0" w:uiPriority="9" w:unhideWhenUsed="0" w:qFormat="1"/>
-    <w:lsdException w:name="heading 2" w:uiPriority="9" w:qFormat="1"/>
-    <w:lsdException w:name="heading 3" w:uiPriority="9" w:qFormat="1"/>
-    <w:lsdException w:name="heading 4" w:uiPriority="9" w:qFormat="1"/>
-    <w:lsdException w:name="heading 5" w:uiPriority="9" w:qFormat="1"/>
-    <w:lsdException w:name="heading 6" w:uiPriority="9" w:qFormat="1"/>
-    <w:lsdException w:name="heading 7" w:uiPriority="9" w:qFormat="1"/>
-    <w:lsdException w:name="heading 8" w:uiPriority="9" w:qFormat="1"/>
-    <w:lsdException w:name="heading 9" w:uiPriority="9" w:qFormat="1"/>
-    <w:lsdException w:name="toc 1" w:uiPriority="39"/>
-    <w:lsdException w:name="toc 2" w:uiPriority="39"/>
-    <w:lsdException w:name="toc 3" w:uiPriority="39"/>
-    <w:lsdException w:name="toc 4" w:uiPriority="39"/>
-    <w:lsdException w:name="toc 5" w:uiPriority="39"/>
-    <w:lsdException w:name="toc 6" w:uiPriority="39"/>
-    <w:lsdException w:name="toc 7" w:uiPriority="39"/>
-    <w:lsdException w:name="toc 8" w:uiPriority="39"/>
-    <w:lsdException w:name="toc 9" w:uiPriority="39"/>
-    <w:lsdException w:name="caption" w:uiPriority="35" w:qFormat="1"/>
-    <w:lsdException w:name="Title" w:semiHidden="0" w:uiPriority="10" w:unhideWhenUsed="0" w:qFormat="1"/>
-    <w:lsdException w:name="Default Paragraph Font" w:uiPriority="1"/>
-    <w:lsdException w:name="Subtitle" w:semiHidden="0" w:uiPriority="11" w:unhideWhenUsed="0" w:qFormat="1"/>
-    <w:lsdException w:name="Strong" w:semiHidden="0" w:uiPriority="22" w:unhideWhenUsed="0" w:qFormat="1"/>
-    <w:lsdException w:name="Emphasis" w:semiHidden="0" w:uiPriority="20" w:unhideWhenUsed="0" w:qFormat="1"/>
-    <w:lsdException w:name="Table Grid" w:semiHidden="0" w:uiPriority="39" w:unhideWhenUsed="0"/>
-    <w:lsdException w:name="Placeholder Text" w:unhideWhenUsed="0"/>
-    <w:lsdException w:name="No Spacing" w:semiHidden="0" w:uiPriority="1" w:unhideWhenUsed="0" w:qFormat="1"/>
-    <w:lsdException w:name="Light Shading" w:semiHidden="0" w:uiPriority="60" w:unhideWhenUsed="0"/>
-    <w:lsdException w:name="Light List" w:semiHidden="0" w:uiPriority="61" w:unhideWhenUsed="0"/>
-    <w:lsdException w:name="Light Grid" w:semiHidden="0" w:uiPriority="62" w:unhideWhenUsed="0"/>
-    <w:lsdException w:name="Medium Shading 1" w:semiHidden="0" w:uiPriority="63" w:unhideWhenUsed="0"/>
-    <w:lsdException w:name="Medium Shading 2" w:semiHidden="0" w:uiPriority="64" w:unhideWhenUsed="0"/>
-    <w:lsdException w:name="Medium List 1" w:semiHidden="0" w:uiPriority="65" w:unhideWhenUsed="0"/>
-    <w:lsdException w:name="Medium List 2" w:semiHidden="0" w:uiPriority="66" w:unhideWhenUsed="0"/>
-    <w:lsdException w:name="Medium Grid 1" w:semiHidden="0" w:uiPriority="67" w:unhideWhenUsed="0"/>
-    <w:lsdException w:name="Medium Grid 2" w:semiHidden="0" w:uiPriority="68" w:unhideWhenUsed="0"/>
-    <w:lsdException w:name="Medium Grid 3" w:semiHidden="0" w:uiPriority="69" w:unhideWhenUsed="0"/>
-    <w:lsdException w:name="Dark List" w:semiHidden="0" w:uiPriority="70" w:unhideWhenUsed="0"/>
-    <w:lsdException w:name="Colorful Shading" w:semiHidden="0" w:uiPriority="71" w:unhideWhenUsed="0"/>
-    <w:lsdException w:name="Colorful List" w:semiHidden="0" w:uiPriority="72" w:unhideWhenUsed="0"/>
-    <w:lsdException w:name="Colorful Grid" w:semiHidden="0" w:uiPriority="73" w:unhideWhenUsed="0"/>
-    <w:lsdException w:name="Light Shading Accent 1" w:semiHidden="0" w:uiPriority="60" w:unhideWhenUsed="0"/>
-    <w:lsdException w:name="Light List Accent 1" w:semiHidden="0" w:uiPriority="61" w:unhideWhenUsed="0"/>
-    <w:lsdException w:name="Light Grid Accent 1" w:semiHidden="0" w:uiPriority="62" w:unhideWhenUsed="0"/>
-    <w:lsdException w:name="Medium Shading 1 Accent 1" w:semiHidden="0" w:uiPriority="63" w:unhideWhenUsed="0"/>
-    <w:lsdException w:name="Medium Shading 2 Accent 1" w:semiHidden="0" w:uiPriority="64" w:unhideWhenUsed="0"/>
-    <w:lsdException w:name="Medium List 1 Accent 1" w:semiHidden="0" w:uiPriority="65" w:unhideWhenUsed="0"/>
-    <w:lsdException w:name="Revision" w:unhideWhenUsed="0"/>
-    <w:lsdException w:name="List Paragraph" w:semiHidden="0" w:uiPriority="34" w:unhideWhenUsed="0" w:qFormat="1"/>
-    <w:lsdException w:name="Quote" w:semiHidden="0" w:uiPriority="29" w:unhideWhenUsed="0" w:qFormat="1"/>
-    <w:lsdException w:name="Intense Quote" w:semiHidden="0" w:uiPriority="30" w:unhideWhenUsed="0" w:qFormat="1"/>
-    <w:lsdException w:name="Medium List 2 Accent 1" w:semiHidden="0" w:uiPriority="66" w:unhideWhenUsed="0"/>
-    <w:lsdException w:name="Medium Grid 1 Accent 1" w:semiHidden="0" w:uiPriority="67" w:unhideWhenUsed="0"/>
-    <w:lsdException w:name="Medium Grid 2 Accent 1" w:semiHidden="0" w:uiPriority="68" w:unhideWhenUsed="0"/>
-    <w:lsdException w:name="Medium Grid 3 Accent 1" w:semiHidden="0" w:uiPriority="69" w:unhideWhenUsed="0"/>
-    <w:lsdException w:name="Dark List Accent 1" w:semiHidden="0" w:uiPriority="70" w:unhideWhenUsed="0"/>
-    <w:lsdException w:name="Colorful Shading Accent 1" w:semiHidden="0" w:uiPriority="71" w:unhideWhenUsed="0"/>
-    <w:lsdException w:name="Colorful List Accent 1" w:semiHidden="0" w:uiPriority="72" w:unhideWhenUsed="0"/>
-    <w:lsdException w:name="Colorful Grid Accent 1" w:semiHidden="0" w:uiPriority="73" w:unhideWhenUsed="0"/>
-    <w:lsdException w:name="Light Shading Accent 2" w:semiHidden="0" w:uiPriority="60" w:unhideWhenUsed="0"/>
-    <w:lsdException w:name="Light List Accent 2" w:semiHidden="0" w:uiPriority="61" w:unhideWhenUsed="0"/>
-    <w:lsdException w:name="Light Grid Accent 2" w:semiHidden="0" w:uiPriority="62" w:unhideWhenUsed="0"/>
-    <w:lsdException w:name="Medium Shading 1 Accent 2" w:semiHidden="0" w:uiPriority="63" w:unhideWhenUsed="0"/>
-    <w:lsdException w:name="Medium Shading 2 Accent 2" w:semiHidden="0" w:uiPriority="64" w:unhideWhenUsed="0"/>
-    <w:lsdException w:name="Medium List 1 Accent 2" w:semiHidden="0" w:uiPriority="65" w:unhideWhenUsed="0"/>
-    <w:lsdException w:name="Medium List 2 Accent 2" w:semiHidden="0" w:uiPriority="66" w:unhideWhenUsed="0"/>
-    <w:lsdException w:name="Medium Grid 1 Accent 2" w:semiHidden="0" w:uiPriority="67" w:unhideWhenUsed="0"/>
-    <w:lsdException w:name="Medium Grid 2 Accent 2" w:semiHidden="0" w:uiPriority="68" w:unhideWhenUsed="0"/>
-    <w:lsdException w:name="Medium Grid 3 Accent 2" w:semiHidden="0" w:uiPriority="69" w:unhideWhenUsed="0"/>
-    <w:lsdException w:name="Dark List Accent 2" w:semiHidden="0" w:uiPriority="70" w:unhideWhenUsed="0"/>
-    <w:lsdException w:name="Colorful Shading Accent 2" w:semiHidden="0" w:uiPriority="71" w:unhideWhenUsed="0"/>
-    <w:lsdException w:name="Colorful List Accent 2" w:semiHidden="0" w:uiPriority="72" w:unhideWhenUsed="0"/>
-    <w:lsdException w:name="Colorful Grid Accent 2" w:semiHidden="0" w:uiPriority="73" w:unhideWhenUsed="0"/>
-    <w:lsdException w:name="Light Shading Accent 3" w:semiHidden="0" w:uiPriority="60" w:unhideWhenUsed="0"/>
-    <w:lsdException w:name="Light List Accent 3" w:semiHidden="0" w:uiPriority="61" w:unhideWhenUsed="0"/>
-    <w:lsdException w:name="Light Grid Accent 3" w:semiHidden="0" w:uiPriority="62" w:unhideWhenUsed="0"/>
-    <w:lsdException w:name="Medium Shading 1 Accent 3" w:semiHidden="0" w:uiPriority="63" w:unhideWhenUsed="0"/>
-    <w:lsdException w:name="Medium Shading 2 Accent 3" w:semiHidden="0" w:uiPriority="64" w:unhideWhenUsed="0"/>
-    <w:lsdException w:name="Medium List 1 Accent 3" w:semiHidden="0" w:uiPriority="65" w:unhideWhenUsed="0"/>
-    <w:lsdException w:name="Medium List 2 Accent 3" w:semiHidden="0" w:uiPriority="66" w:unhideWhenUsed="0"/>
-    <w:lsdException w:name="Medium Grid 1 Accent 3" w:semiHidden="0" w:uiPriority="67" w:unhideWhenUsed="0"/>
-    <w:lsdException w:name="Medium Grid 2 Accent 3" w:semiHidden="0" w:uiPriority="68" w:unhideWhenUsed="0"/>
-    <w:lsdException w:name="Medium Grid 3 Accent 3" w:semiHidden="0" w:uiPriority="69" w:unhideWhenUsed="0"/>
-    <w:lsdException w:name="Dark List Accent 3" w:semiHidden="0" w:uiPriority="70" w:unhideWhenUsed="0"/>
-    <w:lsdException w:name="Colorful Shading Accent 3" w:semiHidden="0" w:uiPriority="71" w:unhideWhenUsed="0"/>
-    <w:lsdException w:name="Colorful List Accent 3" w:semiHidden="0" w:uiPriority="72" w:unhideWhenUsed="0"/>
-    <w:lsdException w:name="Colorful Grid Accent 3" w:semiHidden="0" w:uiPriority="73" w:unhideWhenUsed="0"/>
-    <w:lsdException w:name="Light Shading Accent 4" w:semiHidden="0" w:uiPriority="60" w:unhideWhenUsed="0"/>
-    <w:lsdException w:name="Light List Accent 4" w:semiHidden="0" w:uiPriority="61" w:unhideWhenUsed="0"/>
-    <w:lsdException w:name="Light Grid Accent 4" w:semiHidden="0" w:uiPriority="62" w:unhideWhenUsed="0"/>
-    <w:lsdException w:name="Medium Shading 1 Accent 4" w:semiHidden="0" w:uiPriority="63" w:unhideWhenUsed="0"/>
-    <w:lsdException w:name="Medium Shading 2 Accent 4" w:semiHidden="0" w:uiPriority="64" w:unhideWhenUsed="0"/>
-    <w:lsdException w:name="Medium List 1 Accent 4" w:semiHidden="0" w:uiPriority="65" w:unhideWhenUsed="0"/>
-    <w:lsdException w:name="Medium List 2 Accent 4" w:semiHidden="0" w:uiPriority="66" w:unhideWhenUsed="0"/>
-    <w:lsdException w:name="Medium Grid 1 Accent 4" w:semiHidden="0" w:uiPriority="67" w:unhideWhenUsed="0"/>
-    <w:lsdException w:name="Medium Grid 2 Accent 4" w:semiHidden="0" w:uiPriority="68" w:unhideWhenUsed="0"/>
-    <w:lsdException w:name="Medium Grid 3 Accent 4" w:semiHidden="0" w:uiPriority="69" w:unhideWhenUsed="0"/>
-    <w:lsdException w:name="Dark List Accent 4" w:semiHidden="0" w:uiPriority="70" w:unhideWhenUsed="0"/>
-    <w:lsdException w:name="Colorful Shading Accent 4" w:semiHidden="0" w:uiPriority="71" w:unhideWhenUsed="0"/>
-    <w:lsdException w:name="Colorful List Accent 4" w:semiHidden="0" w:uiPriority="72" w:unhideWhenUsed="0"/>
-    <w:lsdException w:name="Colorful Grid Accent 4" w:semiHidden="0" w:uiPriority="73" w:unhideWhenUsed="0"/>
-    <w:lsdException w:name="Light Shading Accent 5" w:semiHidden="0" w:uiPriority="60" w:unhideWhenUsed="0"/>
-    <w:lsdException w:name="Light List Accent 5" w:semiHidden="0" w:uiPriority="61" w:unhideWhenUsed="0"/>
-    <w:lsdException w:name="Light Grid Accent 5" w:semiHidden="0" w:uiPriority="62" w:unhideWhenUsed="0"/>
-    <w:lsdException w:name="Medium Shading 1 Accent 5" w:semiHidden="0" w:uiPriority="63" w:unhideWhenUsed="0"/>
-    <w:lsdException w:name="Medium Shading 2 Accent 5" w:semiHidden="0" w:uiPriority="64" w:unhideWhenUsed="0"/>
-    <w:lsdException w:name="Medium List 1 Accent 5" w:semiHidden="0" w:uiPriority="65" w:unhideWhenUsed="0"/>
-    <w:lsdException w:name="Medium List 2 Accent 5" w:semiHidden="0" w:uiPriority="66" w:unhideWhenUsed="0"/>
-    <w:lsdException w:name="Medium Grid 1 Accent 5" w:semiHidden="0" w:uiPriority="67" w:unhideWhenUsed="0"/>
-    <w:lsdException w:name="Medium Grid 2 Accent 5" w:semiHidden="0" w:uiPriority="68" w:unhideWhenUsed="0"/>
-    <w:lsdException w:name="Medium Grid 3 Accent 5" w:semiHidden="0" w:uiPriority="69" w:unhideWhenUsed="0"/>
-    <w:lsdException w:name="Dark List Accent 5" w:semiHidden="0" w:uiPriority="70" w:unhideWhenUsed="0"/>
-    <w:lsdException w:name="Colorful Shading Accent 5" w:semiHidden="0" w:uiPriority="71" w:unhideWhenUsed="0"/>
-    <w:lsdException w:name="Colorful List Accent 5" w:semiHidden="0" w:uiPriority="72" w:unhideWhenUsed="0"/>
-    <w:lsdException w:name="Colorful Grid Accent 5" w:semiHidden="0" w:uiPriority="73" w:unhideWhenUsed="0"/>
-    <w:lsdException w:name="Light Shading Accent 6" w:semiHidden="0" w:uiPriority="60" w:unhideWhenUsed="0"/>
-    <w:lsdException w:name="Light List Accent 6" w:semiHidden="0" w:uiPriority="61" w:unhideWhenUsed="0"/>
-    <w:lsdException w:name="Light Grid Accent 6" w:semiHidden="0" w:uiPriority="62" w:unhideWhenUsed="0"/>
-    <w:lsdException w:name="Medium Shading 1 Accent 6" w:semiHidden="0" w:uiPriority="63" w:unhideWhenUsed="0"/>
-    <w:lsdException w:name="Medium Shading 2 Accent 6" w:semiHidden="0" w:uiPriority="64" w:unhideWhenUsed="0"/>
-    <w:lsdException w:name="Medium List 1 Accent 6" w:semiHidden="0" w:uiPriority="65" w:unhideWhenUsed="0"/>
-    <w:lsdException w:name="Medium List 2 Accent 6" w:semiHidden="0" w:uiPriority="66" w:unhideWhenUsed="0"/>
-    <w:lsdException w:name="Medium Grid 1 Accent 6" w:semiHidden="0" w:uiPriority="67" w:unhideWhenUsed="0"/>
-    <w:lsdException w:name="Medium Grid 2 Accent 6" w:semiHidden="0" w:uiPriority="68" w:unhideWhenUsed="0"/>
-    <w:lsdException w:name="Medium Grid 3 Accent 6" w:semiHidden="0" w:uiPriority="69" w:unhideWhenUsed="0"/>
-    <w:lsdException w:name="Dark List Accent 6" w:semiHidden="0" w:uiPriority="70" w:unhideWhenUsed="0"/>
-    <w:lsdException w:name="Colorful Shading Accent 6" w:semiHidden="0" w:uiPriority="71" w:unhideWhenUsed="0"/>
-    <w:lsdException w:name="Colorful List Accent 6" w:semiHidden="0" w:uiPriority="72" w:unhideWhenUsed="0"/>
-    <w:lsdException w:name="Colorful Grid Accent 6" w:semiHidden="0" w:uiPriority="73" w:unhideWhenUsed="0"/>
-    <w:lsdException w:name="Subtle Emphasis" w:semiHidden="0" w:uiPriority="19" w:unhideWhenUsed="0" w:qFormat="1"/>
-    <w:lsdException w:name="Intense Emphasis" w:semiHidden="0" w:uiPriority="21" w:unhideWhenUsed="0" w:qFormat="1"/>
-    <w:lsdException w:name="Subtle Reference" w:semiHidden="0" w:uiPriority="31" w:unhideWhenUsed="0" w:qFormat="1"/>
-    <w:lsdException w:name="Intense Reference" w:semiHidden="0" w:uiPriority="32" w:unhideWhenUsed="0" w:qFormat="1"/>
-    <w:lsdException w:name="Book Title" w:semiHidden="0" w:uiPriority="33" w:unhideWhenUsed="0" w:qFormat="1"/>
-    <w:lsdException w:name="Bibliography" w:uiPriority="37"/>
-    <w:lsdException w:name="TOC Heading" w:uiPriority="39" w:qFormat="1"/>
+  <w:latentStyles w:defLockedState="0" w:defUIPriority="99" w:defSemiHidden="0" w:defUnhideWhenUsed="0" w:defQFormat="0" w:count="371">
+    <w:lsdException w:name="Normal" w:uiPriority="0" w:qFormat="1"/>
+    <w:lsdException w:name="heading 1" w:uiPriority="9" w:qFormat="1"/>
+    <w:lsdException w:name="heading 2" w:semiHidden="1" w:uiPriority="9" w:unhideWhenUsed="1" w:qFormat="1"/>
+    <w:lsdException w:name="heading 3" w:semiHidden="1" w:uiPriority="9" w:unhideWhenUsed="1" w:qFormat="1"/>
+    <w:lsdException w:name="heading 4" w:semiHidden="1" w:uiPriority="9" w:unhideWhenUsed="1" w:qFormat="1"/>
+    <w:lsdException w:name="heading 5" w:semiHidden="1" w:uiPriority="9" w:unhideWhenUsed="1" w:qFormat="1"/>
+    <w:lsdException w:name="heading 6" w:semiHidden="1" w:uiPriority="9" w:unhideWhenUsed="1" w:qFormat="1"/>
+    <w:lsdException w:name="heading 7" w:semiHidden="1" w:uiPriority="9" w:unhideWhenUsed="1" w:qFormat="1"/>
+    <w:lsdException w:name="heading 8" w:semiHidden="1" w:uiPriority="9" w:unhideWhenUsed="1" w:qFormat="1"/>
+    <w:lsdException w:name="heading 9" w:semiHidden="1" w:uiPriority="9" w:unhideWhenUsed="1" w:qFormat="1"/>
+    <w:lsdException w:name="index 1" w:semiHidden="1" w:unhideWhenUsed="1"/>
+    <w:lsdException w:name="index 2" w:semiHidden="1" w:unhideWhenUsed="1"/>
+    <w:lsdException w:name="index 3" w:semiHidden="1" w:unhideWhenUsed="1"/>
+    <w:lsdException w:name="index 4" w:semiHidden="1" w:unhideWhenUsed="1"/>
+    <w:lsdException w:name="index 5" w:semiHidden="1" w:unhideWhenUsed="1"/>
+    <w:lsdException w:name="index 6" w:semiHidden="1" w:unhideWhenUsed="1"/>
+    <w:lsdException w:name="index 7" w:semiHidden="1" w:unhideWhenUsed="1"/>
+    <w:lsdException w:name="index 8" w:semiHidden="1" w:unhideWhenUsed="1"/>
+    <w:lsdException w:name="index 9" w:semiHidden="1" w:unhideWhenUsed="1"/>
+    <w:lsdException w:name="toc 1" w:semiHidden="1" w:uiPriority="39" w:unhideWhenUsed="1"/>
+    <w:lsdException w:name="toc 2" w:semiHidden="1" w:uiPriority="39" w:unhideWhenUsed="1"/>
+    <w:lsdException w:name="toc 3" w:semiHidden="1" w:uiPriority="39" w:unhideWhenUsed="1"/>
+    <w:lsdException w:name="toc 4" w:semiHidden="1" w:uiPriority="39" w:unhideWhenUsed="1"/>
+    <w:lsdException w:name="toc 5" w:semiHidden="1" w:uiPriority="39" w:unhideWhenUsed="1"/>
+    <w:lsdException w:name="toc 6" w:semiHidden="1" w:uiPriority="39" w:unhideWhenUsed="1"/>
+    <w:lsdException w:name="toc 7" w:semiHidden="1" w:uiPriority="39" w:unhideWhenUsed="1"/>
+    <w:lsdException w:name="toc 8" w:semiHidden="1" w:uiPriority="39" w:unhideWhenUsed="1"/>
+    <w:lsdException w:name="toc 9" w:semiHidden="1" w:uiPriority="39" w:unhideWhenUsed="1"/>
+    <w:lsdException w:name="Normal Indent" w:semiHidden="1" w:unhideWhenUsed="1"/>
+    <w:lsdException w:name="footnote text" w:semiHidden="1" w:unhideWhenUsed="1"/>
+    <w:lsdException w:name="annotation text" w:semiHidden="1" w:unhideWhenUsed="1"/>
+    <w:lsdException w:name="header" w:semiHidden="1" w:unhideWhenUsed="1"/>
+    <w:lsdException w:name="footer" w:semiHidden="1" w:unhideWhenUsed="1"/>
+    <w:lsdException w:name="index heading" w:semiHidden="1" w:unhideWhenUsed="1"/>
+    <w:lsdException w:name="caption" w:semiHidden="1" w:uiPriority="35" w:unhideWhenUsed="1" w:qFormat="1"/>
+    <w:lsdException w:name="table of figures" w:semiHidden="1" w:unhideWhenUsed="1"/>
+    <w:lsdException w:name="envelope address" w:semiHidden="1" w:unhideWhenUsed="1"/>
+    <w:lsdException w:name="envelope return" w:semiHidden="1" w:unhideWhenUsed="1"/>
+    <w:lsdException w:name="footnote reference" w:semiHidden="1" w:unhideWhenUsed="1"/>
+    <w:lsdException w:name="annotation reference" w:semiHidden="1" w:unhideWhenUsed="1"/>
+    <w:lsdException w:name="line number" w:semiHidden="1" w:unhideWhenUsed="1"/>
+    <w:lsdException w:name="page number" w:semiHidden="1" w:unhideWhenUsed="1"/>
+    <w:lsdException w:name="endnote reference" w:semiHidden="1" w:unhideWhenUsed="1"/>
+    <w:lsdException w:name="endnote text" w:semiHidden="1" w:unhideWhenUsed="1"/>
+    <w:lsdException w:name="table of authorities" w:semiHidden="1" w:unhideWhenUsed="1"/>
+    <w:lsdException w:name="macro" w:semiHidden="1" w:unhideWhenUsed="1"/>
+    <w:lsdException w:name="toa heading" w:semiHidden="1" w:unhideWhenUsed="1"/>
+    <w:lsdException w:name="List" w:semiHidden="1" w:unhideWhenUsed="1"/>
+    <w:lsdException w:name="List Bullet" w:semiHidden="1" w:unhideWhenUsed="1"/>
+    <w:lsdException w:name="List Number" w:semiHidden="1" w:unhideWhenUsed="1"/>
+    <w:lsdException w:name="List 2" w:semiHidden="1" w:unhideWhenUsed="1"/>
+    <w:lsdException w:name="List 3" w:semiHidden="1" w:unhideWhenUsed="1"/>
+    <w:lsdException w:name="List 4" w:semiHidden="1" w:unhideWhenUsed="1"/>
+    <w:lsdException w:name="List 5" w:semiHidden="1" w:unhideWhenUsed="1"/>
+    <w:lsdException w:name="List Bullet 2" w:semiHidden="1" w:unhideWhenUsed="1"/>
+    <w:lsdException w:name="List Bullet 3" w:semiHidden="1" w:unhideWhenUsed="1"/>
+    <w:lsdException w:name="List Bullet 4" w:semiHidden="1" w:unhideWhenUsed="1"/>
+    <w:lsdException w:name="List Bullet 5" w:semiHidden="1" w:unhideWhenUsed="1"/>
+    <w:lsdException w:name="List Number 2" w:semiHidden="1" w:unhideWhenUsed="1"/>
+    <w:lsdException w:name="List Number 3" w:semiHidden="1" w:unhideWhenUsed="1"/>
+    <w:lsdException w:name="List Number 4" w:semiHidden="1" w:unhideWhenUsed="1"/>
+    <w:lsdException w:name="List Number 5" w:semiHidden="1" w:unhideWhenUsed="1"/>
+    <w:lsdException w:name="Title" w:uiPriority="10" w:qFormat="1"/>
+    <w:lsdException w:name="Closing" w:semiHidden="1" w:unhideWhenUsed="1"/>
+    <w:lsdException w:name="Signature" w:semiHidden="1" w:unhideWhenUsed="1"/>
+    <w:lsdException w:name="Default Paragraph Font" w:semiHidden="1" w:uiPriority="1" w:unhideWhenUsed="1"/>
+    <w:lsdException w:name="Body Text" w:semiHidden="1" w:unhideWhenUsed="1"/>
+    <w:lsdException w:name="Body Text Indent" w:semiHidden="1" w:unhideWhenUsed="1"/>
+    <w:lsdException w:name="List Continue" w:semiHidden="1" w:unhideWhenUsed="1"/>
+    <w:lsdException w:name="List Continue 2" w:semiHidden="1" w:unhideWhenUsed="1"/>
+    <w:lsdException w:name="List Continue 3" w:semiHidden="1" w:unhideWhenUsed="1"/>
+    <w:lsdException w:name="List Continue 4" w:semiHidden="1" w:unhideWhenUsed="1"/>
+    <w:lsdException w:name="List Continue 5" w:semiHidden="1" w:unhideWhenUsed="1"/>
+    <w:lsdException w:name="Message Header" w:semiHidden="1" w:unhideWhenUsed="1"/>
+    <w:lsdException w:name="Subtitle" w:uiPriority="11" w:qFormat="1"/>
+    <w:lsdException w:name="Salutation" w:semiHidden="1" w:unhideWhenUsed="1"/>
+    <w:lsdException w:name="Date" w:semiHidden="1" w:unhideWhenUsed="1"/>
+    <w:lsdException w:name="Body Text First Indent" w:semiHidden="1" w:unhideWhenUsed="1"/>
+    <w:lsdException w:name="Body Text First Indent 2" w:semiHidden="1" w:unhideWhenUsed="1"/>
+    <w:lsdException w:name="Note Heading" w:semiHidden="1" w:unhideWhenUsed="1"/>
+    <w:lsdException w:name="Body Text 2" w:semiHidden="1" w:unhideWhenUsed="1"/>
+    <w:lsdException w:name="Body Text 3" w:semiHidden="1" w:unhideWhenUsed="1"/>
+    <w:lsdException w:name="Body Text Indent 2" w:semiHidden="1" w:unhideWhenUsed="1"/>
+    <w:lsdException w:name="Body Text Indent 3" w:semiHidden="1" w:unhideWhenUsed="1"/>
+    <w:lsdException w:name="Block Text" w:semiHidden="1" w:unhideWhenUsed="1"/>
+    <w:lsdException w:name="Hyperlink" w:semiHidden="1" w:unhideWhenUsed="1"/>
+    <w:lsdException w:name="FollowedHyperlink" w:semiHidden="1" w:unhideWhenUsed="1"/>
+    <w:lsdException w:name="Strong" w:uiPriority="22" w:qFormat="1"/>
+    <w:lsdException w:name="Emphasis" w:uiPriority="20" w:qFormat="1"/>
+    <w:lsdException w:name="Document Map" w:semiHidden="1" w:unhideWhenUsed="1"/>
+    <w:lsdException w:name="Plain Text" w:semiHidden="1" w:unhideWhenUsed="1"/>
+    <w:lsdException w:name="E-mail Signature" w:semiHidden="1" w:unhideWhenUsed="1"/>
+    <w:lsdException w:name="HTML Top of Form" w:semiHidden="1" w:unhideWhenUsed="1"/>
+    <w:lsdException w:name="HTML Bottom of Form" w:semiHidden="1" w:unhideWhenUsed="1"/>
+    <w:lsdException w:name="Normal (Web)" w:semiHidden="1" w:unhideWhenUsed="1"/>
+    <w:lsdException w:name="HTML Acronym" w:semiHidden="1" w:unhideWhenUsed="1"/>
+    <w:lsdException w:name="HTML Address" w:semiHidden="1" w:unhideWhenUsed="1"/>
+    <w:lsdException w:name="HTML Cite" w:semiHidden="1" w:unhideWhenUsed="1"/>
+    <w:lsdException w:name="HTML Code" w:semiHidden="1" w:unhideWhenUsed="1"/>
+    <w:lsdException w:name="HTML Definition" w:semiHidden="1" w:unhideWhenUsed="1"/>
+    <w:lsdException w:name="HTML Keyboard" w:semiHidden="1" w:unhideWhenUsed="1"/>
+    <w:lsdException w:name="HTML Preformatted" w:semiHidden="1" w:unhideWhenUsed="1"/>
+    <w:lsdException w:name="HTML Sample" w:semiHidden="1" w:unhideWhenUsed="1"/>
+    <w:lsdException w:name="HTML Typewriter" w:semiHidden="1" w:unhideWhenUsed="1"/>
+    <w:lsdException w:name="HTML Variable" w:semiHidden="1" w:unhideWhenUsed="1"/>
+    <w:lsdException w:name="Normal Table" w:semiHidden="1" w:unhideWhenUsed="1"/>
+    <w:lsdException w:name="annotation subject" w:semiHidden="1" w:unhideWhenUsed="1"/>
+    <w:lsdException w:name="No List" w:semiHidden="1" w:unhideWhenUsed="1"/>
+    <w:lsdException w:name="Outline List 1" w:semiHidden="1" w:unhideWhenUsed="1"/>
+    <w:lsdException w:name="Outline List 2" w:semiHidden="1" w:unhideWhenUsed="1"/>
+    <w:lsdException w:name="Outline List 3" w:semiHidden="1" w:unhideWhenUsed="1"/>
+    <w:lsdException w:name="Table Simple 1" w:semiHidden="1" w:unhideWhenUsed="1"/>
+    <w:lsdException w:name="Table Simple 2" w:semiHidden="1" w:unhideWhenUsed="1"/>
+    <w:lsdException w:name="Table Simple 3" w:semiHidden="1" w:unhideWhenUsed="1"/>
+    <w:lsdException w:name="Table Classic 1" w:semiHidden="1" w:unhideWhenUsed="1"/>
+    <w:lsdException w:name="Table Classic 2" w:semiHidden="1" w:unhideWhenUsed="1"/>
+    <w:lsdException w:name="Table Classic 3" w:semiHidden="1" w:unhideWhenUsed="1"/>
+    <w:lsdException w:name="Table Classic 4" w:semiHidden="1" w:unhideWhenUsed="1"/>
+    <w:lsdException w:name="Table Colorful 1" w:semiHidden="1" w:unhideWhenUsed="1"/>
+    <w:lsdException w:name="Table Colorful 2" w:semiHidden="1" w:unhideWhenUsed="1"/>
+    <w:lsdException w:name="Table Colorful 3" w:semiHidden="1" w:unhideWhenUsed="1"/>
+    <w:lsdException w:name="Table Columns 1" w:semiHidden="1" w:unhideWhenUsed="1"/>
+    <w:lsdException w:name="Table Columns 2" w:semiHidden="1" w:unhideWhenUsed="1"/>
+    <w:lsdException w:name="Table Columns 3" w:semiHidden="1" w:unhideWhenUsed="1"/>
+    <w:lsdException w:name="Table Columns 4" w:semiHidden="1" w:unhideWhenUsed="1"/>
+    <w:lsdException w:name="Table Columns 5" w:semiHidden="1" w:unhideWhenUsed="1"/>
+    <w:lsdException w:name="Table Grid 1" w:semiHidden="1" w:unhideWhenUsed="1"/>
+    <w:lsdException w:name="Table Grid 2" w:semiHidden="1" w:unhideWhenUsed="1"/>
+    <w:lsdException w:name="Table Grid 3" w:semiHidden="1" w:unhideWhenUsed="1"/>
+    <w:lsdException w:name="Table Grid 4" w:semiHidden="1" w:unhideWhenUsed="1"/>
+    <w:lsdException w:name="Table Grid 5" w:semiHidden="1" w:unhideWhenUsed="1"/>
+    <w:lsdException w:name="Table Grid 6" w:semiHidden="1" w:unhideWhenUsed="1"/>
+    <w:lsdException w:name="Table Grid 7" w:semiHidden="1" w:unhideWhenUsed="1"/>
+    <w:lsdException w:name="Table Grid 8" w:semiHidden="1" w:unhideWhenUsed="1"/>
+    <w:lsdException w:name="Table List 1" w:semiHidden="1" w:unhideWhenUsed="1"/>
+    <w:lsdException w:name="Table List 2" w:semiHidden="1" w:unhideWhenUsed="1"/>
+    <w:lsdException w:name="Table List 3" w:semiHidden="1" w:unhideWhenUsed="1"/>
+    <w:lsdException w:name="Table List 4" w:semiHidden="1" w:unhideWhenUsed="1"/>
+    <w:lsdException w:name="Table List 5" w:semiHidden="1" w:unhideWhenUsed="1"/>
+    <w:lsdException w:name="Table List 6" w:semiHidden="1" w:unhideWhenUsed="1"/>
+    <w:lsdException w:name="Table List 7" w:semiHidden="1" w:unhideWhenUsed="1"/>
+    <w:lsdException w:name="Table List 8" w:semiHidden="1" w:unhideWhenUsed="1"/>
+    <w:lsdException w:name="Table 3D effects 1" w:semiHidden="1" w:unhideWhenUsed="1"/>
+    <w:lsdException w:name="Table 3D effects 2" w:semiHidden="1" w:unhideWhenUsed="1"/>
+    <w:lsdException w:name="Table 3D effects 3" w:semiHidden="1" w:unhideWhenUsed="1"/>
+    <w:lsdException w:name="Table Contemporary" w:semiHidden="1" w:unhideWhenUsed="1"/>
+    <w:lsdException w:name="Table Elegant" w:semiHidden="1" w:unhideWhenUsed="1"/>
+    <w:lsdException w:name="Table Professional" w:semiHidden="1" w:unhideWhenUsed="1"/>
+    <w:lsdException w:name="Table Subtle 1" w:semiHidden="1" w:unhideWhenUsed="1"/>
+    <w:lsdException w:name="Table Subtle 2" w:semiHidden="1" w:unhideWhenUsed="1"/>
+    <w:lsdException w:name="Table Web 1" w:semiHidden="1" w:unhideWhenUsed="1"/>
+    <w:lsdException w:name="Table Web 2" w:semiHidden="1" w:unhideWhenUsed="1"/>
+    <w:lsdException w:name="Table Web 3" w:semiHidden="1" w:unhideWhenUsed="1"/>
+    <w:lsdException w:name="Balloon Text" w:semiHidden="1" w:unhideWhenUsed="1"/>
+    <w:lsdException w:name="Table Grid" w:uiPriority="39"/>
+    <w:lsdException w:name="Table Theme" w:semiHidden="1" w:unhideWhenUsed="1"/>
+    <w:lsdException w:name="Placeholder Text" w:semiHidden="1"/>
+    <w:lsdException w:name="No Spacing" w:uiPriority="1" w:qFormat="1"/>
+    <w:lsdException w:name="Light Shading" w:uiPriority="60"/>
+    <w:lsdException w:name="Light List" w:uiPriority="61"/>
+    <w:lsdException w:name="Light Grid" w:uiPriority="62"/>
+    <w:lsdException w:name="Medium Shading 1" w:uiPriority="63"/>
+    <w:lsdException w:name="Medium Shading 2" w:uiPriority="64"/>
+    <w:lsdException w:name="Medium List 1" w:uiPriority="65"/>
+    <w:lsdException w:name="Medium List 2" w:uiPriority="66"/>
+    <w:lsdException w:name="Medium Grid 1" w:uiPriority="67"/>
+    <w:lsdException w:name="Medium Grid 2" w:uiPriority="68"/>
+    <w:lsdException w:name="Medium Grid 3" w:uiPriority="69"/>
+    <w:lsdException w:name="Dark List" w:uiPriority="70"/>
+    <w:lsdException w:name="Colorful Shading" w:uiPriority="71"/>
+    <w:lsdException w:name="Colorful List" w:uiPriority="72"/>
+    <w:lsdException w:name="Colorful Grid" w:uiPriority="73"/>
+    <w:lsdException w:name="Light Shading Accent 1" w:uiPriority="60"/>
+    <w:lsdException w:name="Light List Accent 1" w:uiPriority="61"/>
+    <w:lsdException w:name="Light Grid Accent 1" w:uiPriority="62"/>
+    <w:lsdException w:name="Medium Shading 1 Accent 1" w:uiPriority="63"/>
+    <w:lsdException w:name="Medium Shading 2 Accent 1" w:uiPriority="64"/>
+    <w:lsdException w:name="Medium List 1 Accent 1" w:uiPriority="65"/>
+    <w:lsdException w:name="Revision" w:semiHidden="1"/>
+    <w:lsdException w:name="List Paragraph" w:uiPriority="34" w:qFormat="1"/>
+    <w:lsdException w:name="Quote" w:uiPriority="29" w:qFormat="1"/>
+    <w:lsdException w:name="Intense Quote" w:uiPriority="30" w:qFormat="1"/>
+    <w:lsdException w:name="Medium List 2 Accent 1" w:uiPriority="66"/>
+    <w:lsdException w:name="Medium Grid 1 Accent 1" w:uiPriority="67"/>
+    <w:lsdException w:name="Medium Grid 2 Accent 1" w:uiPriority="68"/>
+    <w:lsdException w:name="Medium Grid 3 Accent 1" w:uiPriority="69"/>
+    <w:lsdException w:name="Dark List Accent 1" w:uiPriority="70"/>
+    <w:lsdException w:name="Colorful Shading Accent 1" w:uiPriority="71"/>
+    <w:lsdException w:name="Colorful List Accent 1" w:uiPriority="72"/>
+    <w:lsdException w:name="Colorful Grid Accent 1" w:uiPriority="73"/>
+    <w:lsdException w:name="Light Shading Accent 2" w:uiPriority="60"/>
+    <w:lsdException w:name="Light List Accent 2" w:uiPriority="61"/>
+    <w:lsdException w:name="Light Grid Accent 2" w:uiPriority="62"/>
+    <w:lsdException w:name="Medium Shading 1 Accent 2" w:uiPriority="63"/>
+    <w:lsdException w:name="Medium Shading 2 Accent 2" w:uiPriority="64"/>
+    <w:lsdException w:name="Medium List 1 Accent 2" w:uiPriority="65"/>
+    <w:lsdException w:name="Medium List 2 Accent 2" w:uiPriority="66"/>
+    <w:lsdException w:name="Medium Grid 1 Accent 2" w:uiPriority="67"/>
+    <w:lsdException w:name="Medium Grid 2 Accent 2" w:uiPriority="68"/>
+    <w:lsdException w:name="Medium Grid 3 Accent 2" w:uiPriority="69"/>
+    <w:lsdException w:name="Dark List Accent 2" w:uiPriority="70"/>
+    <w:lsdException w:name="Colorful Shading Accent 2" w:uiPriority="71"/>
+    <w:lsdException w:name="Colorful List Accent 2" w:uiPriority="72"/>
+    <w:lsdException w:name="Colorful Grid Accent 2" w:uiPriority="73"/>
+    <w:lsdException w:name="Light Shading Accent 3" w:uiPriority="60"/>
+    <w:lsdException w:name="Light List Accent 3" w:uiPriority="61"/>
+    <w:lsdException w:name="Light Grid Accent 3" w:uiPriority="62"/>
+    <w:lsdException w:name="Medium Shading 1 Accent 3" w:uiPriority="63"/>
+    <w:lsdException w:name="Medium Shading 2 Accent 3" w:uiPriority="64"/>
+    <w:lsdException w:name="Medium List 1 Accent 3" w:uiPriority="65"/>
+    <w:lsdException w:name="Medium List 2 Accent 3" w:uiPriority="66"/>
+    <w:lsdException w:name="Medium Grid 1 Accent 3" w:uiPriority="67"/>
+    <w:lsdException w:name="Medium Grid 2 Accent 3" w:uiPriority="68"/>
+    <w:lsdException w:name="Medium Grid 3 Accent 3" w:uiPriority="69"/>
+    <w:lsdException w:name="Dark List Accent 3" w:uiPriority="70"/>
+    <w:lsdException w:name="Colorful Shading Accent 3" w:uiPriority="71"/>
+    <w:lsdException w:name="Colorful List Accent 3" w:uiPriority="72"/>
+    <w:lsdException w:name="Colorful Grid Accent 3" w:uiPriority="73"/>
+    <w:lsdException w:name="Light Shading Accent 4" w:uiPriority="60"/>
+    <w:lsdException w:name="Light List Accent 4" w:uiPriority="61"/>
+    <w:lsdException w:name="Light Grid Accent 4" w:uiPriority="62"/>
+    <w:lsdException w:name="Medium Shading 1 Accent 4" w:uiPriority="63"/>
+    <w:lsdException w:name="Medium Shading 2 Accent 4" w:uiPriority="64"/>
+    <w:lsdException w:name="Medium List 1 Accent 4" w:uiPriority="65"/>
+    <w:lsdException w:name="Medium List 2 Accent 4" w:uiPriority="66"/>
+    <w:lsdException w:name="Medium Grid 1 Accent 4" w:uiPriority="67"/>
+    <w:lsdException w:name="Medium Grid 2 Accent 4" w:uiPriority="68"/>
+    <w:lsdException w:name="Medium Grid 3 Accent 4" w:uiPriority="69"/>
+    <w:lsdException w:name="Dark List Accent 4" w:uiPriority="70"/>
+    <w:lsdException w:name="Colorful Shading Accent 4" w:uiPriority="71"/>
+    <w:lsdException w:name="Colorful List Accent 4" w:uiPriority="72"/>
+    <w:lsdException w:name="Colorful Grid Accent 4" w:uiPriority="73"/>
+    <w:lsdException w:name="Light Shading Accent 5" w:uiPriority="60"/>
+    <w:lsdException w:name="Light List Accent 5" w:uiPriority="61"/>
+    <w:lsdException w:name="Light Grid Accent 5" w:uiPriority="62"/>
+    <w:lsdException w:name="Medium Shading 1 Accent 5" w:uiPriority="63"/>
+    <w:lsdException w:name="Medium Shading 2 Accent 5" w:uiPriority="64"/>
+    <w:lsdException w:name="Medium List 1 Accent 5" w:uiPriority="65"/>
+    <w:lsdException w:name="Medium List 2 Accent 5" w:uiPriority="66"/>
+    <w:lsdException w:name="Medium Grid 1 Accent 5" w:uiPriority="67"/>
+    <w:lsdException w:name="Medium Grid 2 Accent 5" w:uiPriority="68"/>
+    <w:lsdException w:name="Medium Grid 3 Accent 5" w:uiPriority="69"/>
+    <w:lsdException w:name="Dark List Accent 5" w:uiPriority="70"/>
+    <w:lsdException w:name="Colorful Shading Accent 5" w:uiPriority="71"/>
+    <w:lsdException w:name="Colorful List Accent 5" w:uiPriority="72"/>
+    <w:lsdException w:name="Colorful Grid Accent 5" w:uiPriority="73"/>
+    <w:lsdException w:name="Light Shading Accent 6" w:uiPriority="60"/>
+    <w:lsdException w:name="Light List Accent 6" w:uiPriority="61"/>
+    <w:lsdException w:name="Light Grid Accent 6" w:uiPriority="62"/>
+    <w:lsdException w:name="Medium Shading 1 Accent 6" w:uiPriority="63"/>
+    <w:lsdException w:name="Medium Shading 2 Accent 6" w:uiPriority="64"/>
+    <w:lsdException w:name="Medium List 1 Accent 6" w:uiPriority="65"/>
+    <w:lsdException w:name="Medium List 2 Accent 6" w:uiPriority="66"/>
+    <w:lsdException w:name="Medium Grid 1 Accent 6" w:uiPriority="67"/>
+    <w:lsdException w:name="Medium Grid 2 Accent 6" w:uiPriority="68"/>
+    <w:lsdException w:name="Medium Grid 3 Accent 6" w:uiPriority="69"/>
+    <w:lsdException w:name="Dark List Accent 6" w:uiPriority="70"/>
+    <w:lsdException w:name="Colorful Shading Accent 6" w:uiPriority="71"/>
+    <w:lsdException w:name="Colorful List Accent 6" w:uiPriority="72"/>
+    <w:lsdException w:name="Colorful Grid Accent 6" w:uiPriority="73"/>
+    <w:lsdException w:name="Subtle Emphasis" w:uiPriority="19" w:qFormat="1"/>
+    <w:lsdException w:name="Intense Emphasis" w:uiPriority="21" w:qFormat="1"/>
+    <w:lsdException w:name="Subtle Reference" w:uiPriority="31" w:qFormat="1"/>
+    <w:lsdException w:name="Intense Reference" w:uiPriority="32" w:qFormat="1"/>
+    <w:lsdException w:name="Book Title" w:uiPriority="33" w:qFormat="1"/>
+    <w:lsdException w:name="Bibliography" w:semiHidden="1" w:uiPriority="37" w:unhideWhenUsed="1"/>
+    <w:lsdException w:name="TOC Heading" w:semiHidden="1" w:uiPriority="39" w:unhideWhenUsed="1" w:qFormat="1"/>
+    <w:lsdException w:name="Plain Table 1" w:uiPriority="41"/>
+    <w:lsdException w:name="Plain Table 2" w:uiPriority="42"/>
+    <w:lsdException w:name="Plain Table 3" w:uiPriority="43"/>
+    <w:lsdException w:name="Plain Table 4" w:uiPriority="44"/>
+    <w:lsdException w:name="Plain Table 5" w:uiPriority="45"/>
+    <w:lsdException w:name="Grid Table Light" w:uiPriority="40"/>
+    <w:lsdException w:name="Grid Table 1 Light" w:uiPriority="46"/>
+    <w:lsdException w:name="Grid Table 2" w:uiPriority="47"/>
+    <w:lsdException w:name="Grid Table 3" w:uiPriority="48"/>
+    <w:lsdException w:name="Grid Table 4" w:uiPriority="49"/>
+    <w:lsdException w:name="Grid Table 5 Dark" w:uiPriority="50"/>
+    <w:lsdException w:name="Grid Table 6 Colorful" w:uiPriority="51"/>
+    <w:lsdException w:name="Grid Table 7 Colorful" w:uiPriority="52"/>
+    <w:lsdException w:name="Grid Table 1 Light Accent 1" w:uiPriority="46"/>
+    <w:lsdException w:name="Grid Table 2 Accent 1" w:uiPriority="47"/>
+    <w:lsdException w:name="Grid Table 3 Accent 1" w:uiPriority="48"/>
+    <w:lsdException w:name="Grid Table 4 Accent 1" w:uiPriority="49"/>
+    <w:lsdException w:name="Grid Table 5 Dark Accent 1" w:uiPriority="50"/>
+    <w:lsdException w:name="Grid Table 6 Colorful Accent 1" w:uiPriority="51"/>
+    <w:lsdException w:name="Grid Table 7 Colorful Accent 1" w:uiPriority="52"/>
+    <w:lsdException w:name="Grid Table 1 Light Accent 2" w:uiPriority="46"/>
+    <w:lsdException w:name="Grid Table 2 Accent 2" w:uiPriority="47"/>
+    <w:lsdException w:name="Grid Table 3 Accent 2" w:uiPriority="48"/>
+    <w:lsdException w:name="Grid Table 4 Accent 2" w:uiPriority="49"/>
+    <w:lsdException w:name="Grid Table 5 Dark Accent 2" w:uiPriority="50"/>
+    <w:lsdException w:name="Grid Table 6 Colorful Accent 2" w:uiPriority="51"/>
+    <w:lsdException w:name="Grid Table 7 Colorful Accent 2" w:uiPriority="52"/>
+    <w:lsdException w:name="Grid Table 1 Light Accent 3" w:uiPriority="46"/>
+    <w:lsdException w:name="Grid Table 2 Accent 3" w:uiPriority="47"/>
+    <w:lsdException w:name="Grid Table 3 Accent 3" w:uiPriority="48"/>
+    <w:lsdException w:name="Grid Table 4 Accent 3" w:uiPriority="49"/>
+    <w:lsdException w:name="Grid Table 5 Dark Accent 3" w:uiPriority="50"/>
+    <w:lsdException w:name="Grid Table 6 Colorful Accent 3" w:uiPriority="51"/>
+    <w:lsdException w:name="Grid Table 7 Colorful Accent 3" w:uiPriority="52"/>
+    <w:lsdException w:name="Grid Table 1 Light Accent 4" w:uiPriority="46"/>
+    <w:lsdException w:name="Grid Table 2 Accent 4" w:uiPriority="47"/>
+    <w:lsdException w:name="Grid Table 3 Accent 4" w:uiPriority="48"/>
+    <w:lsdException w:name="Grid Table 4 Accent 4" w:uiPriority="49"/>
+    <w:lsdException w:name="Grid Table 5 Dark Accent 4" w:uiPriority="50"/>
+    <w:lsdException w:name="Grid Table 6 Colorful Accent 4" w:uiPriority="51"/>
+    <w:lsdException w:name="Grid Table 7 Colorful Accent 4" w:uiPriority="52"/>
+    <w:lsdException w:name="Grid Table 1 Light Accent 5" w:uiPriority="46"/>
+    <w:lsdException w:name="Grid Table 2 Accent 5" w:uiPriority="47"/>
+    <w:lsdException w:name="Grid Table 3 Accent 5" w:uiPriority="48"/>
+    <w:lsdException w:name="Grid Table 4 Accent 5" w:uiPriority="49"/>
+    <w:lsdException w:name="Grid Table 5 Dark Accent 5" w:uiPriority="50"/>
+    <w:lsdException w:name="Grid Table 6 Colorful Accent 5" w:uiPriority="51"/>
+    <w:lsdException w:name="Grid Table 7 Colorful Accent 5" w:uiPriority="52"/>
+    <w:lsdException w:name="Grid Table 1 Light Accent 6" w:uiPriority="46"/>
+    <w:lsdException w:name="Grid Table 2 Accent 6" w:uiPriority="47"/>
+    <w:lsdException w:name="Grid Table 3 Accent 6" w:uiPriority="48"/>
+    <w:lsdException w:name="Grid Table 4 Accent 6" w:uiPriority="49"/>
+    <w:lsdException w:name="Grid Table 5 Dark Accent 6" w:uiPriority="50"/>
+    <w:lsdException w:name="Grid Table 6 Colorful Accent 6" w:uiPriority="51"/>
+    <w:lsdException w:name="Grid Table 7 Colorful Accent 6" w:uiPriority="52"/>
+    <w:lsdException w:name="List Table 1 Light" w:uiPriority="46"/>
+    <w:lsdException w:name="List Table 2" w:uiPriority="47"/>
+    <w:lsdException w:name="List Table 3" w:uiPriority="48"/>
+    <w:lsdException w:name="List Table 4" w:uiPriority="49"/>
+    <w:lsdException w:name="List Table 5 Dark" w:uiPriority="50"/>
+    <w:lsdException w:name="List Table 6 Colorful" w:uiPriority="51"/>
+    <w:lsdException w:name="List Table 7 Colorful" w:uiPriority="52"/>
+    <w:lsdException w:name="List Table 1 Light Accent 1" w:uiPriority="46"/>
+    <w:lsdException w:name="List Table 2 Accent 1" w:uiPriority="47"/>
+    <w:lsdException w:name="List Table 3 Accent 1" w:uiPriority="48"/>
+    <w:lsdException w:name="List Table 4 Accent 1" w:uiPriority="49"/>
+    <w:lsdException w:name="List Table 5 Dark Accent 1" w:uiPriority="50"/>
+    <w:lsdException w:name="List Table 6 Colorful Accent 1" w:uiPriority="51"/>
+    <w:lsdException w:name="List Table 7 Colorful Accent 1" w:uiPriority="52"/>
+    <w:lsdException w:name="List Table 1 Light Accent 2" w:uiPriority="46"/>
+    <w:lsdException w:name="List Table 2 Accent 2" w:uiPriority="47"/>
+    <w:lsdException w:name="List Table 3 Accent 2" w:uiPriority="48"/>
+    <w:lsdException w:name="List Table 4 Accent 2" w:uiPriority="49"/>
+    <w:lsdException w:name="List Table 5 Dark Accent 2" w:uiPriority="50"/>
+    <w:lsdException w:name="List Table 6 Colorful Accent 2" w:uiPriority="51"/>
+    <w:lsdException w:name="List Table 7 Colorful Accent 2" w:uiPriority="52"/>
+    <w:lsdException w:name="List Table 1 Light Accent 3" w:uiPriority="46"/>
+    <w:lsdException w:name="List Table 2 Accent 3" w:uiPriority="47"/>
+    <w:lsdException w:name="List Table 3 Accent 3" w:uiPriority="48"/>
+    <w:lsdException w:name="List Table 4 Accent 3" w:uiPriority="49"/>
+    <w:lsdException w:name="List Table 5 Dark Accent 3" w:uiPriority="50"/>
+    <w:lsdException w:name="List Table 6 Colorful Accent 3" w:uiPriority="51"/>
+    <w:lsdException w:name="List Table 7 Colorful Accent 3" w:uiPriority="52"/>
+    <w:lsdException w:name="List Table 1 Light Accent 4" w:uiPriority="46"/>
+    <w:lsdException w:name="List Table 2 Accent 4" w:uiPriority="47"/>
+    <w:lsdException w:name="List Table 3 Accent 4" w:uiPriority="48"/>
+    <w:lsdException w:name="List Table 4 Accent 4" w:uiPriority="49"/>
+    <w:lsdException w:name="List Table 5 Dark Accent 4" w:uiPriority="50"/>
+    <w:lsdException w:name="List Table 6 Colorful Accent 4" w:uiPriority="51"/>
+    <w:lsdException w:name="List Table 7 Colorful Accent 4" w:uiPriority="52"/>
+    <w:lsdException w:name="List Table 1 Light Accent 5" w:uiPriority="46"/>
+    <w:lsdException w:name="List Table 2 Accent 5" w:uiPriority="47"/>
+    <w:lsdException w:name="List Table 3 Accent 5" w:uiPriority="48"/>
+    <w:lsdException w:name="List Table 4 Accent 5" w:uiPriority="49"/>
+    <w:lsdException w:name="List Table 5 Dark Accent 5" w:uiPriority="50"/>
+    <w:lsdException w:name="List Table 6 Colorful Accent 5" w:uiPriority="51"/>
+    <w:lsdException w:name="List Table 7 Colorful Accent 5" w:uiPriority="52"/>
+    <w:lsdException w:name="List Table 1 Light Accent 6" w:uiPriority="46"/>
+    <w:lsdException w:name="List Table 2 Accent 6" w:uiPriority="47"/>
+    <w:lsdException w:name="List Table 3 Accent 6" w:uiPriority="48"/>
+    <w:lsdException w:name="List Table 4 Accent 6" w:uiPriority="49"/>
+    <w:lsdException w:name="List Table 5 Dark Accent 6" w:uiPriority="50"/>
+    <w:lsdException w:name="List Table 6 Colorful Accent 6" w:uiPriority="51"/>
+    <w:lsdException w:name="List Table 7 Colorful Accent 6" w:uiPriority="52"/>
   </w:latentStyles>
   <w:style w:type="paragraph" w:default="1" w:styleId="Normal">
     <w:name w:val="Normal"/>
@@ -1293,7 +2620,6 @@
     <w:uiPriority w:val="99"/>
     <w:semiHidden/>
     <w:unhideWhenUsed/>
-    <w:qFormat/>
     <w:tblPr>
       <w:tblInd w:w="0" w:type="dxa"/>
       <w:tblCellMar>
@@ -1752,7 +3078,7 @@
   <a:extraClrSchemeLst/>
   <a:extLst>
     <a:ext uri="{05A4C25C-085E-4340-85A3-A5531E510DB2}">
-      <thm15:themeFamily xmlns:thm15="http://schemas.microsoft.com/office/thememl/2012/main" xmlns="" name="Office Theme" id="{62F939B6-93AF-4DB8-9C6B-D6C7DFDC589F}" vid="{4A3C46E8-61CC-4603-A589-7422A47A8E4A}"/>
+      <thm15:themeFamily xmlns:thm15="http://schemas.microsoft.com/office/thememl/2012/main" name="Office Theme" id="{62F939B6-93AF-4DB8-9C6B-D6C7DFDC589F}" vid="{4A3C46E8-61CC-4603-A589-7422A47A8E4A}"/>
     </a:ext>
   </a:extLst>
 </a:theme>

</xml_diff>

<commit_message>
so help me god
</commit_message>
<xml_diff>
--- a/Ethics/documents/Internet censorship in South Korea.docx
+++ b/Ethics/documents/Internet censorship in South Korea.docx
@@ -5,6 +5,236 @@
     <w:p>
       <w:pPr>
         <w:pStyle w:val="Title"/>
+        <w:jc w:val="center"/>
+        <w:rPr>
+          <w:b/>
+          <w:sz w:val="52"/>
+          <w:szCs w:val="52"/>
+        </w:rPr>
+      </w:pPr>
+      <w:bookmarkStart w:id="0" w:name="_GoBack"/>
+      <w:bookmarkEnd w:id="0"/>
+      <w:r>
+        <w:rPr>
+          <w:noProof/>
+        </w:rPr>
+        <w:pict>
+          <v:shapetype id="_x0000_t202" coordsize="21600,21600" o:spt="202" path="m,l,21600r21600,l21600,xe">
+            <v:stroke joinstyle="miter"/>
+            <v:path gradientshapeok="t" o:connecttype="rect"/>
+          </v:shapetype>
+          <v:shape id="Text Box 2" o:spid="_x0000_s1029" type="#_x0000_t202" style="position:absolute;left:0;text-align:left;margin-left:398.8pt;margin-top:0;width:450pt;height:85.5pt;z-index:251659264;visibility:visible;mso-wrap-style:square;mso-width-percent:0;mso-height-percent:0;mso-wrap-distance-left:9pt;mso-wrap-distance-top:3.6pt;mso-wrap-distance-right:9pt;mso-wrap-distance-bottom:3.6pt;mso-position-horizontal:right;mso-position-horizontal-relative:margin;mso-position-vertical:absolute;mso-position-vertical-relative:text;mso-width-percent:0;mso-height-percent:0;mso-width-relative:margin;mso-height-relative:margin;v-text-anchor:top" o:gfxdata="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">
+            <v:textbox>
+              <w:txbxContent>
+                <w:p>
+                  <w:pPr>
+                    <w:jc w:val="center"/>
+                    <w:rPr>
+                      <w:sz w:val="48"/>
+                      <w:szCs w:val="48"/>
+                    </w:rPr>
+                  </w:pPr>
+                  <w:r>
+                    <w:rPr>
+                      <w:b/>
+                      <w:sz w:val="48"/>
+                      <w:szCs w:val="48"/>
+                    </w:rPr>
+                    <w:t>LETTERKENNY INSTITUTE OF TECHNOLOGY</w:t>
+                  </w:r>
+                  <w:r>
+                    <w:rPr>
+                      <w:b/>
+                      <w:sz w:val="48"/>
+                      <w:szCs w:val="48"/>
+                    </w:rPr>
+                    <w:br/>
+                    <w:t>ASSIGNMENT COVER SHEET</w:t>
+                  </w:r>
+                </w:p>
+              </w:txbxContent>
+            </v:textbox>
+            <w10:wrap type="square" anchorx="margin"/>
+          </v:shape>
+        </w:pict>
+      </w:r>
+    </w:p>
+    <w:p>
+      <w:r>
+        <w:rPr>
+          <w:noProof/>
+        </w:rPr>
+        <w:pict>
+          <v:shape id="Text Box 3" o:spid="_x0000_s1028" type="#_x0000_t202" style="position:absolute;margin-left:398.05pt;margin-top:308.15pt;width:449.25pt;height:330pt;z-index:251662336;visibility:visible;mso-wrap-style:square;mso-width-percent:0;mso-height-percent:0;mso-wrap-distance-left:9pt;mso-wrap-distance-top:0;mso-wrap-distance-right:9pt;mso-wrap-distance-bottom:0;mso-position-horizontal:right;mso-position-horizontal-relative:margin;mso-position-vertical:absolute;mso-position-vertical-relative:text;mso-width-percent:0;mso-height-percent:0;mso-width-relative:margin;mso-height-relative:margin;v-text-anchor:top" o:gfxdata="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" fillcolor="white [3201]" strokeweight=".5pt">
+            <v:textbox>
+              <w:txbxContent>
+                <w:p>
+                  <w:pPr>
+                    <w:jc w:val="center"/>
+                  </w:pPr>
+                  <w:r>
+                    <w:t>Notes</w:t>
+                  </w:r>
+                </w:p>
+                <w:p>
+                  <w:r>
+                    <w:t>Penalties: The total marks available for an assignment is reduced by 15% for work submitted up to one week late. The total marks available are reduced by 30% for work up to two weeks late. Assignment work received more than two weeks late will receive a mark of zero. (Incidents of alleged plagiarism and cheating are dealt with in accordance with the Institute’s Assessment Regulations).</w:t>
+                  </w:r>
+                </w:p>
+                <w:p>
+                  <w:r>
+                    <w:t>Plagiarism: Presenting the ideas etc. of someone else without proper acknowledgement (see section L1 paragraph 5).</w:t>
+                  </w:r>
+                </w:p>
+                <w:p>
+                  <w:r>
+                    <w:t>Cheating: The use of unauthorised material in a test, exam etc., unauthorised access to test matter, unauthorised collusion, dishonest behaviour in respect of assessments, and deliberate plagiarism (see section L1 paragraph8).</w:t>
+                  </w:r>
+                </w:p>
+                <w:p>
+                  <w:r>
+                    <w:t>Continuous Assessment: For students repeating an examination, marks awarded for continuous assessment, shall normally be carried forward from the original examination to the repeat examination.</w:t>
+                  </w:r>
+                </w:p>
+              </w:txbxContent>
+            </v:textbox>
+            <w10:wrap anchorx="margin"/>
+          </v:shape>
+        </w:pict>
+      </w:r>
+      <w:r>
+        <w:rPr>
+          <w:noProof/>
+        </w:rPr>
+        <w:pict>
+          <v:shape id="_x0000_s1027" type="#_x0000_t202" style="position:absolute;margin-left:398.05pt;margin-top:177.15pt;width:449.25pt;height:110.6pt;z-index:251661312;visibility:visible;mso-wrap-style:square;mso-width-percent:0;mso-height-percent:200;mso-wrap-distance-left:9pt;mso-wrap-distance-top:3.6pt;mso-wrap-distance-right:9pt;mso-wrap-distance-bottom:3.6pt;mso-position-horizontal:right;mso-position-horizontal-relative:margin;mso-position-vertical:absolute;mso-position-vertical-relative:text;mso-width-percent:0;mso-height-percent:200;mso-width-relative:margin;mso-height-relative:margin;v-text-anchor:top" o:gfxdata="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">
+            <v:textbox style="mso-fit-shape-to-text:t">
+              <w:txbxContent>
+                <w:p>
+                  <w:r>
+                    <w:t xml:space="preserve">Student’s name: </w:t>
+                  </w:r>
+                </w:p>
+                <w:p>
+                  <w:r>
+                    <w:t xml:space="preserve">Word Count: </w:t>
+                  </w:r>
+                  <w:r>
+                    <w:fldChar w:fldCharType="begin"/>
+                  </w:r>
+                  <w:r>
+                    <w:instrText xml:space="preserve"> NUMWORDS   \* MERGEFORMAT </w:instrText>
+                  </w:r>
+                  <w:r>
+                    <w:fldChar w:fldCharType="separate"/>
+                  </w:r>
+                  <w:r>
+                    <w:rPr>
+                      <w:noProof/>
+                    </w:rPr>
+                    <w:t>0</w:t>
+                  </w:r>
+                  <w:r>
+                    <w:rPr>
+                      <w:noProof/>
+                    </w:rPr>
+                    <w:fldChar w:fldCharType="end"/>
+                  </w:r>
+                </w:p>
+                <w:p>
+                  <w:r>
+                    <w:t>I confirm that the work submitted has been produced solely through my own efforts.</w:t>
+                  </w:r>
+                </w:p>
+                <w:p>
+                  <w:r>
+                    <w:t>Signature: ______________________________</w:t>
+                  </w:r>
+                  <w:r>
+                    <w:tab/>
+                    <w:t>Date: ____05/04/2016__________________</w:t>
+                  </w:r>
+                </w:p>
+              </w:txbxContent>
+            </v:textbox>
+            <w10:wrap type="square" anchorx="margin"/>
+          </v:shape>
+        </w:pict>
+      </w:r>
+      <w:r>
+        <w:rPr>
+          <w:noProof/>
+        </w:rPr>
+        <w:pict>
+          <v:shape id="_x0000_s1026" type="#_x0000_t202" style="position:absolute;margin-left:398.05pt;margin-top:18.8pt;width:449.25pt;height:110.6pt;z-index:251660288;visibility:visible;mso-wrap-style:square;mso-width-percent:0;mso-height-percent:200;mso-wrap-distance-left:9pt;mso-wrap-distance-top:3.6pt;mso-wrap-distance-right:9pt;mso-wrap-distance-bottom:3.6pt;mso-position-horizontal:right;mso-position-horizontal-relative:margin;mso-position-vertical:absolute;mso-position-vertical-relative:text;mso-width-percent:0;mso-height-percent:200;mso-width-relative:margin;mso-height-relative:margin;v-text-anchor:top" o:gfxdata="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">
+            <v:textbox style="mso-fit-shape-to-text:t">
+              <w:txbxContent>
+                <w:p>
+                  <w:r>
+                    <w:t xml:space="preserve">Lecturer’s name: Nigel </w:t>
+                  </w:r>
+                  <w:proofErr w:type="spellStart"/>
+                  <w:r>
+                    <w:t>McKelvey</w:t>
+                  </w:r>
+                  <w:proofErr w:type="spellEnd"/>
+                </w:p>
+                <w:p>
+                  <w:r>
+                    <w:t xml:space="preserve">Assessment Title: Ethical </w:t>
+                  </w:r>
+                  <w:sdt>
+                    <w:sdtPr>
+                      <w:alias w:val="Title"/>
+                      <w:tag w:val=""/>
+                      <w:id w:val="1985735423"/>
+                      <w:placeholder>
+                        <w:docPart w:val="C91F074D4D8742DA9B1CF51F7A40D6A7"/>
+                      </w:placeholder>
+                      <w:showingPlcHdr/>
+                      <w:dataBinding w:prefixMappings="xmlns:ns0='http://purl.org/dc/elements/1.1/' xmlns:ns1='http://schemas.openxmlformats.org/package/2006/metadata/core-properties' " w:xpath="/ns1:coreProperties[1]/ns0:title[1]" w:storeItemID="{6C3C8BC8-F283-45AE-878A-BAB7291924A1}"/>
+                      <w:text/>
+                    </w:sdtPr>
+                    <w:sdtContent>
+                      <w:r>
+                        <w:rPr>
+                          <w:rStyle w:val="PlaceholderText"/>
+                        </w:rPr>
+                        <w:t>[Title]</w:t>
+                      </w:r>
+                    </w:sdtContent>
+                  </w:sdt>
+                </w:p>
+                <w:p>
+                  <w:r>
+                    <w:t xml:space="preserve">Work to be submitted to: Nigel </w:t>
+                  </w:r>
+                  <w:proofErr w:type="spellStart"/>
+                  <w:r>
+                    <w:t>McKelvey</w:t>
+                  </w:r>
+                  <w:proofErr w:type="spellEnd"/>
+                </w:p>
+                <w:p>
+                  <w:r>
+                    <w:t>Date for submission of work: 05/04/2016</w:t>
+                  </w:r>
+                </w:p>
+                <w:p>
+                  <w:r>
+                    <w:t xml:space="preserve">Place and Time for submitting work: </w:t>
+                  </w:r>
+                </w:p>
+              </w:txbxContent>
+            </v:textbox>
+            <w10:wrap type="square" anchorx="margin"/>
+          </v:shape>
+        </w:pict>
+      </w:r>
+    </w:p>
+    <w:p>
+      <w:pPr>
+        <w:pStyle w:val="Title"/>
       </w:pPr>
       <w:r>
         <w:t xml:space="preserve">Internet </w:t>
@@ -80,6 +310,7 @@
     </w:p>
     <w:p>
       <w:r>
+        <w:lastRenderedPageBreak/>
         <w:t>We will look at the cultural and philosophical background of the South Korean society in detail to determine the attitudes and values governing the South Korean approach to the internet.</w:t>
       </w:r>
     </w:p>
@@ -658,7 +889,6 @@
         <w:t xml:space="preserve">As a </w:t>
       </w:r>
       <w:r>
-        <w:lastRenderedPageBreak/>
         <w:t xml:space="preserve">result people living in collectivism are more likely to conform </w:t>
       </w:r>
       <w:r>
@@ -673,22 +903,59 @@
       <w:r>
         <w:t xml:space="preserve">subject, father, </w:t>
       </w:r>
-      <w:proofErr w:type="gramStart"/>
-      <w:r>
-        <w:t xml:space="preserve">son </w:t>
-      </w:r>
-      <w:r>
-        <w:t xml:space="preserve"> (</w:t>
-      </w:r>
-      <w:proofErr w:type="gramEnd"/>
-      <w:r>
-        <w:t>“Let the ruler be a ruler, the subject a subject, a father a father, and a son a son.”)</w:t>
+      <w:r>
+        <w:t>son (</w:t>
+      </w:r>
+      <w:r>
+        <w:t>“Let the ruler be a ruler, the subject a subject, a father a father, and a son a son.”</w:t>
+      </w:r>
+      <w:r>
+        <w:fldChar w:fldCharType="begin"/>
+      </w:r>
+      <w:r>
+        <w:instrText xml:space="preserve"> ADDIN EN.CITE &lt;EndNote&gt;&lt;Cite&gt;&lt;Author&gt;John&lt;/Author&gt;&lt;Year&gt;2016&lt;/Year&gt;&lt;IDText&gt;Confucius | Internet Encyclopedia of Philosophy&lt;/IDText&gt;&lt;DisplayText&gt;(Berthrong 2016)&lt;/DisplayText&gt;&lt;record&gt;&lt;urls&gt;&lt;related-urls&gt;&lt;url&gt;http://www.iep.utm.edu/confuciu/&lt;/url&gt;&lt;/related-urls&gt;&lt;/urls&gt;&lt;titles&gt;&lt;title&gt;Confucius | Internet Encyclopedia of Philosophy&lt;/title&gt;&lt;/titles&gt;&lt;contributors&gt;&lt;authors&gt;&lt;author&gt;John H. Berthrong&lt;/author&gt;&lt;/authors&gt;&lt;/contributors&gt;&lt;added-date format="utc"&gt;1455635239&lt;/added-date&gt;&lt;ref-type name="Web Page"&gt;12&lt;/ref-type&gt;&lt;dates&gt;&lt;year&gt;2016&lt;/year&gt;&lt;/dates&gt;&lt;rec-number&gt;60&lt;/rec-number&gt;&lt;publisher&gt;s for the historical recovery of Confucius&amp;apos; life and thought are limited to texts that postdate his traditional lifetime (551-479 BCE) by a few decades at least and several centuries at most. Confucius&amp;apos; appearances in Chinese texts are a sign of his popularity and utility among literate elites during the Warring States (403-221 BCE), Qin (221-206 BCE), and Han (206 BCE-220 CE) periods. These texts vary in character and function, from collections of biographical and pedagogical fragments such as the Analects to dynastic histories and works by later Confucian thinkers.&lt;/publisher&gt;&lt;last-updated-date format="utc"&gt;1459789515&lt;/last-updated-date&gt;&lt;/record&gt;&lt;/Cite&gt;&lt;/EndNote&gt;</w:instrText>
+      </w:r>
+      <w:r>
+        <w:fldChar w:fldCharType="separate"/>
+      </w:r>
+      <w:r>
+        <w:rPr>
+          <w:noProof/>
+        </w:rPr>
+        <w:t>(Berthrong 2016)</w:t>
+      </w:r>
+      <w:r>
+        <w:fldChar w:fldCharType="end"/>
+      </w:r>
+      <w:r>
+        <w:t>)</w:t>
       </w:r>
       <w:r>
         <w:t>. Each of which is in their position, because they have earned their position by earning the respect of those under them. Respect is measured in terms of conduct and morality</w:t>
       </w:r>
       <w:r>
-        <w:t xml:space="preserve"> (“Direct the people with moral force and regulate them with ritual, and they will possess shame, and moreover, they will be righteous.”)</w:t>
+        <w:t xml:space="preserve"> (“Direct the people with moral force and regulate them with ritual, and they will possess shame, and moreover, they will be righteous.”</w:t>
+      </w:r>
+      <w:r>
+        <w:fldChar w:fldCharType="begin"/>
+      </w:r>
+      <w:r>
+        <w:instrText xml:space="preserve"> ADDIN EN.CITE &lt;EndNote&gt;&lt;Cite&gt;&lt;Author&gt;John&lt;/Author&gt;&lt;Year&gt;2016&lt;/Year&gt;&lt;IDText&gt;Confucius | Internet Encyclopedia of Philosophy&lt;/IDText&gt;&lt;DisplayText&gt;(Berthrong 2016)&lt;/DisplayText&gt;&lt;record&gt;&lt;urls&gt;&lt;related-urls&gt;&lt;url&gt;http://www.iep.utm.edu/confuciu/&lt;/url&gt;&lt;/related-urls&gt;&lt;/urls&gt;&lt;titles&gt;&lt;title&gt;Confucius | Internet Encyclopedia of Philosophy&lt;/title&gt;&lt;/titles&gt;&lt;contributors&gt;&lt;authors&gt;&lt;author&gt;John H. Berthrong&lt;/author&gt;&lt;/authors&gt;&lt;/contributors&gt;&lt;added-date format="utc"&gt;1455635239&lt;/added-date&gt;&lt;ref-type name="Web Page"&gt;12&lt;/ref-type&gt;&lt;dates&gt;&lt;year&gt;2016&lt;/year&gt;&lt;/dates&gt;&lt;rec-number&gt;60&lt;/rec-number&gt;&lt;publisher&gt;s for the historical recovery of Confucius&amp;apos; life and thought are limited to texts that postdate his traditional lifetime (551-479 BCE) by a few decades at least and several centuries at most. Confucius&amp;apos; appearances in Chinese texts are a sign of his popularity and utility among literate elites during the Warring States (403-221 BCE), Qin (221-206 BCE), and Han (206 BCE-220 CE) periods. These texts vary in character and function, from collections of biographical and pedagogical fragments such as the Analects to dynastic histories and works by later Confucian thinkers.&lt;/publisher&gt;&lt;last-updated-date format="utc"&gt;1459789515&lt;/last-updated-date&gt;&lt;/record&gt;&lt;/Cite&gt;&lt;/EndNote&gt;</w:instrText>
+      </w:r>
+      <w:r>
+        <w:fldChar w:fldCharType="separate"/>
+      </w:r>
+      <w:r>
+        <w:rPr>
+          <w:noProof/>
+        </w:rPr>
+        <w:t>(Berthrong 2016)</w:t>
+      </w:r>
+      <w:r>
+        <w:fldChar w:fldCharType="end"/>
+      </w:r>
+      <w:r>
+        <w:t>)</w:t>
       </w:r>
       <w:r>
         <w:t>.</w:t>
@@ -710,7 +977,19 @@
     </w:p>
     <w:p>
       <w:r>
-        <w:t xml:space="preserve">More and more Koreans convert to Christianity and as such the force of individualism become stronger and is enforced by the Korean War which is still going on. </w:t>
+        <w:t xml:space="preserve">More and more Koreans convert to Christianity and as such the force of individualism become stronger and is enforced by </w:t>
+      </w:r>
+      <w:r>
+        <w:t xml:space="preserve">the US American influence during </w:t>
+      </w:r>
+      <w:r>
+        <w:t>the Korean War</w:t>
+      </w:r>
+      <w:r>
+        <w:t>,</w:t>
+      </w:r>
+      <w:r>
+        <w:t xml:space="preserve"> which is still going on. </w:t>
       </w:r>
     </w:p>
     <w:p>
@@ -756,6 +1035,7 @@
     </w:p>
     <w:p>
       <w:r>
+        <w:lastRenderedPageBreak/>
         <w:t>Free speech restrictions apply to North Korea, which cannot be discussed or m</w:t>
       </w:r>
       <w:r>
@@ -813,82 +1093,54 @@
         <w:rPr>
           <w:noProof/>
         </w:rPr>
-        <w:t>(</w:t>
-      </w:r>
-      <w:proofErr w:type="spellStart"/>
+        <w:t>(Triandis 1995)</w:t>
+      </w:r>
+      <w:r>
+        <w:fldChar w:fldCharType="end"/>
+      </w:r>
+      <w:r>
+        <w:t xml:space="preserve"> through Christianity and economic dependence on the western societies, which are mostly individualism societies, has developed a tension in society between the rights </w:t>
+      </w:r>
+      <w:r>
+        <w:t xml:space="preserve">of an individual person and the rights of the society living in harmony. </w:t>
+      </w:r>
+    </w:p>
+    <w:p>
+      <w:r>
+        <w:t>We all in the west have the same tension growing as the call for more regulation of the internet is getting louder. Most of the advocates of internet regulation would welcome some of the laws and regulations</w:t>
+      </w:r>
+      <w:r>
+        <w:t xml:space="preserve"> which are implemented in South Korea, especially in child protection and bullying. </w:t>
+      </w:r>
+    </w:p>
+    <w:p>
+      <w:r>
+        <w:t>There is very little difference in opinion on child protection just the approach is different. In South Korea a state agency makes the decision what is appropriate for a child at a certain to be exposed to and what not. In the western societies this is down to the individual parent. As such Korean parents have a less stressful time as there is no decision to be made than a western parent who lives under permanent  pressure to decide what to allow and what to deny. It is understandable that more and more parents ask for help from society to get out of this continuous tension.</w:t>
+      </w:r>
+    </w:p>
+    <w:p>
+      <w:pPr>
+        <w:rPr>
+          <w:lang w:eastAsia="en-IE"/>
+        </w:rPr>
+      </w:pPr>
+      <w:r>
+        <w:t>Bullying</w:t>
+      </w:r>
+      <w:r>
+        <w:fldChar w:fldCharType="begin"/>
+      </w:r>
+      <w:r>
+        <w:instrText xml:space="preserve"> ADDIN EN.CITE &lt;EndNote&gt;&lt;Cite&gt;&lt;Author&gt;Aalsma&lt;/Author&gt;&lt;Year&gt;2008&lt;/Year&gt;&lt;IDText&gt;What is bullying?&lt;/IDText&gt;&lt;DisplayText&gt;(Aalsma and Brown 2008)&lt;/DisplayText&gt;&lt;record&gt;&lt;isbn&gt;1054-139X&lt;/isbn&gt;&lt;titles&gt;&lt;title&gt;What is bullying?&lt;/title&gt;&lt;secondary-title&gt;Journal of Adolescent Health&lt;/secondary-title&gt;&lt;/titles&gt;&lt;pages&gt;101-102&lt;/pages&gt;&lt;number&gt;2&lt;/number&gt;&lt;contributors&gt;&lt;authors&gt;&lt;author&gt;Aalsma, Matthew C.&lt;/author&gt;&lt;author&gt;Brown, James R.&lt;/author&gt;&lt;/authors&gt;&lt;/contributors&gt;&lt;added-date format="utc"&gt;1459851040&lt;/added-date&gt;&lt;ref-type name="Journal Article"&gt;17&lt;/ref-type&gt;&lt;dates&gt;&lt;year&gt;2008&lt;/year&gt;&lt;/dates&gt;&lt;rec-number&gt;82&lt;/rec-number&gt;&lt;publisher&gt;Elsevier&lt;/publisher&gt;&lt;last-updated-date format="utc"&gt;1459851040&lt;/last-updated-date&gt;&lt;volume&gt;43&lt;/volume&gt;&lt;/record&gt;&lt;/Cite&gt;&lt;/EndNote&gt;</w:instrText>
+      </w:r>
+      <w:r>
+        <w:fldChar w:fldCharType="separate"/>
+      </w:r>
       <w:r>
         <w:rPr>
           <w:noProof/>
         </w:rPr>
-        <w:t>Triandis</w:t>
-      </w:r>
-      <w:proofErr w:type="spellEnd"/>
-      <w:r>
-        <w:rPr>
-          <w:noProof/>
-        </w:rPr>
-        <w:t xml:space="preserve"> 1995)</w:t>
-      </w:r>
-      <w:r>
-        <w:fldChar w:fldCharType="end"/>
-      </w:r>
-      <w:r>
-        <w:t xml:space="preserve"> through Christianity and economic dependence on the western societies, which are mostly individualism societies, has developed a tension in society between the rights </w:t>
-      </w:r>
-      <w:r>
-        <w:t xml:space="preserve">of an individual person and the rights of the society living in harmony. </w:t>
-      </w:r>
-    </w:p>
-    <w:p>
-      <w:r>
-        <w:t>We all in the west have the same tension growing as the call for more regulation of the internet is getting louder. Most of the advocates of internet regulation would welcome some of the laws and regulations</w:t>
-      </w:r>
-      <w:r>
-        <w:t xml:space="preserve"> which are implemented in South Korea, especially in child protection and bullying. </w:t>
-      </w:r>
-    </w:p>
-    <w:p>
-      <w:r>
-        <w:t>There is very little difference in opinion on child protection just the approach is different. In South Korea a state agency makes the decision what is appropriate for a child at a certain to be exposed to and what not. In the western societies this is down to the individual parent. As such Korean parents have a less stressful time as there is no decision to be made than a western parent who lives under permanent  pressure to decide what to allow and what to deny. It is understandable that more and more parents ask for help from society to get out of this continuous tension.</w:t>
-      </w:r>
-    </w:p>
-    <w:p>
-      <w:pPr>
-        <w:rPr>
-          <w:lang w:eastAsia="en-IE"/>
-        </w:rPr>
-      </w:pPr>
-      <w:r>
-        <w:t>Bullying</w:t>
-      </w:r>
-      <w:r>
-        <w:fldChar w:fldCharType="begin"/>
-      </w:r>
-      <w:r>
-        <w:instrText xml:space="preserve"> ADDIN EN.CITE &lt;EndNote&gt;&lt;Cite&gt;&lt;Author&gt;Aalsma&lt;/Author&gt;&lt;Year&gt;2008&lt;/Year&gt;&lt;IDText&gt;What is bullying?&lt;/IDText&gt;&lt;DisplayText&gt;(Aalsma and Brown 2008)&lt;/DisplayText&gt;&lt;record&gt;&lt;isbn&gt;1054-139X&lt;/isbn&gt;&lt;titles&gt;&lt;title&gt;What is bullying?&lt;/title&gt;&lt;secondary-title&gt;Journal of Adolescent Health&lt;/secondary-title&gt;&lt;/titles&gt;&lt;pages&gt;101-102&lt;/pages&gt;&lt;number&gt;2&lt;/number&gt;&lt;contributors&gt;&lt;authors&gt;&lt;author&gt;Aalsma, Matthew C.&lt;/author&gt;&lt;author&gt;Brown, James R.&lt;/author&gt;&lt;/authors&gt;&lt;/contributors&gt;&lt;added-date format="utc"&gt;1459851040&lt;/added-date&gt;&lt;ref-type name="Journal Article"&gt;17&lt;/ref-type&gt;&lt;dates&gt;&lt;year&gt;2008&lt;/year&gt;&lt;/dates&gt;&lt;rec-number&gt;82&lt;/rec-number&gt;&lt;publisher&gt;Elsevier&lt;/publisher&gt;&lt;last-updated-date format="utc"&gt;1459851040&lt;/last-updated-date&gt;&lt;volume&gt;43&lt;/volume&gt;&lt;/record&gt;&lt;/Cite&gt;&lt;/EndNote&gt;</w:instrText>
-      </w:r>
-      <w:r>
-        <w:fldChar w:fldCharType="separate"/>
-      </w:r>
-      <w:r>
-        <w:rPr>
-          <w:noProof/>
-        </w:rPr>
-        <w:t>(</w:t>
-      </w:r>
-      <w:proofErr w:type="spellStart"/>
-      <w:r>
-        <w:rPr>
-          <w:noProof/>
-        </w:rPr>
-        <w:t>Aalsma</w:t>
-      </w:r>
-      <w:proofErr w:type="spellEnd"/>
-      <w:r>
-        <w:rPr>
-          <w:noProof/>
-        </w:rPr>
-        <w:t xml:space="preserve"> and Brown 2008)</w:t>
+        <w:t>(Aalsma and Brown 2008)</w:t>
       </w:r>
       <w:r>
         <w:fldChar w:fldCharType="end"/>
@@ -973,10 +1225,7 @@
         <w:fldChar w:fldCharType="end"/>
       </w:r>
       <w:r>
-        <w:t xml:space="preserve">: </w:t>
-      </w:r>
-      <w:r>
-        <w:t>“</w:t>
+        <w:t>: “</w:t>
       </w:r>
       <w:r>
         <w:rPr>
@@ -1228,13 +1477,7 @@
         <w:rPr>
           <w:lang w:eastAsia="en-IE"/>
         </w:rPr>
-        <w:t>”</w:t>
-      </w:r>
-      <w:r>
-        <w:rPr>
-          <w:lang w:eastAsia="en-IE"/>
-        </w:rPr>
-        <w:t>) and as such a person has to be very careful as violating the law carries a prison sentence</w:t>
+        <w:t>”) and as such a person has to be very careful as violating the law carries a prison sentence</w:t>
       </w:r>
       <w:r>
         <w:rPr>
@@ -1333,23 +1576,100 @@
           <w:noProof/>
           <w:lang w:eastAsia="en-IE"/>
         </w:rPr>
-        <w:t>(</w:t>
-      </w:r>
-      <w:proofErr w:type="spellStart"/>
+        <w:t>(Eko 2006)</w:t>
+      </w:r>
+      <w:r>
+        <w:rPr>
+          <w:lang w:eastAsia="en-IE"/>
+        </w:rPr>
+        <w:fldChar w:fldCharType="end"/>
+      </w:r>
+      <w:r>
+        <w:rPr>
+          <w:lang w:eastAsia="en-IE"/>
+        </w:rPr>
+        <w:t>.</w:t>
+      </w:r>
+      <w:r>
+        <w:rPr>
+          <w:lang w:eastAsia="en-IE"/>
+        </w:rPr>
+        <w:t xml:space="preserve"> There is no one fits all rule and as it is true everyone has encountered bullying at school at some time or another</w:t>
+      </w:r>
+      <w:r>
+        <w:rPr>
+          <w:lang w:eastAsia="en-IE"/>
+        </w:rPr>
+        <w:fldChar w:fldCharType="begin"/>
+      </w:r>
+      <w:r>
+        <w:rPr>
+          <w:lang w:eastAsia="en-IE"/>
+        </w:rPr>
+        <w:instrText xml:space="preserve"> ADDIN EN.CITE &lt;EndNote&gt;&lt;Cite&gt;&lt;Author&gt;Olweus&lt;/Author&gt;&lt;Year&gt;1994&lt;/Year&gt;&lt;IDText&gt;Bullying at school&lt;/IDText&gt;&lt;DisplayText&gt;(Olweus 1994)&lt;/DisplayText&gt;&lt;record&gt;&lt;isbn&gt;1475791186&lt;/isbn&gt;&lt;titles&gt;&lt;title&gt;Bullying at school&lt;/title&gt;&lt;/titles&gt;&lt;contributors&gt;&lt;authors&gt;&lt;author&gt;Olweus, Dan&lt;/author&gt;&lt;/authors&gt;&lt;/contributors&gt;&lt;added-date format="utc"&gt;1459852864&lt;/added-date&gt;&lt;ref-type name="Book"&gt;6&lt;/ref-type&gt;&lt;dates&gt;&lt;year&gt;1994&lt;/year&gt;&lt;/dates&gt;&lt;rec-number&gt;87&lt;/rec-number&gt;&lt;publisher&gt;Springer&lt;/publisher&gt;&lt;last-updated-date format="utc"&gt;1459852864&lt;/last-updated-date&gt;&lt;/record&gt;&lt;/Cite&gt;&lt;/EndNote&gt;</w:instrText>
+      </w:r>
+      <w:r>
+        <w:rPr>
+          <w:lang w:eastAsia="en-IE"/>
+        </w:rPr>
+        <w:fldChar w:fldCharType="separate"/>
+      </w:r>
       <w:r>
         <w:rPr>
           <w:noProof/>
           <w:lang w:eastAsia="en-IE"/>
         </w:rPr>
-        <w:t>Eko</w:t>
-      </w:r>
-      <w:proofErr w:type="spellEnd"/>
+        <w:t>(Olweus 1994)</w:t>
+      </w:r>
+      <w:r>
+        <w:rPr>
+          <w:lang w:eastAsia="en-IE"/>
+        </w:rPr>
+        <w:fldChar w:fldCharType="end"/>
+      </w:r>
+      <w:r>
+        <w:rPr>
+          <w:lang w:eastAsia="en-IE"/>
+        </w:rPr>
+        <w:t>.</w:t>
+      </w:r>
+    </w:p>
+    <w:p>
+      <w:pPr>
+        <w:rPr>
+          <w:lang w:eastAsia="en-IE"/>
+        </w:rPr>
+      </w:pPr>
+      <w:r>
+        <w:rPr>
+          <w:lang w:eastAsia="en-IE"/>
+        </w:rPr>
+        <w:t>Most of the discussion in the western civilisations is around the bullying at school and the discussion on adult bullying is just starting</w:t>
+      </w:r>
+      <w:r>
+        <w:rPr>
+          <w:lang w:eastAsia="en-IE"/>
+        </w:rPr>
+        <w:fldChar w:fldCharType="begin"/>
+      </w:r>
+      <w:r>
+        <w:rPr>
+          <w:lang w:eastAsia="en-IE"/>
+        </w:rPr>
+        <w:instrText xml:space="preserve"> ADDIN EN.CITE &lt;EndNote&gt;&lt;Cite&gt;&lt;Author&gt;Randall&lt;/Author&gt;&lt;Year&gt;2003&lt;/Year&gt;&lt;IDText&gt;Adult bullying: Perpetrators and victims&lt;/IDText&gt;&lt;DisplayText&gt;(Randall 2003)&lt;/DisplayText&gt;&lt;record&gt;&lt;isbn&gt;1134799659&lt;/isbn&gt;&lt;titles&gt;&lt;title&gt;Adult bullying: Perpetrators and victims&lt;/title&gt;&lt;/titles&gt;&lt;contributors&gt;&lt;authors&gt;&lt;author&gt;Randall, Peter&lt;/author&gt;&lt;/authors&gt;&lt;/contributors&gt;&lt;added-date format="utc"&gt;1459854006&lt;/added-date&gt;&lt;ref-type name="Book"&gt;6&lt;/ref-type&gt;&lt;dates&gt;&lt;year&gt;2003&lt;/year&gt;&lt;/dates&gt;&lt;rec-number&gt;88&lt;/rec-number&gt;&lt;publisher&gt;Routledge&lt;/publisher&gt;&lt;last-updated-date format="utc"&gt;1459854006&lt;/last-updated-date&gt;&lt;/record&gt;&lt;/Cite&gt;&lt;/EndNote&gt;</w:instrText>
+      </w:r>
+      <w:r>
+        <w:rPr>
+          <w:lang w:eastAsia="en-IE"/>
+        </w:rPr>
+        <w:fldChar w:fldCharType="separate"/>
+      </w:r>
       <w:r>
         <w:rPr>
           <w:noProof/>
           <w:lang w:eastAsia="en-IE"/>
         </w:rPr>
-        <w:t xml:space="preserve"> 2006)</w:t>
+        <w:t>(Randall 2003)</w:t>
       </w:r>
       <w:r>
         <w:rPr>
@@ -1361,303 +1681,193 @@
         <w:rPr>
           <w:lang w:eastAsia="en-IE"/>
         </w:rPr>
+        <w:t xml:space="preserve"> contrary to </w:t>
+      </w:r>
+      <w:r>
+        <w:rPr>
+          <w:lang w:eastAsia="en-IE"/>
+        </w:rPr>
+        <w:t xml:space="preserve">South Korea where the </w:t>
+      </w:r>
+      <w:r>
+        <w:rPr>
+          <w:lang w:eastAsia="en-IE"/>
+        </w:rPr>
+        <w:t xml:space="preserve"> law </w:t>
+      </w:r>
+      <w:r>
+        <w:rPr>
+          <w:lang w:eastAsia="en-IE"/>
+        </w:rPr>
+        <w:t>was applied in</w:t>
+      </w:r>
+      <w:r>
+        <w:rPr>
+          <w:lang w:eastAsia="en-IE"/>
+        </w:rPr>
+        <w:t xml:space="preserve"> incidences of high profile</w:t>
+      </w:r>
+      <w:r>
+        <w:rPr>
+          <w:lang w:eastAsia="en-IE"/>
+        </w:rPr>
+        <w:fldChar w:fldCharType="begin"/>
+      </w:r>
+      <w:r>
+        <w:rPr>
+          <w:lang w:eastAsia="en-IE"/>
+        </w:rPr>
+        <w:instrText xml:space="preserve"> ADDIN EN.CITE &lt;EndNote&gt;&lt;Cite&gt;&lt;Author&gt;OpenNet&lt;/Author&gt;&lt;Year&gt;2012&lt;/Year&gt;&lt;IDText&gt;South Korea | OpenNet Initiative&lt;/IDText&gt;&lt;DisplayText&gt;(Initiative 2012)&lt;/DisplayText&gt;&lt;record&gt;&lt;urls&gt;&lt;related-urls&gt;&lt;url&gt;https://opennet.net/research/profiles/south-korea&lt;/url&gt;&lt;/related-urls&gt;&lt;/urls&gt;&lt;titles&gt;&lt;title&gt;South Korea | OpenNet Initiative&lt;/title&gt;&lt;/titles&gt;&lt;contributors&gt;&lt;authors&gt;&lt;author&gt;OpenNet Initiative&lt;/author&gt;&lt;/authors&gt;&lt;/contributors&gt;&lt;added-date format="utc"&gt;1455634147&lt;/added-date&gt;&lt;ref-type name="Web Page"&gt;12&lt;/ref-type&gt;&lt;dates&gt;&lt;year&gt;2012&lt;/year&gt;&lt;/dates&gt;&lt;rec-number&gt;56&lt;/rec-number&gt;&lt;last-updated-date format="utc"&gt;1459789443&lt;/last-updated-date&gt;&lt;/record&gt;&lt;/Cite&gt;&lt;/EndNote&gt;</w:instrText>
+      </w:r>
+      <w:r>
+        <w:rPr>
+          <w:lang w:eastAsia="en-IE"/>
+        </w:rPr>
+        <w:fldChar w:fldCharType="separate"/>
+      </w:r>
+      <w:r>
+        <w:rPr>
+          <w:noProof/>
+          <w:lang w:eastAsia="en-IE"/>
+        </w:rPr>
+        <w:t>(Initiative 2012)</w:t>
+      </w:r>
+      <w:r>
+        <w:rPr>
+          <w:lang w:eastAsia="en-IE"/>
+        </w:rPr>
+        <w:fldChar w:fldCharType="end"/>
+      </w:r>
+      <w:r>
+        <w:rPr>
+          <w:lang w:eastAsia="en-IE"/>
+        </w:rPr>
+        <w:t xml:space="preserve"> </w:t>
+      </w:r>
+      <w:r>
+        <w:rPr>
+          <w:lang w:eastAsia="en-IE"/>
+        </w:rPr>
+        <w:t>cyberbullying.</w:t>
+      </w:r>
+    </w:p>
+    <w:p>
+      <w:pPr>
+        <w:rPr>
+          <w:lang w:eastAsia="en-IE"/>
+        </w:rPr>
+      </w:pPr>
+      <w:r>
+        <w:rPr>
+          <w:lang w:eastAsia="en-IE"/>
+        </w:rPr>
+        <w:t>The South Korean law on internet copyright violation goes much further than in other countries and as a consequence YouTube.kr disabled the uploading feature in their application</w:t>
+      </w:r>
+      <w:r>
+        <w:rPr>
+          <w:lang w:eastAsia="en-IE"/>
+        </w:rPr>
+        <w:fldChar w:fldCharType="begin"/>
+      </w:r>
+      <w:r>
+        <w:rPr>
+          <w:lang w:eastAsia="en-IE"/>
+        </w:rPr>
+        <w:instrText xml:space="preserve"> ADDIN EN.CITE &lt;EndNote&gt;&lt;Cite&gt;&lt;Author&gt;OpenNet&lt;/Author&gt;&lt;Year&gt;2012&lt;/Year&gt;&lt;IDText&gt;South Korea | OpenNet Initiative&lt;/IDText&gt;&lt;DisplayText&gt;(Initiative 2012)&lt;/DisplayText&gt;&lt;record&gt;&lt;urls&gt;&lt;related-urls&gt;&lt;url&gt;https://opennet.net/research/profiles/south-korea&lt;/url&gt;&lt;/related-urls&gt;&lt;/urls&gt;&lt;titles&gt;&lt;title&gt;South Korea | OpenNet Initiative&lt;/title&gt;&lt;/titles&gt;&lt;contributors&gt;&lt;authors&gt;&lt;author&gt;OpenNet Initiative&lt;/author&gt;&lt;/authors&gt;&lt;/contributors&gt;&lt;added-date format="utc"&gt;1455634147&lt;/added-date&gt;&lt;ref-type name="Web Page"&gt;12&lt;/ref-type&gt;&lt;dates&gt;&lt;year&gt;2012&lt;/year&gt;&lt;/dates&gt;&lt;rec-number&gt;56&lt;/rec-number&gt;&lt;last-updated-date format="utc"&gt;1459789443&lt;/last-updated-date&gt;&lt;/record&gt;&lt;/Cite&gt;&lt;/EndNote&gt;</w:instrText>
+      </w:r>
+      <w:r>
+        <w:rPr>
+          <w:lang w:eastAsia="en-IE"/>
+        </w:rPr>
+        <w:fldChar w:fldCharType="separate"/>
+      </w:r>
+      <w:r>
+        <w:rPr>
+          <w:noProof/>
+          <w:lang w:eastAsia="en-IE"/>
+        </w:rPr>
+        <w:t>(Initiative 2012)</w:t>
+      </w:r>
+      <w:r>
+        <w:rPr>
+          <w:lang w:eastAsia="en-IE"/>
+        </w:rPr>
+        <w:fldChar w:fldCharType="end"/>
+      </w:r>
+      <w:r>
+        <w:rPr>
+          <w:lang w:eastAsia="en-IE"/>
+        </w:rPr>
+        <w:t>. The law is applied even if there is no complaint made by the copyright holder and sites can be shut down after three incidences of copyright violations. This goes much further than western laws as the copyright holder has to complain and send a cease and desist letter</w:t>
+      </w:r>
+      <w:r>
+        <w:rPr>
+          <w:lang w:eastAsia="en-IE"/>
+        </w:rPr>
+        <w:fldChar w:fldCharType="begin"/>
+      </w:r>
+      <w:r>
+        <w:rPr>
+          <w:lang w:eastAsia="en-IE"/>
+        </w:rPr>
+        <w:instrText xml:space="preserve"> ADDIN EN.CITE &lt;EndNote&gt;&lt;Cite&gt;&lt;Author&gt;Trimble&lt;/Author&gt;&lt;Year&gt;2010&lt;/Year&gt;&lt;IDText&gt;Setting Foot on Enemy Ground: Cease-and-Desist Letters, DMCA Notifications, and Personal Jurisdiction in Declaratory Judgment Actions&lt;/IDText&gt;&lt;DisplayText&gt;(Trimble 2010)&lt;/DisplayText&gt;&lt;record&gt;&lt;titles&gt;&lt;title&gt;Setting Foot on Enemy Ground: Cease-and-Desist Letters, DMCA Notifications, and Personal Jurisdiction in Declaratory Judgment Actions&lt;/title&gt;&lt;secondary-title&gt;IDEA: The Journal of Law and Technology&lt;/secondary-title&gt;&lt;/titles&gt;&lt;pages&gt;777&lt;/pages&gt;&lt;contributors&gt;&lt;authors&gt;&lt;author&gt;Trimble, Marketa&lt;/author&gt;&lt;/authors&gt;&lt;/contributors&gt;&lt;added-date format="utc"&gt;1459855057&lt;/added-date&gt;&lt;ref-type name="Journal Article"&gt;17&lt;/ref-type&gt;&lt;dates&gt;&lt;year&gt;2010&lt;/year&gt;&lt;/dates&gt;&lt;rec-number&gt;89&lt;/rec-number&gt;&lt;last-updated-date format="utc"&gt;1459855057&lt;/last-updated-date&gt;&lt;volume&gt;50&lt;/volume&gt;&lt;/record&gt;&lt;/Cite&gt;&lt;/EndNote&gt;</w:instrText>
+      </w:r>
+      <w:r>
+        <w:rPr>
+          <w:lang w:eastAsia="en-IE"/>
+        </w:rPr>
+        <w:fldChar w:fldCharType="separate"/>
+      </w:r>
+      <w:r>
+        <w:rPr>
+          <w:noProof/>
+          <w:lang w:eastAsia="en-IE"/>
+        </w:rPr>
+        <w:t>(Trimble 2010)</w:t>
+      </w:r>
+      <w:r>
+        <w:rPr>
+          <w:lang w:eastAsia="en-IE"/>
+        </w:rPr>
+        <w:fldChar w:fldCharType="end"/>
+      </w:r>
+      <w:r>
+        <w:rPr>
+          <w:lang w:eastAsia="en-IE"/>
+        </w:rPr>
+        <w:t xml:space="preserve"> to the offending site before </w:t>
+      </w:r>
+      <w:r>
+        <w:rPr>
+          <w:lang w:eastAsia="en-IE"/>
+        </w:rPr>
+        <w:t>any state authority can be involved</w:t>
+      </w:r>
+      <w:r>
+        <w:rPr>
+          <w:lang w:eastAsia="en-IE"/>
+        </w:rPr>
         <w:t>.</w:t>
       </w:r>
-      <w:r>
-        <w:rPr>
-          <w:lang w:eastAsia="en-IE"/>
-        </w:rPr>
-        <w:t xml:space="preserve"> There is no one fits all rule and as it is true everyone has encountered bullying at school at some time or another</w:t>
-      </w:r>
-      <w:r>
-        <w:rPr>
-          <w:lang w:eastAsia="en-IE"/>
-        </w:rPr>
-        <w:fldChar w:fldCharType="begin"/>
-      </w:r>
-      <w:r>
-        <w:rPr>
-          <w:lang w:eastAsia="en-IE"/>
-        </w:rPr>
-        <w:instrText xml:space="preserve"> ADDIN EN.CITE &lt;EndNote&gt;&lt;Cite&gt;&lt;Author&gt;Olweus&lt;/Author&gt;&lt;Year&gt;1994&lt;/Year&gt;&lt;IDText&gt;Bullying at school&lt;/IDText&gt;&lt;DisplayText&gt;(Olweus 1994)&lt;/DisplayText&gt;&lt;record&gt;&lt;isbn&gt;1475791186&lt;/isbn&gt;&lt;titles&gt;&lt;title&gt;Bullying at school&lt;/title&gt;&lt;/titles&gt;&lt;contributors&gt;&lt;authors&gt;&lt;author&gt;Olweus, Dan&lt;/author&gt;&lt;/authors&gt;&lt;/contributors&gt;&lt;added-date format="utc"&gt;1459852864&lt;/added-date&gt;&lt;ref-type name="Book"&gt;6&lt;/ref-type&gt;&lt;dates&gt;&lt;year&gt;1994&lt;/year&gt;&lt;/dates&gt;&lt;rec-number&gt;87&lt;/rec-number&gt;&lt;publisher&gt;Springer&lt;/publisher&gt;&lt;last-updated-date format="utc"&gt;1459852864&lt;/last-updated-date&gt;&lt;/record&gt;&lt;/Cite&gt;&lt;/EndNote&gt;</w:instrText>
-      </w:r>
-      <w:r>
-        <w:rPr>
-          <w:lang w:eastAsia="en-IE"/>
-        </w:rPr>
-        <w:fldChar w:fldCharType="separate"/>
-      </w:r>
-      <w:r>
-        <w:rPr>
-          <w:noProof/>
-          <w:lang w:eastAsia="en-IE"/>
-        </w:rPr>
-        <w:t>(</w:t>
-      </w:r>
-      <w:proofErr w:type="spellStart"/>
-      <w:r>
-        <w:rPr>
-          <w:noProof/>
-          <w:lang w:eastAsia="en-IE"/>
-        </w:rPr>
-        <w:t>Olweus</w:t>
-      </w:r>
-      <w:proofErr w:type="spellEnd"/>
-      <w:r>
-        <w:rPr>
-          <w:noProof/>
-          <w:lang w:eastAsia="en-IE"/>
-        </w:rPr>
-        <w:t xml:space="preserve"> 1994)</w:t>
-      </w:r>
-      <w:r>
-        <w:rPr>
-          <w:lang w:eastAsia="en-IE"/>
-        </w:rPr>
-        <w:fldChar w:fldCharType="end"/>
-      </w:r>
-      <w:r>
-        <w:rPr>
-          <w:lang w:eastAsia="en-IE"/>
-        </w:rPr>
-        <w:t>.</w:t>
-      </w:r>
-    </w:p>
-    <w:p>
-      <w:pPr>
-        <w:rPr>
-          <w:lang w:eastAsia="en-IE"/>
-        </w:rPr>
-      </w:pPr>
-      <w:r>
-        <w:rPr>
-          <w:lang w:eastAsia="en-IE"/>
-        </w:rPr>
-        <w:t>Most of the discussion in the western civilisations is around the bullying at school and the discussion on adult bullying is just starting</w:t>
-      </w:r>
-      <w:r>
-        <w:rPr>
-          <w:lang w:eastAsia="en-IE"/>
-        </w:rPr>
-        <w:fldChar w:fldCharType="begin"/>
-      </w:r>
-      <w:r>
-        <w:rPr>
-          <w:lang w:eastAsia="en-IE"/>
-        </w:rPr>
-        <w:instrText xml:space="preserve"> ADDIN EN.CITE &lt;EndNote&gt;&lt;Cite&gt;&lt;Author&gt;Randall&lt;/Author&gt;&lt;Year&gt;2003&lt;/Year&gt;&lt;IDText&gt;Adult bullying: Perpetrators and victims&lt;/IDText&gt;&lt;DisplayText&gt;(Randall 2003)&lt;/DisplayText&gt;&lt;record&gt;&lt;isbn&gt;1134799659&lt;/isbn&gt;&lt;titles&gt;&lt;title&gt;Adult bullying: Perpetrators and victims&lt;/title&gt;&lt;/titles&gt;&lt;contributors&gt;&lt;authors&gt;&lt;author&gt;Randall, Peter&lt;/author&gt;&lt;/authors&gt;&lt;/contributors&gt;&lt;added-date format="utc"&gt;1459854006&lt;/added-date&gt;&lt;ref-type name="Book"&gt;6&lt;/ref-type&gt;&lt;dates&gt;&lt;year&gt;2003&lt;/year&gt;&lt;/dates&gt;&lt;rec-number&gt;88&lt;/rec-number&gt;&lt;publisher&gt;Routledge&lt;/publisher&gt;&lt;last-updated-date format="utc"&gt;1459854006&lt;/last-updated-date&gt;&lt;/record&gt;&lt;/Cite&gt;&lt;/EndNote&gt;</w:instrText>
-      </w:r>
-      <w:r>
-        <w:rPr>
-          <w:lang w:eastAsia="en-IE"/>
-        </w:rPr>
-        <w:fldChar w:fldCharType="separate"/>
-      </w:r>
-      <w:r>
-        <w:rPr>
-          <w:noProof/>
-          <w:lang w:eastAsia="en-IE"/>
-        </w:rPr>
-        <w:t>(Randall 2003)</w:t>
-      </w:r>
-      <w:r>
-        <w:rPr>
-          <w:lang w:eastAsia="en-IE"/>
-        </w:rPr>
-        <w:fldChar w:fldCharType="end"/>
-      </w:r>
-      <w:r>
-        <w:rPr>
-          <w:lang w:eastAsia="en-IE"/>
-        </w:rPr>
-        <w:t xml:space="preserve"> contrary to </w:t>
-      </w:r>
-      <w:r>
-        <w:rPr>
-          <w:lang w:eastAsia="en-IE"/>
-        </w:rPr>
-        <w:t xml:space="preserve">South Korea where the </w:t>
-      </w:r>
-      <w:r>
-        <w:rPr>
-          <w:lang w:eastAsia="en-IE"/>
-        </w:rPr>
-        <w:t xml:space="preserve"> law </w:t>
-      </w:r>
-      <w:r>
-        <w:rPr>
-          <w:lang w:eastAsia="en-IE"/>
-        </w:rPr>
-        <w:t>was applied in</w:t>
-      </w:r>
-      <w:r>
-        <w:rPr>
-          <w:lang w:eastAsia="en-IE"/>
-        </w:rPr>
-        <w:t xml:space="preserve"> incidences of high profile</w:t>
-      </w:r>
-      <w:r>
-        <w:rPr>
-          <w:lang w:eastAsia="en-IE"/>
-        </w:rPr>
-        <w:fldChar w:fldCharType="begin"/>
-      </w:r>
-      <w:r>
-        <w:rPr>
-          <w:lang w:eastAsia="en-IE"/>
-        </w:rPr>
-        <w:instrText xml:space="preserve"> ADDIN EN.CITE &lt;EndNote&gt;&lt;Cite&gt;&lt;Author&gt;OpenNet&lt;/Author&gt;&lt;Year&gt;2012&lt;/Year&gt;&lt;IDText&gt;South Korea | OpenNet Initiative&lt;/IDText&gt;&lt;DisplayText&gt;(Initiative 2012)&lt;/DisplayText&gt;&lt;record&gt;&lt;urls&gt;&lt;related-urls&gt;&lt;url&gt;https://opennet.net/research/profiles/south-korea&lt;/url&gt;&lt;/related-urls&gt;&lt;/urls&gt;&lt;titles&gt;&lt;title&gt;South Korea | OpenNet Initiative&lt;/title&gt;&lt;/titles&gt;&lt;contributors&gt;&lt;authors&gt;&lt;author&gt;OpenNet Initiative&lt;/author&gt;&lt;/authors&gt;&lt;/contributors&gt;&lt;added-date format="utc"&gt;1455634147&lt;/added-date&gt;&lt;ref-type name="Web Page"&gt;12&lt;/ref-type&gt;&lt;dates&gt;&lt;year&gt;2012&lt;/year&gt;&lt;/dates&gt;&lt;rec-number&gt;56&lt;/rec-number&gt;&lt;last-updated-date format="utc"&gt;1459789443&lt;/last-updated-date&gt;&lt;/record&gt;&lt;/Cite&gt;&lt;/EndNote&gt;</w:instrText>
-      </w:r>
-      <w:r>
-        <w:rPr>
-          <w:lang w:eastAsia="en-IE"/>
-        </w:rPr>
-        <w:fldChar w:fldCharType="separate"/>
-      </w:r>
-      <w:r>
-        <w:rPr>
-          <w:noProof/>
-          <w:lang w:eastAsia="en-IE"/>
-        </w:rPr>
-        <w:t>(Initiative 2012)</w:t>
-      </w:r>
-      <w:r>
-        <w:rPr>
-          <w:lang w:eastAsia="en-IE"/>
-        </w:rPr>
-        <w:fldChar w:fldCharType="end"/>
-      </w:r>
-      <w:r>
-        <w:rPr>
-          <w:lang w:eastAsia="en-IE"/>
-        </w:rPr>
-        <w:t xml:space="preserve"> </w:t>
-      </w:r>
-      <w:r>
-        <w:rPr>
-          <w:lang w:eastAsia="en-IE"/>
-        </w:rPr>
-        <w:t>cyberbullying.</w:t>
-      </w:r>
-    </w:p>
-    <w:p>
-      <w:pPr>
-        <w:rPr>
-          <w:lang w:eastAsia="en-IE"/>
-        </w:rPr>
-      </w:pPr>
-      <w:r>
-        <w:rPr>
-          <w:lang w:eastAsia="en-IE"/>
-        </w:rPr>
-        <w:t>The South Korean law on internet copyright violation goes much further than in other countries and as a consequence YouTube.kr disabled the uploading feature in their application</w:t>
-      </w:r>
-      <w:r>
-        <w:rPr>
-          <w:lang w:eastAsia="en-IE"/>
-        </w:rPr>
-        <w:fldChar w:fldCharType="begin"/>
-      </w:r>
-      <w:r>
-        <w:rPr>
-          <w:lang w:eastAsia="en-IE"/>
-        </w:rPr>
-        <w:instrText xml:space="preserve"> ADDIN EN.CITE &lt;EndNote&gt;&lt;Cite&gt;&lt;Author&gt;OpenNet&lt;/Author&gt;&lt;Year&gt;2012&lt;/Year&gt;&lt;IDText&gt;South Korea | OpenNet Initiative&lt;/IDText&gt;&lt;DisplayText&gt;(Initiative 2012)&lt;/DisplayText&gt;&lt;record&gt;&lt;urls&gt;&lt;related-urls&gt;&lt;url&gt;https://opennet.net/research/profiles/south-korea&lt;/url&gt;&lt;/related-urls&gt;&lt;/urls&gt;&lt;titles&gt;&lt;title&gt;South Korea | OpenNet Initiative&lt;/title&gt;&lt;/titles&gt;&lt;contributors&gt;&lt;authors&gt;&lt;author&gt;OpenNet Initiative&lt;/author&gt;&lt;/authors&gt;&lt;/contributors&gt;&lt;added-date format="utc"&gt;1455634147&lt;/added-date&gt;&lt;ref-type name="Web Page"&gt;12&lt;/ref-type&gt;&lt;dates&gt;&lt;year&gt;2012&lt;/year&gt;&lt;/dates&gt;&lt;rec-number&gt;56&lt;/rec-number&gt;&lt;last-updated-date format="utc"&gt;1459789443&lt;/last-updated-date&gt;&lt;/record&gt;&lt;/Cite&gt;&lt;/EndNote&gt;</w:instrText>
-      </w:r>
-      <w:r>
-        <w:rPr>
-          <w:lang w:eastAsia="en-IE"/>
-        </w:rPr>
-        <w:fldChar w:fldCharType="separate"/>
-      </w:r>
-      <w:r>
-        <w:rPr>
-          <w:noProof/>
-          <w:lang w:eastAsia="en-IE"/>
-        </w:rPr>
-        <w:t>(Initiative 2012)</w:t>
-      </w:r>
-      <w:r>
-        <w:rPr>
-          <w:lang w:eastAsia="en-IE"/>
-        </w:rPr>
-        <w:fldChar w:fldCharType="end"/>
-      </w:r>
-      <w:r>
-        <w:rPr>
-          <w:lang w:eastAsia="en-IE"/>
-        </w:rPr>
-        <w:t>. The law is applied even if there is no complaint made by the copyright holder and sites can be shut down after three incidences of copyright violations. This goes much further than western laws as the copyright holder has to complain and send a cease and desist letter</w:t>
-      </w:r>
-      <w:r>
-        <w:rPr>
-          <w:lang w:eastAsia="en-IE"/>
-        </w:rPr>
-        <w:fldChar w:fldCharType="begin"/>
-      </w:r>
-      <w:r>
-        <w:rPr>
-          <w:lang w:eastAsia="en-IE"/>
-        </w:rPr>
-        <w:instrText xml:space="preserve"> ADDIN EN.CITE &lt;EndNote&gt;&lt;Cite&gt;&lt;Author&gt;Trimble&lt;/Author&gt;&lt;Year&gt;2010&lt;/Year&gt;&lt;IDText&gt;Setting Foot on Enemy Ground: Cease-and-Desist Letters, DMCA Notifications, and Personal Jurisdiction in Declaratory Judgment Actions&lt;/IDText&gt;&lt;DisplayText&gt;(Trimble 2010)&lt;/DisplayText&gt;&lt;record&gt;&lt;titles&gt;&lt;title&gt;Setting Foot on Enemy Ground: Cease-and-Desist Letters, DMCA Notifications, and Personal Jurisdiction in Declaratory Judgment Actions&lt;/title&gt;&lt;secondary-title&gt;IDEA: The Journal of Law and Technology&lt;/secondary-title&gt;&lt;/titles&gt;&lt;pages&gt;777&lt;/pages&gt;&lt;contributors&gt;&lt;authors&gt;&lt;author&gt;Trimble, Marketa&lt;/author&gt;&lt;/authors&gt;&lt;/contributors&gt;&lt;added-date format="utc"&gt;1459855057&lt;/added-date&gt;&lt;ref-type name="Journal Article"&gt;17&lt;/ref-type&gt;&lt;dates&gt;&lt;year&gt;2010&lt;/year&gt;&lt;/dates&gt;&lt;rec-number&gt;89&lt;/rec-number&gt;&lt;last-updated-date format="utc"&gt;1459855057&lt;/last-updated-date&gt;&lt;volume&gt;50&lt;/volume&gt;&lt;/record&gt;&lt;/Cite&gt;&lt;/EndNote&gt;</w:instrText>
-      </w:r>
-      <w:r>
-        <w:rPr>
-          <w:lang w:eastAsia="en-IE"/>
-        </w:rPr>
-        <w:fldChar w:fldCharType="separate"/>
-      </w:r>
-      <w:r>
-        <w:rPr>
-          <w:noProof/>
-          <w:lang w:eastAsia="en-IE"/>
-        </w:rPr>
-        <w:t>(Trimble 2010)</w:t>
-      </w:r>
-      <w:r>
-        <w:rPr>
-          <w:lang w:eastAsia="en-IE"/>
-        </w:rPr>
-        <w:fldChar w:fldCharType="end"/>
-      </w:r>
-      <w:r>
-        <w:rPr>
-          <w:lang w:eastAsia="en-IE"/>
-        </w:rPr>
-        <w:t xml:space="preserve"> to the offending site before </w:t>
-      </w:r>
-      <w:r>
-        <w:rPr>
-          <w:lang w:eastAsia="en-IE"/>
-        </w:rPr>
-        <w:t>any state authority can be involved</w:t>
-      </w:r>
-      <w:r>
-        <w:rPr>
-          <w:lang w:eastAsia="en-IE"/>
-        </w:rPr>
-        <w:t>.</w:t>
-      </w:r>
-    </w:p>
-    <w:p>
-      <w:pPr>
-        <w:rPr>
-          <w:lang w:eastAsia="en-IE"/>
-        </w:rPr>
-      </w:pPr>
-      <w:r>
-        <w:rPr>
-          <w:lang w:eastAsia="en-IE"/>
-        </w:rPr>
-        <w:t>South Korean internet regulation is l</w:t>
-      </w:r>
-      <w:bookmarkStart w:id="0" w:name="_GoBack"/>
-      <w:bookmarkEnd w:id="0"/>
-      <w:r>
-        <w:rPr>
-          <w:lang w:eastAsia="en-IE"/>
-        </w:rPr>
-        <w:t xml:space="preserve">arge and </w:t>
+    </w:p>
+    <w:p>
+      <w:pPr>
+        <w:rPr>
+          <w:lang w:eastAsia="en-IE"/>
+        </w:rPr>
+      </w:pPr>
+      <w:r>
+        <w:rPr>
+          <w:lang w:eastAsia="en-IE"/>
+        </w:rPr>
+        <w:lastRenderedPageBreak/>
+        <w:t xml:space="preserve">South Korean internet regulation is large and </w:t>
+      </w:r>
+      <w:r>
+        <w:rPr>
+          <w:lang w:eastAsia="en-IE"/>
+        </w:rPr>
+        <w:t>comprehensive and could be used as a template for a global agreement on internet regulation, although it would be a difficult task to convince the world of different views to come to a common view on the subject.</w:t>
       </w:r>
     </w:p>
     <w:p>
@@ -2033,6 +2243,7 @@
       </w:pPr>
       <w:bookmarkStart w:id="13" w:name="_ENREF_13"/>
       <w:r>
+        <w:lastRenderedPageBreak/>
         <w:t xml:space="preserve">Vaillancourt, T., McDougall, P., Hymel, S., Krygsman, A., Miller, J., Stiver, K. and Davis, C. (2008) 'Bullying: Are researchers and children/youth talking about the same thing?', </w:t>
       </w:r>
       <w:r>
@@ -2083,7 +2294,6 @@
       </w:r>
     </w:p>
     <w:sectPr>
-      <w:headerReference w:type="default" r:id="rId9"/>
       <w:pgSz w:w="11906" w:h="16838"/>
       <w:pgMar w:top="1440" w:right="1440" w:bottom="1440" w:left="1440" w:header="708" w:footer="708" w:gutter="0"/>
       <w:cols w:space="708"/>
@@ -2141,33 +2351,6 @@
     </w:p>
   </w:footnote>
 </w:footnotes>
-</file>
-
-<file path=word/header1.xml><?xml version="1.0" encoding="utf-8"?>
-<w:hdr xmlns:wpc="http://schemas.microsoft.com/office/word/2010/wordprocessingCanvas" xmlns:mc="http://schemas.openxmlformats.org/markup-compatibility/2006" xmlns:o="urn:schemas-microsoft-com:office:office" xmlns:r="http://schemas.openxmlformats.org/officeDocument/2006/relationships" xmlns:m="http://schemas.openxmlformats.org/officeDocument/2006/math" xmlns:v="urn:schemas-microsoft-com:vml" xmlns:wp14="http://schemas.microsoft.com/office/word/2010/wordprocessingDrawing" xmlns:wp="http://schemas.openxmlformats.org/drawingml/2006/wordprocessingDrawing" xmlns:w10="urn:schemas-microsoft-com:office:word" xmlns:w="http://schemas.openxmlformats.org/wordprocessingml/2006/main" xmlns:w14="http://schemas.microsoft.com/office/word/2010/wordml" xmlns:w15="http://schemas.microsoft.com/office/word/2012/wordml" xmlns:wpg="http://schemas.microsoft.com/office/word/2010/wordprocessingGroup" xmlns:wpi="http://schemas.microsoft.com/office/word/2010/wordprocessingInk" xmlns:wne="http://schemas.microsoft.com/office/word/2006/wordml" xmlns:wps="http://schemas.microsoft.com/office/word/2010/wordprocessingShape" mc:Ignorable="w14 w15 wp14">
-  <w:p>
-    <w:pPr>
-      <w:pStyle w:val="Header"/>
-    </w:pPr>
-    <w:r>
-      <w:t xml:space="preserve">L00131070, </w:t>
-    </w:r>
-    <w:proofErr w:type="spellStart"/>
-    <w:r>
-      <w:t>Dietmar</w:t>
-    </w:r>
-    <w:proofErr w:type="spellEnd"/>
-    <w:r>
-      <w:t xml:space="preserve"> Steiner</w:t>
-    </w:r>
-    <w:r>
-      <w:tab/>
-    </w:r>
-    <w:r>
-      <w:tab/>
-    </w:r>
-  </w:p>
-</w:hdr>
 </file>
 
 <file path=word/styles.xml><?xml version="1.0" encoding="utf-8"?>
@@ -2613,6 +2796,7 @@
   <w:style w:type="character" w:default="1" w:styleId="DefaultParagraphFont">
     <w:name w:val="Default Paragraph Font"/>
     <w:uiPriority w:val="1"/>
+    <w:semiHidden/>
     <w:unhideWhenUsed/>
   </w:style>
   <w:style w:type="table" w:default="1" w:styleId="TableNormal">
@@ -2777,7 +2961,6 @@
     <w:basedOn w:val="Normal"/>
     <w:link w:val="HeaderChar"/>
     <w:uiPriority w:val="99"/>
-    <w:semiHidden/>
     <w:unhideWhenUsed/>
     <w:rsid w:val="00D70326"/>
     <w:pPr>
@@ -2793,7 +2976,6 @@
     <w:basedOn w:val="DefaultParagraphFont"/>
     <w:link w:val="Header"/>
     <w:uiPriority w:val="99"/>
-    <w:semiHidden/>
     <w:rsid w:val="00D70326"/>
   </w:style>
   <w:style w:type="paragraph" w:styleId="Footer">
@@ -2801,7 +2983,6 @@
     <w:basedOn w:val="Normal"/>
     <w:link w:val="FooterChar"/>
     <w:uiPriority w:val="99"/>
-    <w:semiHidden/>
     <w:unhideWhenUsed/>
     <w:rsid w:val="00D70326"/>
     <w:pPr>
@@ -2817,10 +2998,564 @@
     <w:basedOn w:val="DefaultParagraphFont"/>
     <w:link w:val="Footer"/>
     <w:uiPriority w:val="99"/>
-    <w:semiHidden/>
     <w:rsid w:val="00D70326"/>
   </w:style>
+  <w:style w:type="character" w:styleId="PlaceholderText">
+    <w:name w:val="Placeholder Text"/>
+    <w:basedOn w:val="DefaultParagraphFont"/>
+    <w:uiPriority w:val="99"/>
+    <w:semiHidden/>
+    <w:rsid w:val="00295382"/>
+    <w:rPr>
+      <w:color w:val="808080"/>
+    </w:rPr>
+  </w:style>
 </w:styles>
+</file>
+
+<file path=word/glossary/document.xml><?xml version="1.0" encoding="utf-8"?>
+<w:glossaryDocument xmlns:wpc="http://schemas.microsoft.com/office/word/2010/wordprocessingCanvas" xmlns:mc="http://schemas.openxmlformats.org/markup-compatibility/2006" xmlns:o="urn:schemas-microsoft-com:office:office" xmlns:r="http://schemas.openxmlformats.org/officeDocument/2006/relationships" xmlns:m="http://schemas.openxmlformats.org/officeDocument/2006/math" xmlns:v="urn:schemas-microsoft-com:vml" xmlns:wp14="http://schemas.microsoft.com/office/word/2010/wordprocessingDrawing" xmlns:wp="http://schemas.openxmlformats.org/drawingml/2006/wordprocessingDrawing" xmlns:w10="urn:schemas-microsoft-com:office:word" xmlns:w="http://schemas.openxmlformats.org/wordprocessingml/2006/main" xmlns:w14="http://schemas.microsoft.com/office/word/2010/wordml" xmlns:w15="http://schemas.microsoft.com/office/word/2012/wordml" xmlns:wpg="http://schemas.microsoft.com/office/word/2010/wordprocessingGroup" xmlns:wpi="http://schemas.microsoft.com/office/word/2010/wordprocessingInk" xmlns:wne="http://schemas.microsoft.com/office/word/2006/wordml" xmlns:wps="http://schemas.microsoft.com/office/word/2010/wordprocessingShape" mc:Ignorable="w14 w15 wp14">
+  <w:docParts>
+    <w:docPart>
+      <w:docPartPr>
+        <w:name w:val="C91F074D4D8742DA9B1CF51F7A40D6A7"/>
+        <w:category>
+          <w:name w:val="General"/>
+          <w:gallery w:val="placeholder"/>
+        </w:category>
+        <w:types>
+          <w:type w:val="bbPlcHdr"/>
+        </w:types>
+        <w:behaviors>
+          <w:behavior w:val="content"/>
+        </w:behaviors>
+        <w:guid w:val="{F3C9340D-D28E-4C98-B2AA-3BC7406D6E6C}"/>
+      </w:docPartPr>
+      <w:docPartBody>
+        <w:p>
+          <w:pPr>
+            <w:pStyle w:val="C91F074D4D8742DA9B1CF51F7A40D6A7"/>
+          </w:pPr>
+          <w:r>
+            <w:rPr>
+              <w:rStyle w:val="PlaceholderText"/>
+            </w:rPr>
+            <w:t>[Title]</w:t>
+          </w:r>
+        </w:p>
+      </w:docPartBody>
+    </w:docPart>
+  </w:docParts>
+</w:glossaryDocument>
+</file>
+
+<file path=word/glossary/fontTable.xml><?xml version="1.0" encoding="utf-8"?>
+<w:fonts xmlns:mc="http://schemas.openxmlformats.org/markup-compatibility/2006" xmlns:r="http://schemas.openxmlformats.org/officeDocument/2006/relationships" xmlns:w="http://schemas.openxmlformats.org/wordprocessingml/2006/main" xmlns:w14="http://schemas.microsoft.com/office/word/2010/wordml" xmlns:w15="http://schemas.microsoft.com/office/word/2012/wordml" mc:Ignorable="w14 w15">
+  <w:font w:name="Calibri">
+    <w:panose1 w:val="020F0502020204030204"/>
+    <w:charset w:val="00"/>
+    <w:family w:val="swiss"/>
+    <w:pitch w:val="variable"/>
+    <w:sig w:usb0="E00002FF" w:usb1="4000ACFF" w:usb2="00000001" w:usb3="00000000" w:csb0="0000019F" w:csb1="00000000"/>
+  </w:font>
+  <w:font w:name="Times New Roman">
+    <w:panose1 w:val="02020603050405020304"/>
+    <w:charset w:val="00"/>
+    <w:family w:val="roman"/>
+    <w:pitch w:val="variable"/>
+    <w:sig w:usb0="E0002AFF" w:usb1="C0007841" w:usb2="00000009" w:usb3="00000000" w:csb0="000001FF" w:csb1="00000000"/>
+  </w:font>
+  <w:font w:name="Calibri Light">
+    <w:panose1 w:val="020F0302020204030204"/>
+    <w:charset w:val="00"/>
+    <w:family w:val="swiss"/>
+    <w:pitch w:val="variable"/>
+    <w:sig w:usb0="A00002EF" w:usb1="4000207B" w:usb2="00000000" w:usb3="00000000" w:csb0="0000019F" w:csb1="00000000"/>
+  </w:font>
+</w:fonts>
+</file>
+
+<file path=word/glossary/settings.xml><?xml version="1.0" encoding="utf-8"?>
+<w:settings xmlns:mc="http://schemas.openxmlformats.org/markup-compatibility/2006" xmlns:o="urn:schemas-microsoft-com:office:office" xmlns:r="http://schemas.openxmlformats.org/officeDocument/2006/relationships" xmlns:m="http://schemas.openxmlformats.org/officeDocument/2006/math" xmlns:v="urn:schemas-microsoft-com:vml" xmlns:w10="urn:schemas-microsoft-com:office:word" xmlns:w="http://schemas.openxmlformats.org/wordprocessingml/2006/main" xmlns:w14="http://schemas.microsoft.com/office/word/2010/wordml" xmlns:w15="http://schemas.microsoft.com/office/word/2012/wordml" xmlns:sl="http://schemas.openxmlformats.org/schemaLibrary/2006/main" mc:Ignorable="w14 w15">
+  <w:view w:val="normal"/>
+  <w:defaultTabStop w:val="720"/>
+  <w:characterSpacingControl w:val="doNotCompress"/>
+  <w:compat>
+    <w:useFELayout/>
+    <w:compatSetting w:name="compatibilityMode" w:uri="http://schemas.microsoft.com/office/word" w:val="15"/>
+    <w:compatSetting w:name="overrideTableStyleFontSizeAndJustification" w:uri="http://schemas.microsoft.com/office/word" w:val="1"/>
+    <w:compatSetting w:name="enableOpenTypeFeatures" w:uri="http://schemas.microsoft.com/office/word" w:val="1"/>
+    <w:compatSetting w:name="doNotFlipMirrorIndents" w:uri="http://schemas.microsoft.com/office/word" w:val="1"/>
+    <w:compatSetting w:name="differentiateMultirowTableHeaders" w:uri="http://schemas.microsoft.com/office/word" w:val="1"/>
+  </w:compat>
+  <w:rsids>
+    <w:rsidRoot w:val="00211B18"/>
+    <w:rsid w:val="00211B18"/>
+  </w:rsids>
+  <m:mathPr>
+    <m:mathFont m:val="Cambria Math"/>
+    <m:brkBin m:val="before"/>
+    <m:brkBinSub m:val="--"/>
+    <m:smallFrac m:val="0"/>
+    <m:dispDef/>
+    <m:lMargin m:val="0"/>
+    <m:rMargin m:val="0"/>
+    <m:defJc m:val="centerGroup"/>
+    <m:wrapIndent m:val="1440"/>
+    <m:intLim m:val="subSup"/>
+    <m:naryLim m:val="undOvr"/>
+  </m:mathPr>
+  <w:themeFontLang w:val="en-IE"/>
+  <w:clrSchemeMapping w:bg1="light1" w:t1="dark1" w:bg2="light2" w:t2="dark2" w:accent1="accent1" w:accent2="accent2" w:accent3="accent3" w:accent4="accent4" w:accent5="accent5" w:accent6="accent6" w:hyperlink="hyperlink" w:followedHyperlink="followedHyperlink"/>
+  <w:decimalSymbol w:val="."/>
+  <w:listSeparator w:val=","/>
+  <w15:chartTrackingRefBased/>
+</w:settings>
+</file>
+
+<file path=word/glossary/styles.xml><?xml version="1.0" encoding="utf-8"?>
+<w:styles xmlns:mc="http://schemas.openxmlformats.org/markup-compatibility/2006" xmlns:r="http://schemas.openxmlformats.org/officeDocument/2006/relationships" xmlns:w="http://schemas.openxmlformats.org/wordprocessingml/2006/main" xmlns:w14="http://schemas.microsoft.com/office/word/2010/wordml" xmlns:w15="http://schemas.microsoft.com/office/word/2012/wordml" mc:Ignorable="w14 w15">
+  <w:docDefaults>
+    <w:rPrDefault>
+      <w:rPr>
+        <w:rFonts w:asciiTheme="minorHAnsi" w:eastAsiaTheme="minorEastAsia" w:hAnsiTheme="minorHAnsi" w:cstheme="minorBidi"/>
+        <w:sz w:val="22"/>
+        <w:szCs w:val="22"/>
+        <w:lang w:val="en-IE" w:eastAsia="en-IE" w:bidi="ar-SA"/>
+      </w:rPr>
+    </w:rPrDefault>
+    <w:pPrDefault>
+      <w:pPr>
+        <w:spacing w:after="160" w:line="259" w:lineRule="auto"/>
+      </w:pPr>
+    </w:pPrDefault>
+  </w:docDefaults>
+  <w:latentStyles w:defLockedState="0" w:defUIPriority="99" w:defSemiHidden="0" w:defUnhideWhenUsed="0" w:defQFormat="0" w:count="371">
+    <w:lsdException w:name="Normal" w:uiPriority="0" w:qFormat="1"/>
+    <w:lsdException w:name="heading 1" w:uiPriority="9" w:qFormat="1"/>
+    <w:lsdException w:name="heading 2" w:semiHidden="1" w:uiPriority="9" w:unhideWhenUsed="1" w:qFormat="1"/>
+    <w:lsdException w:name="heading 3" w:semiHidden="1" w:uiPriority="9" w:unhideWhenUsed="1" w:qFormat="1"/>
+    <w:lsdException w:name="heading 4" w:semiHidden="1" w:uiPriority="9" w:unhideWhenUsed="1" w:qFormat="1"/>
+    <w:lsdException w:name="heading 5" w:semiHidden="1" w:uiPriority="9" w:unhideWhenUsed="1" w:qFormat="1"/>
+    <w:lsdException w:name="heading 6" w:semiHidden="1" w:uiPriority="9" w:unhideWhenUsed="1" w:qFormat="1"/>
+    <w:lsdException w:name="heading 7" w:semiHidden="1" w:uiPriority="9" w:unhideWhenUsed="1" w:qFormat="1"/>
+    <w:lsdException w:name="heading 8" w:semiHidden="1" w:uiPriority="9" w:unhideWhenUsed="1" w:qFormat="1"/>
+    <w:lsdException w:name="heading 9" w:semiHidden="1" w:uiPriority="9" w:unhideWhenUsed="1" w:qFormat="1"/>
+    <w:lsdException w:name="index 1" w:semiHidden="1" w:unhideWhenUsed="1"/>
+    <w:lsdException w:name="index 2" w:semiHidden="1" w:unhideWhenUsed="1"/>
+    <w:lsdException w:name="index 3" w:semiHidden="1" w:unhideWhenUsed="1"/>
+    <w:lsdException w:name="index 4" w:semiHidden="1" w:unhideWhenUsed="1"/>
+    <w:lsdException w:name="index 5" w:semiHidden="1" w:unhideWhenUsed="1"/>
+    <w:lsdException w:name="index 6" w:semiHidden="1" w:unhideWhenUsed="1"/>
+    <w:lsdException w:name="index 7" w:semiHidden="1" w:unhideWhenUsed="1"/>
+    <w:lsdException w:name="index 8" w:semiHidden="1" w:unhideWhenUsed="1"/>
+    <w:lsdException w:name="index 9" w:semiHidden="1" w:unhideWhenUsed="1"/>
+    <w:lsdException w:name="toc 1" w:semiHidden="1" w:uiPriority="39" w:unhideWhenUsed="1"/>
+    <w:lsdException w:name="toc 2" w:semiHidden="1" w:uiPriority="39" w:unhideWhenUsed="1"/>
+    <w:lsdException w:name="toc 3" w:semiHidden="1" w:uiPriority="39" w:unhideWhenUsed="1"/>
+    <w:lsdException w:name="toc 4" w:semiHidden="1" w:uiPriority="39" w:unhideWhenUsed="1"/>
+    <w:lsdException w:name="toc 5" w:semiHidden="1" w:uiPriority="39" w:unhideWhenUsed="1"/>
+    <w:lsdException w:name="toc 6" w:semiHidden="1" w:uiPriority="39" w:unhideWhenUsed="1"/>
+    <w:lsdException w:name="toc 7" w:semiHidden="1" w:uiPriority="39" w:unhideWhenUsed="1"/>
+    <w:lsdException w:name="toc 8" w:semiHidden="1" w:uiPriority="39" w:unhideWhenUsed="1"/>
+    <w:lsdException w:name="toc 9" w:semiHidden="1" w:uiPriority="39" w:unhideWhenUsed="1"/>
+    <w:lsdException w:name="Normal Indent" w:semiHidden="1" w:unhideWhenUsed="1"/>
+    <w:lsdException w:name="footnote text" w:semiHidden="1" w:unhideWhenUsed="1"/>
+    <w:lsdException w:name="annotation text" w:semiHidden="1" w:unhideWhenUsed="1"/>
+    <w:lsdException w:name="header" w:semiHidden="1" w:unhideWhenUsed="1"/>
+    <w:lsdException w:name="footer" w:semiHidden="1" w:unhideWhenUsed="1"/>
+    <w:lsdException w:name="index heading" w:semiHidden="1" w:unhideWhenUsed="1"/>
+    <w:lsdException w:name="caption" w:semiHidden="1" w:uiPriority="35" w:unhideWhenUsed="1" w:qFormat="1"/>
+    <w:lsdException w:name="table of figures" w:semiHidden="1" w:unhideWhenUsed="1"/>
+    <w:lsdException w:name="envelope address" w:semiHidden="1" w:unhideWhenUsed="1"/>
+    <w:lsdException w:name="envelope return" w:semiHidden="1" w:unhideWhenUsed="1"/>
+    <w:lsdException w:name="footnote reference" w:semiHidden="1" w:unhideWhenUsed="1"/>
+    <w:lsdException w:name="annotation reference" w:semiHidden="1" w:unhideWhenUsed="1"/>
+    <w:lsdException w:name="line number" w:semiHidden="1" w:unhideWhenUsed="1"/>
+    <w:lsdException w:name="page number" w:semiHidden="1" w:unhideWhenUsed="1"/>
+    <w:lsdException w:name="endnote reference" w:semiHidden="1" w:unhideWhenUsed="1"/>
+    <w:lsdException w:name="endnote text" w:semiHidden="1" w:unhideWhenUsed="1"/>
+    <w:lsdException w:name="table of authorities" w:semiHidden="1" w:unhideWhenUsed="1"/>
+    <w:lsdException w:name="macro" w:semiHidden="1" w:unhideWhenUsed="1"/>
+    <w:lsdException w:name="toa heading" w:semiHidden="1" w:unhideWhenUsed="1"/>
+    <w:lsdException w:name="List" w:semiHidden="1" w:unhideWhenUsed="1"/>
+    <w:lsdException w:name="List Bullet" w:semiHidden="1" w:unhideWhenUsed="1"/>
+    <w:lsdException w:name="List Number" w:semiHidden="1" w:unhideWhenUsed="1"/>
+    <w:lsdException w:name="List 2" w:semiHidden="1" w:unhideWhenUsed="1"/>
+    <w:lsdException w:name="List 3" w:semiHidden="1" w:unhideWhenUsed="1"/>
+    <w:lsdException w:name="List 4" w:semiHidden="1" w:unhideWhenUsed="1"/>
+    <w:lsdException w:name="List 5" w:semiHidden="1" w:unhideWhenUsed="1"/>
+    <w:lsdException w:name="List Bullet 2" w:semiHidden="1" w:unhideWhenUsed="1"/>
+    <w:lsdException w:name="List Bullet 3" w:semiHidden="1" w:unhideWhenUsed="1"/>
+    <w:lsdException w:name="List Bullet 4" w:semiHidden="1" w:unhideWhenUsed="1"/>
+    <w:lsdException w:name="List Bullet 5" w:semiHidden="1" w:unhideWhenUsed="1"/>
+    <w:lsdException w:name="List Number 2" w:semiHidden="1" w:unhideWhenUsed="1"/>
+    <w:lsdException w:name="List Number 3" w:semiHidden="1" w:unhideWhenUsed="1"/>
+    <w:lsdException w:name="List Number 4" w:semiHidden="1" w:unhideWhenUsed="1"/>
+    <w:lsdException w:name="List Number 5" w:semiHidden="1" w:unhideWhenUsed="1"/>
+    <w:lsdException w:name="Title" w:uiPriority="10" w:qFormat="1"/>
+    <w:lsdException w:name="Closing" w:semiHidden="1" w:unhideWhenUsed="1"/>
+    <w:lsdException w:name="Signature" w:semiHidden="1" w:unhideWhenUsed="1"/>
+    <w:lsdException w:name="Default Paragraph Font" w:semiHidden="1" w:uiPriority="1" w:unhideWhenUsed="1"/>
+    <w:lsdException w:name="Body Text" w:semiHidden="1" w:unhideWhenUsed="1"/>
+    <w:lsdException w:name="Body Text Indent" w:semiHidden="1" w:unhideWhenUsed="1"/>
+    <w:lsdException w:name="List Continue" w:semiHidden="1" w:unhideWhenUsed="1"/>
+    <w:lsdException w:name="List Continue 2" w:semiHidden="1" w:unhideWhenUsed="1"/>
+    <w:lsdException w:name="List Continue 3" w:semiHidden="1" w:unhideWhenUsed="1"/>
+    <w:lsdException w:name="List Continue 4" w:semiHidden="1" w:unhideWhenUsed="1"/>
+    <w:lsdException w:name="List Continue 5" w:semiHidden="1" w:unhideWhenUsed="1"/>
+    <w:lsdException w:name="Message Header" w:semiHidden="1" w:unhideWhenUsed="1"/>
+    <w:lsdException w:name="Subtitle" w:uiPriority="11" w:qFormat="1"/>
+    <w:lsdException w:name="Salutation" w:semiHidden="1" w:unhideWhenUsed="1"/>
+    <w:lsdException w:name="Date" w:semiHidden="1" w:unhideWhenUsed="1"/>
+    <w:lsdException w:name="Body Text First Indent" w:semiHidden="1" w:unhideWhenUsed="1"/>
+    <w:lsdException w:name="Body Text First Indent 2" w:semiHidden="1" w:unhideWhenUsed="1"/>
+    <w:lsdException w:name="Note Heading" w:semiHidden="1" w:unhideWhenUsed="1"/>
+    <w:lsdException w:name="Body Text 2" w:semiHidden="1" w:unhideWhenUsed="1"/>
+    <w:lsdException w:name="Body Text 3" w:semiHidden="1" w:unhideWhenUsed="1"/>
+    <w:lsdException w:name="Body Text Indent 2" w:semiHidden="1" w:unhideWhenUsed="1"/>
+    <w:lsdException w:name="Body Text Indent 3" w:semiHidden="1" w:unhideWhenUsed="1"/>
+    <w:lsdException w:name="Block Text" w:semiHidden="1" w:unhideWhenUsed="1"/>
+    <w:lsdException w:name="Hyperlink" w:semiHidden="1" w:unhideWhenUsed="1"/>
+    <w:lsdException w:name="FollowedHyperlink" w:semiHidden="1" w:unhideWhenUsed="1"/>
+    <w:lsdException w:name="Strong" w:uiPriority="22" w:qFormat="1"/>
+    <w:lsdException w:name="Emphasis" w:uiPriority="20" w:qFormat="1"/>
+    <w:lsdException w:name="Document Map" w:semiHidden="1" w:unhideWhenUsed="1"/>
+    <w:lsdException w:name="Plain Text" w:semiHidden="1" w:unhideWhenUsed="1"/>
+    <w:lsdException w:name="E-mail Signature" w:semiHidden="1" w:unhideWhenUsed="1"/>
+    <w:lsdException w:name="HTML Top of Form" w:semiHidden="1" w:unhideWhenUsed="1"/>
+    <w:lsdException w:name="HTML Bottom of Form" w:semiHidden="1" w:unhideWhenUsed="1"/>
+    <w:lsdException w:name="Normal (Web)" w:semiHidden="1" w:unhideWhenUsed="1"/>
+    <w:lsdException w:name="HTML Acronym" w:semiHidden="1" w:unhideWhenUsed="1"/>
+    <w:lsdException w:name="HTML Address" w:semiHidden="1" w:unhideWhenUsed="1"/>
+    <w:lsdException w:name="HTML Cite" w:semiHidden="1" w:unhideWhenUsed="1"/>
+    <w:lsdException w:name="HTML Code" w:semiHidden="1" w:unhideWhenUsed="1"/>
+    <w:lsdException w:name="HTML Definition" w:semiHidden="1" w:unhideWhenUsed="1"/>
+    <w:lsdException w:name="HTML Keyboard" w:semiHidden="1" w:unhideWhenUsed="1"/>
+    <w:lsdException w:name="HTML Preformatted" w:semiHidden="1" w:unhideWhenUsed="1"/>
+    <w:lsdException w:name="HTML Sample" w:semiHidden="1" w:unhideWhenUsed="1"/>
+    <w:lsdException w:name="HTML Typewriter" w:semiHidden="1" w:unhideWhenUsed="1"/>
+    <w:lsdException w:name="HTML Variable" w:semiHidden="1" w:unhideWhenUsed="1"/>
+    <w:lsdException w:name="Normal Table" w:semiHidden="1" w:unhideWhenUsed="1"/>
+    <w:lsdException w:name="annotation subject" w:semiHidden="1" w:unhideWhenUsed="1"/>
+    <w:lsdException w:name="No List" w:semiHidden="1" w:unhideWhenUsed="1"/>
+    <w:lsdException w:name="Outline List 1" w:semiHidden="1" w:unhideWhenUsed="1"/>
+    <w:lsdException w:name="Outline List 2" w:semiHidden="1" w:unhideWhenUsed="1"/>
+    <w:lsdException w:name="Outline List 3" w:semiHidden="1" w:unhideWhenUsed="1"/>
+    <w:lsdException w:name="Table Simple 1" w:semiHidden="1" w:unhideWhenUsed="1"/>
+    <w:lsdException w:name="Table Simple 2" w:semiHidden="1" w:unhideWhenUsed="1"/>
+    <w:lsdException w:name="Table Simple 3" w:semiHidden="1" w:unhideWhenUsed="1"/>
+    <w:lsdException w:name="Table Classic 1" w:semiHidden="1" w:unhideWhenUsed="1"/>
+    <w:lsdException w:name="Table Classic 2" w:semiHidden="1" w:unhideWhenUsed="1"/>
+    <w:lsdException w:name="Table Classic 3" w:semiHidden="1" w:unhideWhenUsed="1"/>
+    <w:lsdException w:name="Table Classic 4" w:semiHidden="1" w:unhideWhenUsed="1"/>
+    <w:lsdException w:name="Table Colorful 1" w:semiHidden="1" w:unhideWhenUsed="1"/>
+    <w:lsdException w:name="Table Colorful 2" w:semiHidden="1" w:unhideWhenUsed="1"/>
+    <w:lsdException w:name="Table Colorful 3" w:semiHidden="1" w:unhideWhenUsed="1"/>
+    <w:lsdException w:name="Table Columns 1" w:semiHidden="1" w:unhideWhenUsed="1"/>
+    <w:lsdException w:name="Table Columns 2" w:semiHidden="1" w:unhideWhenUsed="1"/>
+    <w:lsdException w:name="Table Columns 3" w:semiHidden="1" w:unhideWhenUsed="1"/>
+    <w:lsdException w:name="Table Columns 4" w:semiHidden="1" w:unhideWhenUsed="1"/>
+    <w:lsdException w:name="Table Columns 5" w:semiHidden="1" w:unhideWhenUsed="1"/>
+    <w:lsdException w:name="Table Grid 1" w:semiHidden="1" w:unhideWhenUsed="1"/>
+    <w:lsdException w:name="Table Grid 2" w:semiHidden="1" w:unhideWhenUsed="1"/>
+    <w:lsdException w:name="Table Grid 3" w:semiHidden="1" w:unhideWhenUsed="1"/>
+    <w:lsdException w:name="Table Grid 4" w:semiHidden="1" w:unhideWhenUsed="1"/>
+    <w:lsdException w:name="Table Grid 5" w:semiHidden="1" w:unhideWhenUsed="1"/>
+    <w:lsdException w:name="Table Grid 6" w:semiHidden="1" w:unhideWhenUsed="1"/>
+    <w:lsdException w:name="Table Grid 7" w:semiHidden="1" w:unhideWhenUsed="1"/>
+    <w:lsdException w:name="Table Grid 8" w:semiHidden="1" w:unhideWhenUsed="1"/>
+    <w:lsdException w:name="Table List 1" w:semiHidden="1" w:unhideWhenUsed="1"/>
+    <w:lsdException w:name="Table List 2" w:semiHidden="1" w:unhideWhenUsed="1"/>
+    <w:lsdException w:name="Table List 3" w:semiHidden="1" w:unhideWhenUsed="1"/>
+    <w:lsdException w:name="Table List 4" w:semiHidden="1" w:unhideWhenUsed="1"/>
+    <w:lsdException w:name="Table List 5" w:semiHidden="1" w:unhideWhenUsed="1"/>
+    <w:lsdException w:name="Table List 6" w:semiHidden="1" w:unhideWhenUsed="1"/>
+    <w:lsdException w:name="Table List 7" w:semiHidden="1" w:unhideWhenUsed="1"/>
+    <w:lsdException w:name="Table List 8" w:semiHidden="1" w:unhideWhenUsed="1"/>
+    <w:lsdException w:name="Table 3D effects 1" w:semiHidden="1" w:unhideWhenUsed="1"/>
+    <w:lsdException w:name="Table 3D effects 2" w:semiHidden="1" w:unhideWhenUsed="1"/>
+    <w:lsdException w:name="Table 3D effects 3" w:semiHidden="1" w:unhideWhenUsed="1"/>
+    <w:lsdException w:name="Table Contemporary" w:semiHidden="1" w:unhideWhenUsed="1"/>
+    <w:lsdException w:name="Table Elegant" w:semiHidden="1" w:unhideWhenUsed="1"/>
+    <w:lsdException w:name="Table Professional" w:semiHidden="1" w:unhideWhenUsed="1"/>
+    <w:lsdException w:name="Table Subtle 1" w:semiHidden="1" w:unhideWhenUsed="1"/>
+    <w:lsdException w:name="Table Subtle 2" w:semiHidden="1" w:unhideWhenUsed="1"/>
+    <w:lsdException w:name="Table Web 1" w:semiHidden="1" w:unhideWhenUsed="1"/>
+    <w:lsdException w:name="Table Web 2" w:semiHidden="1" w:unhideWhenUsed="1"/>
+    <w:lsdException w:name="Table Web 3" w:semiHidden="1" w:unhideWhenUsed="1"/>
+    <w:lsdException w:name="Balloon Text" w:semiHidden="1" w:unhideWhenUsed="1"/>
+    <w:lsdException w:name="Table Grid" w:uiPriority="39"/>
+    <w:lsdException w:name="Table Theme" w:semiHidden="1" w:unhideWhenUsed="1"/>
+    <w:lsdException w:name="Placeholder Text" w:semiHidden="1"/>
+    <w:lsdException w:name="No Spacing" w:uiPriority="1" w:qFormat="1"/>
+    <w:lsdException w:name="Light Shading" w:uiPriority="60"/>
+    <w:lsdException w:name="Light List" w:uiPriority="61"/>
+    <w:lsdException w:name="Light Grid" w:uiPriority="62"/>
+    <w:lsdException w:name="Medium Shading 1" w:uiPriority="63"/>
+    <w:lsdException w:name="Medium Shading 2" w:uiPriority="64"/>
+    <w:lsdException w:name="Medium List 1" w:uiPriority="65"/>
+    <w:lsdException w:name="Medium List 2" w:uiPriority="66"/>
+    <w:lsdException w:name="Medium Grid 1" w:uiPriority="67"/>
+    <w:lsdException w:name="Medium Grid 2" w:uiPriority="68"/>
+    <w:lsdException w:name="Medium Grid 3" w:uiPriority="69"/>
+    <w:lsdException w:name="Dark List" w:uiPriority="70"/>
+    <w:lsdException w:name="Colorful Shading" w:uiPriority="71"/>
+    <w:lsdException w:name="Colorful List" w:uiPriority="72"/>
+    <w:lsdException w:name="Colorful Grid" w:uiPriority="73"/>
+    <w:lsdException w:name="Light Shading Accent 1" w:uiPriority="60"/>
+    <w:lsdException w:name="Light List Accent 1" w:uiPriority="61"/>
+    <w:lsdException w:name="Light Grid Accent 1" w:uiPriority="62"/>
+    <w:lsdException w:name="Medium Shading 1 Accent 1" w:uiPriority="63"/>
+    <w:lsdException w:name="Medium Shading 2 Accent 1" w:uiPriority="64"/>
+    <w:lsdException w:name="Medium List 1 Accent 1" w:uiPriority="65"/>
+    <w:lsdException w:name="Revision" w:semiHidden="1"/>
+    <w:lsdException w:name="List Paragraph" w:uiPriority="34" w:qFormat="1"/>
+    <w:lsdException w:name="Quote" w:uiPriority="29" w:qFormat="1"/>
+    <w:lsdException w:name="Intense Quote" w:uiPriority="30" w:qFormat="1"/>
+    <w:lsdException w:name="Medium List 2 Accent 1" w:uiPriority="66"/>
+    <w:lsdException w:name="Medium Grid 1 Accent 1" w:uiPriority="67"/>
+    <w:lsdException w:name="Medium Grid 2 Accent 1" w:uiPriority="68"/>
+    <w:lsdException w:name="Medium Grid 3 Accent 1" w:uiPriority="69"/>
+    <w:lsdException w:name="Dark List Accent 1" w:uiPriority="70"/>
+    <w:lsdException w:name="Colorful Shading Accent 1" w:uiPriority="71"/>
+    <w:lsdException w:name="Colorful List Accent 1" w:uiPriority="72"/>
+    <w:lsdException w:name="Colorful Grid Accent 1" w:uiPriority="73"/>
+    <w:lsdException w:name="Light Shading Accent 2" w:uiPriority="60"/>
+    <w:lsdException w:name="Light List Accent 2" w:uiPriority="61"/>
+    <w:lsdException w:name="Light Grid Accent 2" w:uiPriority="62"/>
+    <w:lsdException w:name="Medium Shading 1 Accent 2" w:uiPriority="63"/>
+    <w:lsdException w:name="Medium Shading 2 Accent 2" w:uiPriority="64"/>
+    <w:lsdException w:name="Medium List 1 Accent 2" w:uiPriority="65"/>
+    <w:lsdException w:name="Medium List 2 Accent 2" w:uiPriority="66"/>
+    <w:lsdException w:name="Medium Grid 1 Accent 2" w:uiPriority="67"/>
+    <w:lsdException w:name="Medium Grid 2 Accent 2" w:uiPriority="68"/>
+    <w:lsdException w:name="Medium Grid 3 Accent 2" w:uiPriority="69"/>
+    <w:lsdException w:name="Dark List Accent 2" w:uiPriority="70"/>
+    <w:lsdException w:name="Colorful Shading Accent 2" w:uiPriority="71"/>
+    <w:lsdException w:name="Colorful List Accent 2" w:uiPriority="72"/>
+    <w:lsdException w:name="Colorful Grid Accent 2" w:uiPriority="73"/>
+    <w:lsdException w:name="Light Shading Accent 3" w:uiPriority="60"/>
+    <w:lsdException w:name="Light List Accent 3" w:uiPriority="61"/>
+    <w:lsdException w:name="Light Grid Accent 3" w:uiPriority="62"/>
+    <w:lsdException w:name="Medium Shading 1 Accent 3" w:uiPriority="63"/>
+    <w:lsdException w:name="Medium Shading 2 Accent 3" w:uiPriority="64"/>
+    <w:lsdException w:name="Medium List 1 Accent 3" w:uiPriority="65"/>
+    <w:lsdException w:name="Medium List 2 Accent 3" w:uiPriority="66"/>
+    <w:lsdException w:name="Medium Grid 1 Accent 3" w:uiPriority="67"/>
+    <w:lsdException w:name="Medium Grid 2 Accent 3" w:uiPriority="68"/>
+    <w:lsdException w:name="Medium Grid 3 Accent 3" w:uiPriority="69"/>
+    <w:lsdException w:name="Dark List Accent 3" w:uiPriority="70"/>
+    <w:lsdException w:name="Colorful Shading Accent 3" w:uiPriority="71"/>
+    <w:lsdException w:name="Colorful List Accent 3" w:uiPriority="72"/>
+    <w:lsdException w:name="Colorful Grid Accent 3" w:uiPriority="73"/>
+    <w:lsdException w:name="Light Shading Accent 4" w:uiPriority="60"/>
+    <w:lsdException w:name="Light List Accent 4" w:uiPriority="61"/>
+    <w:lsdException w:name="Light Grid Accent 4" w:uiPriority="62"/>
+    <w:lsdException w:name="Medium Shading 1 Accent 4" w:uiPriority="63"/>
+    <w:lsdException w:name="Medium Shading 2 Accent 4" w:uiPriority="64"/>
+    <w:lsdException w:name="Medium List 1 Accent 4" w:uiPriority="65"/>
+    <w:lsdException w:name="Medium List 2 Accent 4" w:uiPriority="66"/>
+    <w:lsdException w:name="Medium Grid 1 Accent 4" w:uiPriority="67"/>
+    <w:lsdException w:name="Medium Grid 2 Accent 4" w:uiPriority="68"/>
+    <w:lsdException w:name="Medium Grid 3 Accent 4" w:uiPriority="69"/>
+    <w:lsdException w:name="Dark List Accent 4" w:uiPriority="70"/>
+    <w:lsdException w:name="Colorful Shading Accent 4" w:uiPriority="71"/>
+    <w:lsdException w:name="Colorful List Accent 4" w:uiPriority="72"/>
+    <w:lsdException w:name="Colorful Grid Accent 4" w:uiPriority="73"/>
+    <w:lsdException w:name="Light Shading Accent 5" w:uiPriority="60"/>
+    <w:lsdException w:name="Light List Accent 5" w:uiPriority="61"/>
+    <w:lsdException w:name="Light Grid Accent 5" w:uiPriority="62"/>
+    <w:lsdException w:name="Medium Shading 1 Accent 5" w:uiPriority="63"/>
+    <w:lsdException w:name="Medium Shading 2 Accent 5" w:uiPriority="64"/>
+    <w:lsdException w:name="Medium List 1 Accent 5" w:uiPriority="65"/>
+    <w:lsdException w:name="Medium List 2 Accent 5" w:uiPriority="66"/>
+    <w:lsdException w:name="Medium Grid 1 Accent 5" w:uiPriority="67"/>
+    <w:lsdException w:name="Medium Grid 2 Accent 5" w:uiPriority="68"/>
+    <w:lsdException w:name="Medium Grid 3 Accent 5" w:uiPriority="69"/>
+    <w:lsdException w:name="Dark List Accent 5" w:uiPriority="70"/>
+    <w:lsdException w:name="Colorful Shading Accent 5" w:uiPriority="71"/>
+    <w:lsdException w:name="Colorful List Accent 5" w:uiPriority="72"/>
+    <w:lsdException w:name="Colorful Grid Accent 5" w:uiPriority="73"/>
+    <w:lsdException w:name="Light Shading Accent 6" w:uiPriority="60"/>
+    <w:lsdException w:name="Light List Accent 6" w:uiPriority="61"/>
+    <w:lsdException w:name="Light Grid Accent 6" w:uiPriority="62"/>
+    <w:lsdException w:name="Medium Shading 1 Accent 6" w:uiPriority="63"/>
+    <w:lsdException w:name="Medium Shading 2 Accent 6" w:uiPriority="64"/>
+    <w:lsdException w:name="Medium List 1 Accent 6" w:uiPriority="65"/>
+    <w:lsdException w:name="Medium List 2 Accent 6" w:uiPriority="66"/>
+    <w:lsdException w:name="Medium Grid 1 Accent 6" w:uiPriority="67"/>
+    <w:lsdException w:name="Medium Grid 2 Accent 6" w:uiPriority="68"/>
+    <w:lsdException w:name="Medium Grid 3 Accent 6" w:uiPriority="69"/>
+    <w:lsdException w:name="Dark List Accent 6" w:uiPriority="70"/>
+    <w:lsdException w:name="Colorful Shading Accent 6" w:uiPriority="71"/>
+    <w:lsdException w:name="Colorful List Accent 6" w:uiPriority="72"/>
+    <w:lsdException w:name="Colorful Grid Accent 6" w:uiPriority="73"/>
+    <w:lsdException w:name="Subtle Emphasis" w:uiPriority="19" w:qFormat="1"/>
+    <w:lsdException w:name="Intense Emphasis" w:uiPriority="21" w:qFormat="1"/>
+    <w:lsdException w:name="Subtle Reference" w:uiPriority="31" w:qFormat="1"/>
+    <w:lsdException w:name="Intense Reference" w:uiPriority="32" w:qFormat="1"/>
+    <w:lsdException w:name="Book Title" w:uiPriority="33" w:qFormat="1"/>
+    <w:lsdException w:name="Bibliography" w:semiHidden="1" w:uiPriority="37" w:unhideWhenUsed="1"/>
+    <w:lsdException w:name="TOC Heading" w:semiHidden="1" w:uiPriority="39" w:unhideWhenUsed="1" w:qFormat="1"/>
+    <w:lsdException w:name="Plain Table 1" w:uiPriority="41"/>
+    <w:lsdException w:name="Plain Table 2" w:uiPriority="42"/>
+    <w:lsdException w:name="Plain Table 3" w:uiPriority="43"/>
+    <w:lsdException w:name="Plain Table 4" w:uiPriority="44"/>
+    <w:lsdException w:name="Plain Table 5" w:uiPriority="45"/>
+    <w:lsdException w:name="Grid Table Light" w:uiPriority="40"/>
+    <w:lsdException w:name="Grid Table 1 Light" w:uiPriority="46"/>
+    <w:lsdException w:name="Grid Table 2" w:uiPriority="47"/>
+    <w:lsdException w:name="Grid Table 3" w:uiPriority="48"/>
+    <w:lsdException w:name="Grid Table 4" w:uiPriority="49"/>
+    <w:lsdException w:name="Grid Table 5 Dark" w:uiPriority="50"/>
+    <w:lsdException w:name="Grid Table 6 Colorful" w:uiPriority="51"/>
+    <w:lsdException w:name="Grid Table 7 Colorful" w:uiPriority="52"/>
+    <w:lsdException w:name="Grid Table 1 Light Accent 1" w:uiPriority="46"/>
+    <w:lsdException w:name="Grid Table 2 Accent 1" w:uiPriority="47"/>
+    <w:lsdException w:name="Grid Table 3 Accent 1" w:uiPriority="48"/>
+    <w:lsdException w:name="Grid Table 4 Accent 1" w:uiPriority="49"/>
+    <w:lsdException w:name="Grid Table 5 Dark Accent 1" w:uiPriority="50"/>
+    <w:lsdException w:name="Grid Table 6 Colorful Accent 1" w:uiPriority="51"/>
+    <w:lsdException w:name="Grid Table 7 Colorful Accent 1" w:uiPriority="52"/>
+    <w:lsdException w:name="Grid Table 1 Light Accent 2" w:uiPriority="46"/>
+    <w:lsdException w:name="Grid Table 2 Accent 2" w:uiPriority="47"/>
+    <w:lsdException w:name="Grid Table 3 Accent 2" w:uiPriority="48"/>
+    <w:lsdException w:name="Grid Table 4 Accent 2" w:uiPriority="49"/>
+    <w:lsdException w:name="Grid Table 5 Dark Accent 2" w:uiPriority="50"/>
+    <w:lsdException w:name="Grid Table 6 Colorful Accent 2" w:uiPriority="51"/>
+    <w:lsdException w:name="Grid Table 7 Colorful Accent 2" w:uiPriority="52"/>
+    <w:lsdException w:name="Grid Table 1 Light Accent 3" w:uiPriority="46"/>
+    <w:lsdException w:name="Grid Table 2 Accent 3" w:uiPriority="47"/>
+    <w:lsdException w:name="Grid Table 3 Accent 3" w:uiPriority="48"/>
+    <w:lsdException w:name="Grid Table 4 Accent 3" w:uiPriority="49"/>
+    <w:lsdException w:name="Grid Table 5 Dark Accent 3" w:uiPriority="50"/>
+    <w:lsdException w:name="Grid Table 6 Colorful Accent 3" w:uiPriority="51"/>
+    <w:lsdException w:name="Grid Table 7 Colorful Accent 3" w:uiPriority="52"/>
+    <w:lsdException w:name="Grid Table 1 Light Accent 4" w:uiPriority="46"/>
+    <w:lsdException w:name="Grid Table 2 Accent 4" w:uiPriority="47"/>
+    <w:lsdException w:name="Grid Table 3 Accent 4" w:uiPriority="48"/>
+    <w:lsdException w:name="Grid Table 4 Accent 4" w:uiPriority="49"/>
+    <w:lsdException w:name="Grid Table 5 Dark Accent 4" w:uiPriority="50"/>
+    <w:lsdException w:name="Grid Table 6 Colorful Accent 4" w:uiPriority="51"/>
+    <w:lsdException w:name="Grid Table 7 Colorful Accent 4" w:uiPriority="52"/>
+    <w:lsdException w:name="Grid Table 1 Light Accent 5" w:uiPriority="46"/>
+    <w:lsdException w:name="Grid Table 2 Accent 5" w:uiPriority="47"/>
+    <w:lsdException w:name="Grid Table 3 Accent 5" w:uiPriority="48"/>
+    <w:lsdException w:name="Grid Table 4 Accent 5" w:uiPriority="49"/>
+    <w:lsdException w:name="Grid Table 5 Dark Accent 5" w:uiPriority="50"/>
+    <w:lsdException w:name="Grid Table 6 Colorful Accent 5" w:uiPriority="51"/>
+    <w:lsdException w:name="Grid Table 7 Colorful Accent 5" w:uiPriority="52"/>
+    <w:lsdException w:name="Grid Table 1 Light Accent 6" w:uiPriority="46"/>
+    <w:lsdException w:name="Grid Table 2 Accent 6" w:uiPriority="47"/>
+    <w:lsdException w:name="Grid Table 3 Accent 6" w:uiPriority="48"/>
+    <w:lsdException w:name="Grid Table 4 Accent 6" w:uiPriority="49"/>
+    <w:lsdException w:name="Grid Table 5 Dark Accent 6" w:uiPriority="50"/>
+    <w:lsdException w:name="Grid Table 6 Colorful Accent 6" w:uiPriority="51"/>
+    <w:lsdException w:name="Grid Table 7 Colorful Accent 6" w:uiPriority="52"/>
+    <w:lsdException w:name="List Table 1 Light" w:uiPriority="46"/>
+    <w:lsdException w:name="List Table 2" w:uiPriority="47"/>
+    <w:lsdException w:name="List Table 3" w:uiPriority="48"/>
+    <w:lsdException w:name="List Table 4" w:uiPriority="49"/>
+    <w:lsdException w:name="List Table 5 Dark" w:uiPriority="50"/>
+    <w:lsdException w:name="List Table 6 Colorful" w:uiPriority="51"/>
+    <w:lsdException w:name="List Table 7 Colorful" w:uiPriority="52"/>
+    <w:lsdException w:name="List Table 1 Light Accent 1" w:uiPriority="46"/>
+    <w:lsdException w:name="List Table 2 Accent 1" w:uiPriority="47"/>
+    <w:lsdException w:name="List Table 3 Accent 1" w:uiPriority="48"/>
+    <w:lsdException w:name="List Table 4 Accent 1" w:uiPriority="49"/>
+    <w:lsdException w:name="List Table 5 Dark Accent 1" w:uiPriority="50"/>
+    <w:lsdException w:name="List Table 6 Colorful Accent 1" w:uiPriority="51"/>
+    <w:lsdException w:name="List Table 7 Colorful Accent 1" w:uiPriority="52"/>
+    <w:lsdException w:name="List Table 1 Light Accent 2" w:uiPriority="46"/>
+    <w:lsdException w:name="List Table 2 Accent 2" w:uiPriority="47"/>
+    <w:lsdException w:name="List Table 3 Accent 2" w:uiPriority="48"/>
+    <w:lsdException w:name="List Table 4 Accent 2" w:uiPriority="49"/>
+    <w:lsdException w:name="List Table 5 Dark Accent 2" w:uiPriority="50"/>
+    <w:lsdException w:name="List Table 6 Colorful Accent 2" w:uiPriority="51"/>
+    <w:lsdException w:name="List Table 7 Colorful Accent 2" w:uiPriority="52"/>
+    <w:lsdException w:name="List Table 1 Light Accent 3" w:uiPriority="46"/>
+    <w:lsdException w:name="List Table 2 Accent 3" w:uiPriority="47"/>
+    <w:lsdException w:name="List Table 3 Accent 3" w:uiPriority="48"/>
+    <w:lsdException w:name="List Table 4 Accent 3" w:uiPriority="49"/>
+    <w:lsdException w:name="List Table 5 Dark Accent 3" w:uiPriority="50"/>
+    <w:lsdException w:name="List Table 6 Colorful Accent 3" w:uiPriority="51"/>
+    <w:lsdException w:name="List Table 7 Colorful Accent 3" w:uiPriority="52"/>
+    <w:lsdException w:name="List Table 1 Light Accent 4" w:uiPriority="46"/>
+    <w:lsdException w:name="List Table 2 Accent 4" w:uiPriority="47"/>
+    <w:lsdException w:name="List Table 3 Accent 4" w:uiPriority="48"/>
+    <w:lsdException w:name="List Table 4 Accent 4" w:uiPriority="49"/>
+    <w:lsdException w:name="List Table 5 Dark Accent 4" w:uiPriority="50"/>
+    <w:lsdException w:name="List Table 6 Colorful Accent 4" w:uiPriority="51"/>
+    <w:lsdException w:name="List Table 7 Colorful Accent 4" w:uiPriority="52"/>
+    <w:lsdException w:name="List Table 1 Light Accent 5" w:uiPriority="46"/>
+    <w:lsdException w:name="List Table 2 Accent 5" w:uiPriority="47"/>
+    <w:lsdException w:name="List Table 3 Accent 5" w:uiPriority="48"/>
+    <w:lsdException w:name="List Table 4 Accent 5" w:uiPriority="49"/>
+    <w:lsdException w:name="List Table 5 Dark Accent 5" w:uiPriority="50"/>
+    <w:lsdException w:name="List Table 6 Colorful Accent 5" w:uiPriority="51"/>
+    <w:lsdException w:name="List Table 7 Colorful Accent 5" w:uiPriority="52"/>
+    <w:lsdException w:name="List Table 1 Light Accent 6" w:uiPriority="46"/>
+    <w:lsdException w:name="List Table 2 Accent 6" w:uiPriority="47"/>
+    <w:lsdException w:name="List Table 3 Accent 6" w:uiPriority="48"/>
+    <w:lsdException w:name="List Table 4 Accent 6" w:uiPriority="49"/>
+    <w:lsdException w:name="List Table 5 Dark Accent 6" w:uiPriority="50"/>
+    <w:lsdException w:name="List Table 6 Colorful Accent 6" w:uiPriority="51"/>
+    <w:lsdException w:name="List Table 7 Colorful Accent 6" w:uiPriority="52"/>
+  </w:latentStyles>
+  <w:style w:type="paragraph" w:default="1" w:styleId="Normal">
+    <w:name w:val="Normal"/>
+    <w:qFormat/>
+  </w:style>
+  <w:style w:type="character" w:default="1" w:styleId="DefaultParagraphFont">
+    <w:name w:val="Default Paragraph Font"/>
+    <w:uiPriority w:val="1"/>
+    <w:semiHidden/>
+    <w:unhideWhenUsed/>
+  </w:style>
+  <w:style w:type="table" w:default="1" w:styleId="TableNormal">
+    <w:name w:val="Normal Table"/>
+    <w:uiPriority w:val="99"/>
+    <w:semiHidden/>
+    <w:unhideWhenUsed/>
+    <w:tblPr>
+      <w:tblInd w:w="0" w:type="dxa"/>
+      <w:tblCellMar>
+        <w:top w:w="0" w:type="dxa"/>
+        <w:left w:w="108" w:type="dxa"/>
+        <w:bottom w:w="0" w:type="dxa"/>
+        <w:right w:w="108" w:type="dxa"/>
+      </w:tblCellMar>
+    </w:tblPr>
+  </w:style>
+  <w:style w:type="numbering" w:default="1" w:styleId="NoList">
+    <w:name w:val="No List"/>
+    <w:uiPriority w:val="99"/>
+    <w:semiHidden/>
+    <w:unhideWhenUsed/>
+  </w:style>
+  <w:style w:type="character" w:styleId="PlaceholderText">
+    <w:name w:val="Placeholder Text"/>
+    <w:basedOn w:val="DefaultParagraphFont"/>
+    <w:uiPriority w:val="99"/>
+    <w:semiHidden/>
+    <w:rsid w:val="00211B18"/>
+    <w:rPr>
+      <w:color w:val="808080"/>
+    </w:rPr>
+  </w:style>
+  <w:style w:type="paragraph" w:customStyle="1" w:styleId="C91F074D4D8742DA9B1CF51F7A40D6A7">
+    <w:name w:val="C91F074D4D8742DA9B1CF51F7A40D6A7"/>
+    <w:rsid w:val="00211B18"/>
+  </w:style>
+</w:styles>
+</file>
+
+<file path=word/glossary/webSettings.xml><?xml version="1.0" encoding="utf-8"?>
+<w:webSettings xmlns:mc="http://schemas.openxmlformats.org/markup-compatibility/2006" xmlns:r="http://schemas.openxmlformats.org/officeDocument/2006/relationships" xmlns:w="http://schemas.openxmlformats.org/wordprocessingml/2006/main" xmlns:w14="http://schemas.microsoft.com/office/word/2010/wordml" xmlns:w15="http://schemas.microsoft.com/office/word/2012/wordml" mc:Ignorable="w14 w15">
+  <w:optimizeForBrowser/>
+  <w:allowPNG/>
+</w:webSettings>
 </file>
 
 <file path=word/theme/theme1.xml><?xml version="1.0" encoding="utf-8"?>

</xml_diff>